<commit_message>
Edits to Analytic Report
</commit_message>
<xml_diff>
--- a/AnalysisReport_FinalProject_CB.docx
+++ b/AnalysisReport_FinalProject_CB.docx
@@ -78,93 +78,6 @@
           <w:lang w:val="en-US"/>
         </w:rPr>
         <w:t>Report</w:t>
-      </w:r>
-    </w:p>
-    <w:p>
-      <w:pPr>
-        <w:rPr>
-          <w:rFonts w:ascii="Cambria" w:hAnsi="Cambria" w:cstheme="minorHAnsi"/>
-          <w:i/>
-          <w:color w:val="FF0000"/>
-          <w:lang w:val="en-US"/>
-        </w:rPr>
-      </w:pPr>
-      <w:r>
-        <w:rPr>
-          <w:rFonts w:ascii="Cambria" w:hAnsi="Cambria" w:cstheme="minorHAnsi"/>
-          <w:i/>
-          <w:color w:val="FF0000"/>
-          <w:lang w:val="en-US"/>
-        </w:rPr>
-        <w:t xml:space="preserve">Please complete all relevant sections. Instructions are in red and should be deleted when completing the </w:t>
-      </w:r>
-      <w:r>
-        <w:rPr>
-          <w:rFonts w:ascii="Cambria" w:hAnsi="Cambria" w:cstheme="minorHAnsi"/>
-          <w:i/>
-          <w:color w:val="FF0000"/>
-          <w:lang w:val="en-US"/>
-        </w:rPr>
-        <w:t>Analysis Report</w:t>
-      </w:r>
-      <w:r>
-        <w:rPr>
-          <w:rFonts w:ascii="Cambria" w:hAnsi="Cambria" w:cstheme="minorHAnsi"/>
-          <w:i/>
-          <w:color w:val="FF0000"/>
-          <w:lang w:val="en-US"/>
-        </w:rPr>
-        <w:t xml:space="preserve">. The </w:t>
-      </w:r>
-      <w:r>
-        <w:rPr>
-          <w:rFonts w:asciiTheme="majorHAnsi" w:hAnsiTheme="majorHAnsi" w:cstheme="minorHAnsi"/>
-          <w:i/>
-          <w:color w:val="FF0000"/>
-          <w:szCs w:val="24"/>
-          <w:lang w:val="en-US"/>
-        </w:rPr>
-        <w:t xml:space="preserve">purpose of this template is to provide a general </w:t>
-      </w:r>
-      <w:r>
-        <w:rPr>
-          <w:rFonts w:asciiTheme="majorHAnsi" w:hAnsiTheme="majorHAnsi" w:cstheme="minorHAnsi"/>
-          <w:i/>
-          <w:color w:val="FF0000"/>
-          <w:szCs w:val="24"/>
-          <w:lang w:val="en-US"/>
-        </w:rPr>
-        <w:t>layout</w:t>
-      </w:r>
-      <w:r>
-        <w:rPr>
-          <w:rFonts w:asciiTheme="majorHAnsi" w:hAnsiTheme="majorHAnsi" w:cstheme="minorHAnsi"/>
-          <w:i/>
-          <w:color w:val="FF0000"/>
-          <w:szCs w:val="24"/>
-          <w:lang w:val="en-US"/>
-        </w:rPr>
-        <w:t>, but sections can be reformatted as you wish.</w:t>
-      </w:r>
-      <w:r>
-        <w:rPr>
-          <w:rFonts w:asciiTheme="majorHAnsi" w:hAnsiTheme="majorHAnsi" w:cstheme="minorHAnsi"/>
-          <w:i/>
-          <w:color w:val="FF0000"/>
-          <w:szCs w:val="24"/>
-          <w:lang w:val="en-US"/>
-        </w:rPr>
-        <w:t xml:space="preserve"> </w:t>
-      </w:r>
-      <w:r>
-        <w:rPr>
-          <w:rFonts w:asciiTheme="majorHAnsi" w:hAnsiTheme="majorHAnsi" w:cs="LMRoman10-Regular"/>
-          <w:i/>
-          <w:color w:val="FF0000"/>
-          <w:szCs w:val="24"/>
-          <w:lang w:val="en-US"/>
-        </w:rPr>
-        <w:t>The audience for this report is a clinical collaborator / non-statistician.</w:t>
       </w:r>
     </w:p>
     <w:p>
@@ -191,13 +104,6 @@
     </w:p>
     <w:p>
       <w:pPr>
-        <w:rPr>
-          <w:lang w:val="en-US"/>
-        </w:rPr>
-      </w:pPr>
-    </w:p>
-    <w:p>
-      <w:pPr>
         <w:pStyle w:val="Heading2"/>
         <w:keepLines/>
         <w:numPr>
@@ -224,74 +130,47 @@
         <w:autoSpaceDN w:val="0"/>
         <w:adjustRightInd w:val="0"/>
         <w:spacing w:line="240" w:lineRule="auto"/>
+        <w:ind w:firstLine="666"/>
         <w:rPr>
           <w:rFonts w:asciiTheme="majorHAnsi" w:hAnsiTheme="majorHAnsi" w:cs="LMRoman10-Regular"/>
-          <w:i/>
-          <w:color w:val="FF0000"/>
+          <w:iCs/>
           <w:szCs w:val="24"/>
-        </w:rPr>
-      </w:pPr>
-      <w:r>
-        <w:rPr>
-          <w:rFonts w:asciiTheme="majorHAnsi" w:hAnsiTheme="majorHAnsi" w:cstheme="minorHAnsi"/>
-          <w:i/>
-          <w:color w:val="FF0000"/>
+          <w:lang w:val="en-US"/>
+        </w:rPr>
+      </w:pPr>
+      <w:r>
+        <w:rPr>
+          <w:rFonts w:asciiTheme="majorHAnsi" w:hAnsiTheme="majorHAnsi" w:cs="LMRoman10-Regular"/>
+          <w:iCs/>
           <w:szCs w:val="24"/>
-        </w:rPr>
-        <w:t xml:space="preserve">This </w:t>
-      </w:r>
-      <w:r>
-        <w:rPr>
-          <w:rFonts w:asciiTheme="majorHAnsi" w:hAnsiTheme="majorHAnsi" w:cs="LMRoman10-Regular"/>
-          <w:i/>
-          <w:color w:val="FF0000"/>
-          <w:szCs w:val="24"/>
-        </w:rPr>
-        <w:t>can be a single paragraph describing the research question and the background of the problem</w:t>
-      </w:r>
-      <w:r>
-        <w:rPr>
-          <w:rFonts w:asciiTheme="majorHAnsi" w:hAnsiTheme="majorHAnsi" w:cs="LMRoman10-Regular"/>
-          <w:i/>
-          <w:color w:val="FF0000"/>
-          <w:szCs w:val="24"/>
-        </w:rPr>
-        <w:t xml:space="preserve"> and the dataset</w:t>
-      </w:r>
-      <w:r>
-        <w:rPr>
-          <w:rFonts w:asciiTheme="majorHAnsi" w:hAnsiTheme="majorHAnsi" w:cs="LMRoman10-Regular"/>
-          <w:i/>
-          <w:color w:val="FF0000"/>
-          <w:szCs w:val="24"/>
-        </w:rPr>
-        <w:t xml:space="preserve">. You can certainly use </w:t>
-      </w:r>
-      <w:r>
-        <w:rPr>
-          <w:rFonts w:asciiTheme="majorHAnsi" w:hAnsiTheme="majorHAnsi" w:cs="LMRoman10-Regular"/>
-          <w:i/>
-          <w:color w:val="FF0000"/>
-          <w:szCs w:val="24"/>
-        </w:rPr>
-        <w:t>your article to help</w:t>
-      </w:r>
-      <w:r>
-        <w:rPr>
-          <w:rFonts w:asciiTheme="majorHAnsi" w:hAnsiTheme="majorHAnsi" w:cs="LMRoman10-Regular"/>
-          <w:i/>
-          <w:color w:val="FF0000"/>
-          <w:szCs w:val="24"/>
-        </w:rPr>
-        <w:t>, but rewrite in your own words.</w:t>
+          <w:lang w:val="en-US"/>
+        </w:rPr>
+        <w:t>Climate change is widely recognized as a major environmental and public health challenge, but individuals differ in how strongly they feel its local effects and whether they believe environmental regulations should be strengthened or relaxed. Understanding how personal experiences with climate change relate to attitudes about environmental regulations can provide insight into how the public perceives risk and supports policy interventions.</w:t>
       </w:r>
     </w:p>
     <w:p>
       <w:pPr>
-        <w:rPr>
-          <w:lang w:val="en-US"/>
-        </w:rPr>
-      </w:pPr>
+        <w:autoSpaceDE w:val="0"/>
+        <w:autoSpaceDN w:val="0"/>
+        <w:adjustRightInd w:val="0"/>
+        <w:spacing w:line="240" w:lineRule="auto"/>
+        <w:ind w:firstLine="666"/>
+        <w:rPr>
+          <w:rFonts w:asciiTheme="majorHAnsi" w:hAnsiTheme="majorHAnsi" w:cs="LMRoman10-Regular"/>
+          <w:iCs/>
+          <w:szCs w:val="24"/>
+          <w:lang w:val="en-US"/>
+        </w:rPr>
+      </w:pPr>
+      <w:r>
+        <w:rPr>
+          <w:rFonts w:asciiTheme="majorHAnsi" w:hAnsiTheme="majorHAnsi" w:cs="LMRoman10-Regular"/>
+          <w:iCs/>
+          <w:szCs w:val="24"/>
+          <w:lang w:val="en-US"/>
+        </w:rPr>
+        <w:t>This analysis uses data from the 2018 Pew Research Center American Trends Panel (Wave 33), a nationally representative online survey of U.S. adults. From this dataset, we focused on three variables: (1) whether respondents feel personally impacted by climate change in their local community, (2) whether they believe it is possible to cut back environmental regulations while still protecting air and water quality, and (3) their beliefs about whether the Earth’s temperature is warming and why. These data allow us to examine how perceptions of personal climate impact relate to support for environmental regulations and whether this relationship differs across climate-belief groups.</w:t>
+      </w:r>
     </w:p>
     <w:p>
       <w:pPr>
@@ -323,36 +202,198 @@
         <w:spacing w:line="240" w:lineRule="auto"/>
         <w:rPr>
           <w:rFonts w:ascii="Cambria" w:hAnsi="Cambria" w:cstheme="minorHAnsi"/>
-          <w:i/>
-          <w:color w:val="FF0000"/>
-          <w:lang w:val="en-US"/>
-        </w:rPr>
-      </w:pPr>
-      <w:r>
-        <w:rPr>
-          <w:rFonts w:ascii="Cambria" w:hAnsi="Cambria" w:cstheme="minorHAnsi"/>
-          <w:i/>
-          <w:color w:val="FF0000"/>
-          <w:lang w:val="en-US"/>
-        </w:rPr>
-        <w:t>[insert aims (this is in scientific terms, no math)]</w:t>
-      </w:r>
-      <w:r>
-        <w:rPr>
-          <w:rFonts w:ascii="Cambria" w:hAnsi="Cambria" w:cstheme="minorHAnsi"/>
-          <w:i/>
-          <w:color w:val="FF0000"/>
-          <w:lang w:val="en-US"/>
-        </w:rPr>
-        <w:t xml:space="preserve"> Repeat for however many aims you have. Each aim can have sub-aims, if you prefer.</w:t>
+          <w:iCs/>
+          <w:lang w:val="en-US"/>
+        </w:rPr>
+      </w:pPr>
+      <w:r>
+        <w:rPr>
+          <w:rFonts w:ascii="Cambria" w:hAnsi="Cambria" w:cstheme="minorHAnsi"/>
+          <w:b/>
+          <w:bCs/>
+          <w:iCs/>
+          <w:lang w:val="en-US"/>
+        </w:rPr>
+        <w:t>Aim 1:</w:t>
+      </w:r>
+      <w:r>
+        <w:rPr>
+          <w:rFonts w:ascii="Cambria" w:hAnsi="Cambria" w:cstheme="minorHAnsi"/>
+          <w:iCs/>
+          <w:lang w:val="en-US"/>
+        </w:rPr>
+        <w:t xml:space="preserve"> E</w:t>
+      </w:r>
+      <w:r>
+        <w:rPr>
+          <w:rFonts w:ascii="Cambria" w:hAnsi="Cambria" w:cstheme="minorHAnsi"/>
+          <w:iCs/>
+          <w:lang w:val="en-US"/>
+        </w:rPr>
+        <w:t>xamine whether feeling personally impacted by climate change is associated with believing that environmental regulations cannot be cut back without harming air and water quality.</w:t>
       </w:r>
     </w:p>
     <w:p>
       <w:pPr>
-        <w:rPr>
-          <w:lang w:val="en-US"/>
-        </w:rPr>
-      </w:pPr>
+        <w:autoSpaceDE w:val="0"/>
+        <w:autoSpaceDN w:val="0"/>
+        <w:adjustRightInd w:val="0"/>
+        <w:spacing w:line="240" w:lineRule="auto"/>
+        <w:rPr>
+          <w:rFonts w:ascii="Cambria" w:hAnsi="Cambria" w:cstheme="minorHAnsi"/>
+          <w:b/>
+          <w:bCs/>
+          <w:iCs/>
+          <w:lang w:val="en-US"/>
+        </w:rPr>
+      </w:pPr>
+    </w:p>
+    <w:p>
+      <w:pPr>
+        <w:autoSpaceDE w:val="0"/>
+        <w:autoSpaceDN w:val="0"/>
+        <w:adjustRightInd w:val="0"/>
+        <w:spacing w:line="240" w:lineRule="auto"/>
+        <w:rPr>
+          <w:rFonts w:ascii="Cambria" w:hAnsi="Cambria" w:cstheme="minorHAnsi"/>
+          <w:iCs/>
+          <w:lang w:val="en-US"/>
+        </w:rPr>
+      </w:pPr>
+      <w:r>
+        <w:rPr>
+          <w:rFonts w:ascii="Cambria" w:hAnsi="Cambria" w:cstheme="minorHAnsi"/>
+          <w:b/>
+          <w:bCs/>
+          <w:iCs/>
+          <w:lang w:val="en-US"/>
+        </w:rPr>
+        <w:t>Aim 2:</w:t>
+      </w:r>
+      <w:r>
+        <w:rPr>
+          <w:rFonts w:ascii="Cambria" w:hAnsi="Cambria" w:cstheme="minorHAnsi"/>
+          <w:iCs/>
+          <w:lang w:val="en-US"/>
+        </w:rPr>
+        <w:t xml:space="preserve"> E</w:t>
+      </w:r>
+      <w:r>
+        <w:rPr>
+          <w:rFonts w:ascii="Cambria" w:hAnsi="Cambria" w:cstheme="minorHAnsi"/>
+          <w:iCs/>
+          <w:lang w:val="en-US"/>
+        </w:rPr>
+        <w:t>stimate the strength of this association using logistic regression.</w:t>
+      </w:r>
+    </w:p>
+    <w:p>
+      <w:pPr>
+        <w:autoSpaceDE w:val="0"/>
+        <w:autoSpaceDN w:val="0"/>
+        <w:adjustRightInd w:val="0"/>
+        <w:spacing w:line="240" w:lineRule="auto"/>
+        <w:rPr>
+          <w:rFonts w:ascii="Cambria" w:hAnsi="Cambria" w:cstheme="minorHAnsi"/>
+          <w:b/>
+          <w:bCs/>
+          <w:iCs/>
+          <w:lang w:val="en-US"/>
+        </w:rPr>
+      </w:pPr>
+    </w:p>
+    <w:p>
+      <w:pPr>
+        <w:autoSpaceDE w:val="0"/>
+        <w:autoSpaceDN w:val="0"/>
+        <w:adjustRightInd w:val="0"/>
+        <w:spacing w:line="240" w:lineRule="auto"/>
+        <w:rPr>
+          <w:rFonts w:ascii="Cambria" w:hAnsi="Cambria" w:cstheme="minorHAnsi"/>
+          <w:iCs/>
+          <w:lang w:val="en-US"/>
+        </w:rPr>
+      </w:pPr>
+      <w:r>
+        <w:rPr>
+          <w:rFonts w:ascii="Cambria" w:hAnsi="Cambria" w:cstheme="minorHAnsi"/>
+          <w:b/>
+          <w:bCs/>
+          <w:iCs/>
+          <w:lang w:val="en-US"/>
+        </w:rPr>
+        <w:t>Aim 3:</w:t>
+      </w:r>
+      <w:r>
+        <w:rPr>
+          <w:rFonts w:ascii="Cambria" w:hAnsi="Cambria" w:cstheme="minorHAnsi"/>
+          <w:iCs/>
+          <w:lang w:val="en-US"/>
+        </w:rPr>
+        <w:t xml:space="preserve"> D</w:t>
+      </w:r>
+      <w:r>
+        <w:rPr>
+          <w:rFonts w:ascii="Cambria" w:hAnsi="Cambria" w:cstheme="minorHAnsi"/>
+          <w:iCs/>
+          <w:lang w:val="en-US"/>
+        </w:rPr>
+        <w:t>etermine whether the association between personal climate impact and support for environmental regulations persists after accounting for respondents’ underlying beliefs about global warming.</w:t>
+      </w:r>
+    </w:p>
+    <w:p>
+      <w:pPr>
+        <w:autoSpaceDE w:val="0"/>
+        <w:autoSpaceDN w:val="0"/>
+        <w:adjustRightInd w:val="0"/>
+        <w:spacing w:line="240" w:lineRule="auto"/>
+        <w:rPr>
+          <w:rFonts w:ascii="Cambria" w:hAnsi="Cambria" w:cstheme="minorHAnsi"/>
+          <w:b/>
+          <w:bCs/>
+          <w:iCs/>
+          <w:lang w:val="en-US"/>
+        </w:rPr>
+      </w:pPr>
+    </w:p>
+    <w:p>
+      <w:pPr>
+        <w:autoSpaceDE w:val="0"/>
+        <w:autoSpaceDN w:val="0"/>
+        <w:adjustRightInd w:val="0"/>
+        <w:spacing w:line="240" w:lineRule="auto"/>
+        <w:rPr>
+          <w:rFonts w:ascii="Cambria" w:hAnsi="Cambria" w:cstheme="minorHAnsi"/>
+          <w:iCs/>
+          <w:lang w:val="en-US"/>
+        </w:rPr>
+      </w:pPr>
+      <w:r>
+        <w:rPr>
+          <w:rFonts w:ascii="Cambria" w:hAnsi="Cambria" w:cstheme="minorHAnsi"/>
+          <w:b/>
+          <w:bCs/>
+          <w:iCs/>
+          <w:lang w:val="en-US"/>
+        </w:rPr>
+        <w:t>Aim 4:</w:t>
+      </w:r>
+      <w:r>
+        <w:rPr>
+          <w:rFonts w:ascii="Cambria" w:hAnsi="Cambria" w:cstheme="minorHAnsi"/>
+          <w:iCs/>
+          <w:lang w:val="en-US"/>
+        </w:rPr>
+        <w:t xml:space="preserve"> E</w:t>
+      </w:r>
+      <w:r>
+        <w:rPr>
+          <w:rFonts w:ascii="Cambria" w:hAnsi="Cambria" w:cstheme="minorHAnsi"/>
+          <w:iCs/>
+          <w:lang w:val="en-US"/>
+        </w:rPr>
+        <w:t>valuate whether the association differs across climate-belief groups (human-caused warming, natural-pattern warming, or no evidence of warming).</w:t>
+      </w:r>
     </w:p>
     <w:p>
       <w:pPr>
@@ -385,41 +426,6 @@
     </w:p>
     <w:p>
       <w:pPr>
-        <w:rPr>
-          <w:rFonts w:ascii="Cambria" w:hAnsi="Cambria" w:cstheme="minorHAnsi"/>
-          <w:i/>
-          <w:color w:val="FF0000"/>
-          <w:lang w:val="en-US"/>
-        </w:rPr>
-      </w:pPr>
-      <w:r>
-        <w:rPr>
-          <w:rFonts w:ascii="Cambria" w:hAnsi="Cambria" w:cstheme="minorHAnsi"/>
-          <w:i/>
-          <w:color w:val="FF0000"/>
-          <w:lang w:val="en-US"/>
-        </w:rPr>
-        <w:t>Every analysis step should refer back to an aim/objective.</w:t>
-      </w:r>
-      <w:r>
-        <w:rPr>
-          <w:rFonts w:ascii="Cambria" w:hAnsi="Cambria" w:cstheme="minorHAnsi"/>
-          <w:i/>
-          <w:color w:val="FF0000"/>
-          <w:lang w:val="en-US"/>
-        </w:rPr>
-        <w:t xml:space="preserve"> </w:t>
-      </w:r>
-    </w:p>
-    <w:p>
-      <w:pPr>
-        <w:rPr>
-          <w:lang w:val="en-US"/>
-        </w:rPr>
-      </w:pPr>
-    </w:p>
-    <w:p>
-      <w:pPr>
         <w:pStyle w:val="Heading2"/>
         <w:keepLines/>
         <w:numPr>
@@ -427,7 +433,6 @@
           <w:numId w:val="35"/>
         </w:numPr>
         <w:spacing w:before="200" w:after="0" w:line="276" w:lineRule="auto"/>
-        <w:ind w:left="576"/>
         <w:rPr>
           <w:rFonts w:ascii="Cambria" w:hAnsi="Cambria" w:cstheme="minorHAnsi"/>
           <w:lang w:val="en-US"/>
@@ -445,66 +450,115 @@
       <w:pPr>
         <w:rPr>
           <w:rFonts w:asciiTheme="majorHAnsi" w:hAnsiTheme="majorHAnsi"/>
-          <w:i/>
-          <w:color w:val="FF0000"/>
+          <w:iCs/>
           <w:lang w:val="en-US"/>
         </w:rPr>
       </w:pPr>
       <w:r>
         <w:rPr>
           <w:rFonts w:asciiTheme="majorHAnsi" w:hAnsiTheme="majorHAnsi"/>
-          <w:i/>
-          <w:color w:val="FF0000"/>
-          <w:lang w:val="en-US"/>
-        </w:rPr>
-        <w:t>In this section, include how you will describe your sample (e.g., Table 1</w:t>
-      </w:r>
-      <w:r>
+          <w:iCs/>
+          <w:lang w:val="en-US"/>
+        </w:rPr>
+        <w:t>We first summarized the distribution of all three key variables:</w:t>
+      </w:r>
+    </w:p>
+    <w:p>
+      <w:pPr>
+        <w:numPr>
+          <w:ilvl w:val="0"/>
+          <w:numId w:val="39"/>
+        </w:numPr>
         <w:rPr>
           <w:rFonts w:asciiTheme="majorHAnsi" w:hAnsiTheme="majorHAnsi"/>
-          <w:i/>
-          <w:color w:val="FF0000"/>
-          <w:lang w:val="en-US"/>
-        </w:rPr>
-        <w:t xml:space="preserve">, contingency tables, plots, </w:t>
+          <w:iCs/>
+          <w:lang w:val="en-US"/>
+        </w:rPr>
+      </w:pPr>
+      <w:r>
+        <w:rPr>
+          <w:rFonts w:asciiTheme="majorHAnsi" w:hAnsiTheme="majorHAnsi"/>
+          <w:iCs/>
+          <w:lang w:val="en-US"/>
+        </w:rPr>
+        <w:t>Personal climate impact (predictor): Whether respondents reported that climate change is impacting them personally (yes/no).</w:t>
+      </w:r>
+    </w:p>
+    <w:p>
+      <w:pPr>
+        <w:numPr>
+          <w:ilvl w:val="0"/>
+          <w:numId w:val="39"/>
+        </w:numPr>
+        <w:rPr>
+          <w:rFonts w:asciiTheme="majorHAnsi" w:hAnsiTheme="majorHAnsi"/>
+          <w:iCs/>
+          <w:lang w:val="en-US"/>
+        </w:rPr>
+      </w:pPr>
+      <w:r>
+        <w:rPr>
+          <w:rFonts w:asciiTheme="majorHAnsi" w:hAnsiTheme="majorHAnsi"/>
+          <w:iCs/>
+          <w:lang w:val="en-US"/>
+        </w:rPr>
+        <w:t>Environmental regulation belief (outcome): Whether respondents believe it is not possible vs. possible to cut back environmental regulations while maintaining air and water quality.</w:t>
+      </w:r>
+    </w:p>
+    <w:p>
+      <w:pPr>
+        <w:numPr>
+          <w:ilvl w:val="0"/>
+          <w:numId w:val="39"/>
+        </w:numPr>
+        <w:rPr>
+          <w:rFonts w:asciiTheme="majorHAnsi" w:hAnsiTheme="majorHAnsi"/>
+          <w:iCs/>
+          <w:lang w:val="en-US"/>
+        </w:rPr>
+      </w:pPr>
+      <w:r>
+        <w:rPr>
+          <w:rFonts w:asciiTheme="majorHAnsi" w:hAnsiTheme="majorHAnsi"/>
+          <w:iCs/>
+          <w:lang w:val="en-US"/>
+        </w:rPr>
+        <w:t>Climate-belief group (</w:t>
       </w:r>
       <w:proofErr w:type="spellStart"/>
       <w:r>
         <w:rPr>
           <w:rFonts w:asciiTheme="majorHAnsi" w:hAnsiTheme="majorHAnsi"/>
-          <w:i/>
-          <w:color w:val="FF0000"/>
-          <w:lang w:val="en-US"/>
-        </w:rPr>
-        <w:t>ect</w:t>
+          <w:iCs/>
+          <w:lang w:val="en-US"/>
+        </w:rPr>
+        <w:t>stratifier</w:t>
       </w:r>
       <w:proofErr w:type="spellEnd"/>
       <w:r>
         <w:rPr>
           <w:rFonts w:asciiTheme="majorHAnsi" w:hAnsiTheme="majorHAnsi"/>
-          <w:i/>
-          <w:color w:val="FF0000"/>
-          <w:lang w:val="en-US"/>
-        </w:rPr>
-        <w:t>.</w:t>
-      </w:r>
-      <w:r>
+          <w:iCs/>
+          <w:lang w:val="en-US"/>
+        </w:rPr>
+        <w:t>): Whether respondents believe the Earth is warming mostly because of human activity, warming mostly due to natural patterns, or that there is no solid evidence of warming.</w:t>
+      </w:r>
+    </w:p>
+    <w:p>
+      <w:pPr>
         <w:rPr>
           <w:rFonts w:asciiTheme="majorHAnsi" w:hAnsiTheme="majorHAnsi"/>
-          <w:i/>
-          <w:color w:val="FF0000"/>
-          <w:lang w:val="en-US"/>
-        </w:rPr>
-        <w:t>).</w:t>
-      </w:r>
+          <w:iCs/>
+          <w:lang w:val="en-US"/>
+        </w:rPr>
+      </w:pPr>
       <w:r>
         <w:rPr>
           <w:rFonts w:asciiTheme="majorHAnsi" w:hAnsiTheme="majorHAnsi"/>
-          <w:i/>
-          <w:color w:val="FF0000"/>
-          <w:lang w:val="en-US"/>
-        </w:rPr>
-        <w:t xml:space="preserve"> You must include some type of descriptive statistics for all 3 variables you will be using. You may describe additional variables in the dataset if you wish.</w:t>
+          <w:iCs/>
+          <w:lang w:val="en-US"/>
+        </w:rPr>
+        <w:t>Descriptive statistics included counts, percentages, and contingency tables. A 2×2 table was constructed for the predictor and outcome, and a 2×2×3 table was constructed for examining stratified relationships.</w:t>
       </w:r>
     </w:p>
     <w:p>
@@ -516,32 +570,20 @@
           <w:numId w:val="35"/>
         </w:numPr>
         <w:spacing w:before="200" w:after="0" w:line="276" w:lineRule="auto"/>
-        <w:ind w:left="576"/>
-        <w:rPr>
-          <w:rFonts w:ascii="Cambria" w:hAnsi="Cambria" w:cstheme="minorHAnsi"/>
-          <w:lang w:val="en-US"/>
-        </w:rPr>
-      </w:pPr>
-      <w:r>
-        <w:rPr>
-          <w:rFonts w:ascii="Cambria" w:hAnsi="Cambria" w:cstheme="minorHAnsi"/>
-          <w:lang w:val="en-US"/>
-        </w:rPr>
-        <w:t>Analys</w:t>
-      </w:r>
-      <w:r>
-        <w:rPr>
-          <w:rFonts w:ascii="Cambria" w:hAnsi="Cambria" w:cstheme="minorHAnsi"/>
-          <w:lang w:val="en-US"/>
-        </w:rPr>
-        <w:t>i</w:t>
-      </w:r>
-      <w:r>
-        <w:rPr>
-          <w:rFonts w:ascii="Cambria" w:hAnsi="Cambria" w:cstheme="minorHAnsi"/>
-          <w:lang w:val="en-US"/>
-        </w:rPr>
-        <w:t>s Plan for Aim 1</w:t>
+        <w:rPr>
+          <w:rFonts w:ascii="Cambria" w:hAnsi="Cambria" w:cstheme="minorHAnsi"/>
+          <w:szCs w:val="24"/>
+          <w:lang w:val="en-US"/>
+        </w:rPr>
+      </w:pPr>
+      <w:r>
+        <w:rPr>
+          <w:rFonts w:ascii="Cambria" w:hAnsi="Cambria" w:cstheme="minorHAnsi"/>
+          <w:szCs w:val="24"/>
+          <w:lang w:val="en-US"/>
+        </w:rPr>
+        <w:lastRenderedPageBreak/>
+        <w:t>Analysis Plan for Aim 1</w:t>
       </w:r>
     </w:p>
     <w:p>
@@ -552,37 +594,316 @@
         <w:spacing w:line="240" w:lineRule="auto"/>
         <w:rPr>
           <w:rFonts w:ascii="Cambria" w:hAnsi="Cambria" w:cstheme="minorHAnsi"/>
+          <w:iCs/>
+          <w:szCs w:val="24"/>
+        </w:rPr>
+      </w:pPr>
+      <w:r>
+        <w:rPr>
+          <w:rFonts w:ascii="Cambria" w:hAnsi="Cambria" w:cstheme="minorHAnsi"/>
+          <w:iCs/>
+          <w:szCs w:val="24"/>
+        </w:rPr>
+        <w:t>To address Aim 1, we used a chi-square test of independence to evaluate whether personal climate impact is associated with belief about whether environmental regulations can be cut back. The chi-square test assesses whether the observed distribution across the 2×2 table differs from what would be expected under independence.</w:t>
+      </w:r>
+    </w:p>
+    <w:p>
+      <w:pPr>
+        <w:autoSpaceDE w:val="0"/>
+        <w:autoSpaceDN w:val="0"/>
+        <w:adjustRightInd w:val="0"/>
+        <w:spacing w:line="240" w:lineRule="auto"/>
+        <w:rPr>
+          <w:rFonts w:ascii="Cambria" w:hAnsi="Cambria" w:cstheme="minorHAnsi"/>
+          <w:iCs/>
+          <w:szCs w:val="24"/>
+        </w:rPr>
+      </w:pPr>
+    </w:p>
+    <w:p>
+      <w:pPr>
+        <w:pStyle w:val="ListParagraph"/>
+        <w:numPr>
+          <w:ilvl w:val="1"/>
+          <w:numId w:val="35"/>
+        </w:numPr>
+        <w:autoSpaceDE w:val="0"/>
+        <w:autoSpaceDN w:val="0"/>
+        <w:adjustRightInd w:val="0"/>
+        <w:spacing w:after="0" w:line="240" w:lineRule="auto"/>
+        <w:ind w:left="662"/>
+        <w:rPr>
+          <w:rFonts w:ascii="Cambria" w:hAnsi="Cambria" w:cstheme="minorHAnsi"/>
+          <w:b/>
+          <w:bCs/>
           <w:i/>
-          <w:color w:val="FF0000"/>
-          <w:lang w:val="en-US"/>
-        </w:rPr>
-      </w:pPr>
-      <w:r>
-        <w:rPr>
-          <w:rFonts w:ascii="Cambria" w:hAnsi="Cambria" w:cstheme="minorHAnsi"/>
+          <w:sz w:val="24"/>
+          <w:szCs w:val="24"/>
+        </w:rPr>
+      </w:pPr>
+      <w:r>
+        <w:rPr>
+          <w:rFonts w:ascii="Cambria" w:hAnsi="Cambria" w:cstheme="minorHAnsi"/>
+          <w:b/>
+          <w:bCs/>
           <w:i/>
-          <w:color w:val="FF0000"/>
-          <w:lang w:val="en-US"/>
-        </w:rPr>
-        <w:t>Describe</w:t>
-      </w:r>
-      <w:r>
-        <w:rPr>
-          <w:rFonts w:ascii="Cambria" w:hAnsi="Cambria" w:cstheme="minorHAnsi"/>
+          <w:sz w:val="24"/>
+          <w:szCs w:val="24"/>
+        </w:rPr>
+        <w:t>Analysis Plan for Aim 2</w:t>
+      </w:r>
+    </w:p>
+    <w:p>
+      <w:pPr>
+        <w:autoSpaceDE w:val="0"/>
+        <w:autoSpaceDN w:val="0"/>
+        <w:adjustRightInd w:val="0"/>
+        <w:spacing w:line="240" w:lineRule="auto"/>
+        <w:ind w:left="90"/>
+        <w:rPr>
+          <w:rFonts w:ascii="Cambria" w:hAnsi="Cambria" w:cstheme="minorHAnsi"/>
+          <w:iCs/>
+          <w:szCs w:val="24"/>
+        </w:rPr>
+      </w:pPr>
+      <w:r>
+        <w:rPr>
+          <w:rFonts w:ascii="Cambria" w:hAnsi="Cambria" w:cstheme="minorHAnsi"/>
+          <w:iCs/>
+          <w:szCs w:val="24"/>
+        </w:rPr>
+        <w:t>To quantify the association, we fit a logistic regression model with environmental regulation belief as the binary outcome and personal climate impact as the predictor. The model provides an odds ratio (OR) representing how much more (or less) likely individuals who feel personally impacted by climate change are to believe that regulations cannot be cut back. We report ORs with 95% confidence intervals.</w:t>
+      </w:r>
+    </w:p>
+    <w:p>
+      <w:pPr>
+        <w:autoSpaceDE w:val="0"/>
+        <w:autoSpaceDN w:val="0"/>
+        <w:adjustRightInd w:val="0"/>
+        <w:spacing w:line="240" w:lineRule="auto"/>
+        <w:ind w:left="90"/>
+        <w:rPr>
+          <w:rFonts w:ascii="Cambria" w:hAnsi="Cambria" w:cstheme="minorHAnsi"/>
+          <w:b/>
+          <w:bCs/>
           <w:i/>
-          <w:color w:val="FF0000"/>
-          <w:lang w:val="en-US"/>
-        </w:rPr>
-        <w:t xml:space="preserve"> analysis methods specific to </w:t>
-      </w:r>
-      <w:r>
-        <w:rPr>
-          <w:rFonts w:ascii="Cambria" w:hAnsi="Cambria" w:cstheme="minorHAnsi"/>
+          <w:szCs w:val="24"/>
+        </w:rPr>
+      </w:pPr>
+    </w:p>
+    <w:p>
+      <w:pPr>
+        <w:pStyle w:val="ListParagraph"/>
+        <w:numPr>
+          <w:ilvl w:val="1"/>
+          <w:numId w:val="35"/>
+        </w:numPr>
+        <w:autoSpaceDE w:val="0"/>
+        <w:autoSpaceDN w:val="0"/>
+        <w:adjustRightInd w:val="0"/>
+        <w:spacing w:after="0" w:line="240" w:lineRule="auto"/>
+        <w:ind w:left="662"/>
+        <w:rPr>
+          <w:rFonts w:ascii="Cambria" w:hAnsi="Cambria" w:cstheme="minorHAnsi"/>
+          <w:b/>
+          <w:bCs/>
           <w:i/>
-          <w:color w:val="FF0000"/>
-          <w:lang w:val="en-US"/>
-        </w:rPr>
-        <w:t>Aim 1. Repeat for however many aims you have.</w:t>
+          <w:sz w:val="24"/>
+          <w:szCs w:val="24"/>
+        </w:rPr>
+      </w:pPr>
+      <w:r>
+        <w:rPr>
+          <w:rFonts w:ascii="Cambria" w:hAnsi="Cambria" w:cstheme="minorHAnsi"/>
+          <w:b/>
+          <w:bCs/>
+          <w:i/>
+          <w:sz w:val="24"/>
+          <w:szCs w:val="24"/>
+        </w:rPr>
+        <w:t xml:space="preserve">Analysis Plan for Aim </w:t>
+      </w:r>
+      <w:r>
+        <w:rPr>
+          <w:rFonts w:ascii="Cambria" w:hAnsi="Cambria" w:cstheme="minorHAnsi"/>
+          <w:b/>
+          <w:bCs/>
+          <w:i/>
+          <w:sz w:val="24"/>
+          <w:szCs w:val="24"/>
+        </w:rPr>
+        <w:t>3</w:t>
+      </w:r>
+    </w:p>
+    <w:p>
+      <w:pPr>
+        <w:autoSpaceDE w:val="0"/>
+        <w:autoSpaceDN w:val="0"/>
+        <w:adjustRightInd w:val="0"/>
+        <w:spacing w:line="240" w:lineRule="auto"/>
+        <w:ind w:left="90"/>
+        <w:rPr>
+          <w:rFonts w:ascii="Cambria" w:hAnsi="Cambria" w:cstheme="minorHAnsi"/>
+          <w:iCs/>
+          <w:szCs w:val="24"/>
+        </w:rPr>
+      </w:pPr>
+      <w:r>
+        <w:rPr>
+          <w:rFonts w:ascii="Cambria" w:hAnsi="Cambria" w:cstheme="minorHAnsi"/>
+          <w:iCs/>
+          <w:szCs w:val="24"/>
+        </w:rPr>
+        <w:t>To examine whether the association persists after accounting for respondents’ beliefs about global warming, we used the Cochran</w:t>
+      </w:r>
+      <w:r>
+        <w:rPr>
+          <w:rFonts w:ascii="Cambria" w:hAnsi="Cambria" w:cstheme="minorHAnsi"/>
+          <w:iCs/>
+          <w:szCs w:val="24"/>
+        </w:rPr>
+        <w:t xml:space="preserve"> </w:t>
+      </w:r>
+      <w:r>
+        <w:rPr>
+          <w:rFonts w:ascii="Cambria" w:hAnsi="Cambria" w:cstheme="minorHAnsi"/>
+          <w:iCs/>
+          <w:szCs w:val="24"/>
+        </w:rPr>
+        <w:t>Mantel</w:t>
+      </w:r>
+      <w:r>
+        <w:rPr>
+          <w:rFonts w:ascii="Cambria" w:hAnsi="Cambria" w:cstheme="minorHAnsi"/>
+          <w:iCs/>
+          <w:szCs w:val="24"/>
+        </w:rPr>
+        <w:t xml:space="preserve"> </w:t>
+      </w:r>
+      <w:r>
+        <w:rPr>
+          <w:rFonts w:ascii="Cambria" w:hAnsi="Cambria" w:cstheme="minorHAnsi"/>
+          <w:iCs/>
+          <w:szCs w:val="24"/>
+        </w:rPr>
+        <w:t>Haenszel (CMH) test. This test provides a common odds ratio across the three climate-belief strata, adjusting for differences in these groups.</w:t>
+      </w:r>
+    </w:p>
+    <w:p>
+      <w:pPr>
+        <w:autoSpaceDE w:val="0"/>
+        <w:autoSpaceDN w:val="0"/>
+        <w:adjustRightInd w:val="0"/>
+        <w:spacing w:line="240" w:lineRule="auto"/>
+        <w:rPr>
+          <w:rFonts w:ascii="Cambria" w:hAnsi="Cambria" w:cstheme="minorHAnsi"/>
+          <w:b/>
+          <w:bCs/>
+          <w:i/>
+          <w:szCs w:val="24"/>
+        </w:rPr>
+      </w:pPr>
+    </w:p>
+    <w:p>
+      <w:pPr>
+        <w:pStyle w:val="ListParagraph"/>
+        <w:numPr>
+          <w:ilvl w:val="1"/>
+          <w:numId w:val="35"/>
+        </w:numPr>
+        <w:autoSpaceDE w:val="0"/>
+        <w:autoSpaceDN w:val="0"/>
+        <w:adjustRightInd w:val="0"/>
+        <w:spacing w:after="0" w:line="240" w:lineRule="auto"/>
+        <w:rPr>
+          <w:rFonts w:ascii="Cambria" w:hAnsi="Cambria" w:cstheme="minorHAnsi"/>
+          <w:b/>
+          <w:bCs/>
+          <w:i/>
+          <w:sz w:val="24"/>
+          <w:szCs w:val="24"/>
+        </w:rPr>
+      </w:pPr>
+      <w:r>
+        <w:rPr>
+          <w:rFonts w:ascii="Cambria" w:hAnsi="Cambria" w:cstheme="minorHAnsi"/>
+          <w:b/>
+          <w:bCs/>
+          <w:i/>
+          <w:sz w:val="24"/>
+          <w:szCs w:val="24"/>
+        </w:rPr>
+        <w:t xml:space="preserve">Analysis Plan for Aim </w:t>
+      </w:r>
+      <w:r>
+        <w:rPr>
+          <w:rFonts w:ascii="Cambria" w:hAnsi="Cambria" w:cstheme="minorHAnsi"/>
+          <w:b/>
+          <w:bCs/>
+          <w:i/>
+          <w:sz w:val="24"/>
+          <w:szCs w:val="24"/>
+        </w:rPr>
+        <w:t>4</w:t>
+      </w:r>
+    </w:p>
+    <w:p>
+      <w:pPr>
+        <w:autoSpaceDE w:val="0"/>
+        <w:autoSpaceDN w:val="0"/>
+        <w:adjustRightInd w:val="0"/>
+        <w:spacing w:line="240" w:lineRule="auto"/>
+        <w:rPr>
+          <w:rFonts w:ascii="Cambria" w:hAnsi="Cambria" w:cstheme="minorHAnsi"/>
+          <w:iCs/>
+          <w:szCs w:val="24"/>
+          <w:lang w:val="en-US"/>
+        </w:rPr>
+      </w:pPr>
+      <w:r>
+        <w:rPr>
+          <w:rFonts w:ascii="Cambria" w:hAnsi="Cambria" w:cstheme="minorHAnsi"/>
+          <w:iCs/>
+          <w:szCs w:val="24"/>
+          <w:lang w:val="en-US"/>
+        </w:rPr>
+        <w:t>To evaluate whether the association varies by climate-belief category, we conducted the Breslow–Day test for homogeneity of odds ratios. This test assesses whether the odds ratios in the three strata (human-caused warming, natural-pattern warming, and no evidence of warming) differ significantly from each other.</w:t>
+      </w:r>
+      <w:r>
+        <w:rPr>
+          <w:rFonts w:ascii="Cambria" w:hAnsi="Cambria" w:cstheme="minorHAnsi"/>
+          <w:iCs/>
+          <w:szCs w:val="24"/>
+          <w:lang w:val="en-US"/>
+        </w:rPr>
+        <w:t xml:space="preserve"> </w:t>
+      </w:r>
+      <w:r>
+        <w:rPr>
+          <w:rFonts w:ascii="Cambria" w:hAnsi="Cambria" w:cstheme="minorHAnsi"/>
+          <w:iCs/>
+          <w:szCs w:val="24"/>
+          <w:lang w:val="en-US"/>
+        </w:rPr>
+        <w:t>Because some strata had small cell counts, we calculated stratum-specific odds ratios manually using the cell counts from each 2×2 table</w:t>
+      </w:r>
+      <w:r>
+        <w:rPr>
+          <w:rFonts w:ascii="Cambria" w:hAnsi="Cambria" w:cstheme="minorHAnsi"/>
+          <w:iCs/>
+          <w:szCs w:val="24"/>
+          <w:lang w:val="en-US"/>
+        </w:rPr>
+        <w:t xml:space="preserve"> </w:t>
+      </w:r>
+      <w:r>
+        <w:rPr>
+          <w:rFonts w:ascii="Cambria" w:hAnsi="Cambria" w:cstheme="minorHAnsi"/>
+          <w:iCs/>
+          <w:szCs w:val="24"/>
+          <w:lang w:val="en-US"/>
+        </w:rPr>
+        <w:t>and constructed confidence intervals using the standard error of the log odds ratio.</w:t>
       </w:r>
     </w:p>
     <w:p>
@@ -594,7 +915,6 @@
           <w:numId w:val="35"/>
         </w:numPr>
         <w:spacing w:before="200" w:after="0" w:line="276" w:lineRule="auto"/>
-        <w:ind w:left="576"/>
         <w:rPr>
           <w:rFonts w:ascii="Cambria" w:hAnsi="Cambria" w:cstheme="minorHAnsi"/>
           <w:lang w:val="en-US"/>
@@ -610,43 +930,136 @@
     </w:p>
     <w:p>
       <w:pPr>
-        <w:rPr>
-          <w:i/>
-          <w:color w:val="FF0000"/>
-          <w:lang w:val="en-US"/>
-        </w:rPr>
-      </w:pPr>
-      <w:r>
-        <w:rPr>
-          <w:i/>
-          <w:color w:val="FF0000"/>
-          <w:lang w:val="en-US"/>
-        </w:rPr>
-        <w:t xml:space="preserve">List </w:t>
-      </w:r>
-      <w:r>
-        <w:rPr>
-          <w:i/>
-          <w:color w:val="FF0000"/>
-          <w:lang w:val="en-US"/>
-        </w:rPr>
-        <w:t>assumptions</w:t>
-      </w:r>
-      <w:r>
-        <w:rPr>
-          <w:i/>
-          <w:color w:val="FF0000"/>
-          <w:lang w:val="en-US"/>
-        </w:rPr>
-        <w:t xml:space="preserve"> by aim or if they are the same regardless of aim (e.g. executing all of the same aims with a different sample or outcome variable).</w:t>
-      </w:r>
-      <w:r>
-        <w:rPr>
-          <w:i/>
-          <w:color w:val="FF0000"/>
-          <w:lang w:val="en-US"/>
-        </w:rPr>
-        <w:t xml:space="preserve"> State if and how you plan on testing assumptions and what alternative strategies you will use (if any) should the assumptions not hold.</w:t>
+        <w:pStyle w:val="ListParagraph"/>
+        <w:numPr>
+          <w:ilvl w:val="0"/>
+          <w:numId w:val="40"/>
+        </w:numPr>
+        <w:rPr>
+          <w:rFonts w:ascii="Cambria" w:hAnsi="Cambria" w:cs="Cambay Devanagari"/>
+          <w:iCs/>
+        </w:rPr>
+      </w:pPr>
+      <w:r>
+        <w:rPr>
+          <w:rFonts w:ascii="Cambria" w:hAnsi="Cambria" w:cs="Cambay Devanagari"/>
+          <w:b/>
+          <w:bCs/>
+          <w:iCs/>
+        </w:rPr>
+        <w:t>Chi-square test:</w:t>
+      </w:r>
+      <w:r>
+        <w:rPr>
+          <w:rFonts w:ascii="Cambria" w:hAnsi="Cambria" w:cs="Cambay Devanagari"/>
+          <w:iCs/>
+        </w:rPr>
+        <w:t xml:space="preserve"> Assumes independence of observations and adequate expected cell counts. When counts were small, Fisher’s exact test results were also examined.</w:t>
+      </w:r>
+    </w:p>
+    <w:p>
+      <w:pPr>
+        <w:pStyle w:val="ListParagraph"/>
+        <w:numPr>
+          <w:ilvl w:val="0"/>
+          <w:numId w:val="40"/>
+        </w:numPr>
+        <w:rPr>
+          <w:rFonts w:ascii="Cambria" w:hAnsi="Cambria" w:cs="Cambay Devanagari"/>
+          <w:iCs/>
+        </w:rPr>
+      </w:pPr>
+      <w:r>
+        <w:rPr>
+          <w:rFonts w:ascii="Cambria" w:hAnsi="Cambria" w:cs="Cambay Devanagari"/>
+          <w:b/>
+          <w:bCs/>
+          <w:iCs/>
+        </w:rPr>
+        <w:t>Logistic regression:</w:t>
+      </w:r>
+      <w:r>
+        <w:rPr>
+          <w:rFonts w:ascii="Cambria" w:hAnsi="Cambria" w:cs="Cambay Devanagari"/>
+          <w:iCs/>
+        </w:rPr>
+        <w:t xml:space="preserve"> Assumes correct model specification and independent observations. Given the categorical predictor and outcome, no linearity assumption was required.</w:t>
+      </w:r>
+    </w:p>
+    <w:p>
+      <w:pPr>
+        <w:pStyle w:val="ListParagraph"/>
+        <w:numPr>
+          <w:ilvl w:val="0"/>
+          <w:numId w:val="40"/>
+        </w:numPr>
+        <w:rPr>
+          <w:rFonts w:ascii="Cambria" w:hAnsi="Cambria" w:cs="Cambay Devanagari"/>
+          <w:iCs/>
+        </w:rPr>
+      </w:pPr>
+      <w:r>
+        <w:rPr>
+          <w:rFonts w:ascii="Cambria" w:hAnsi="Cambria" w:cs="Cambay Devanagari"/>
+          <w:b/>
+          <w:bCs/>
+          <w:iCs/>
+        </w:rPr>
+        <w:t>CMH test:</w:t>
+      </w:r>
+      <w:r>
+        <w:rPr>
+          <w:rFonts w:ascii="Cambria" w:hAnsi="Cambria" w:cs="Cambay Devanagari"/>
+          <w:iCs/>
+        </w:rPr>
+        <w:t xml:space="preserve"> Assumes homogeneous odds ratios across strata; this was evaluated with the Breslow–Day test.</w:t>
+      </w:r>
+    </w:p>
+    <w:p>
+      <w:pPr>
+        <w:pStyle w:val="ListParagraph"/>
+        <w:numPr>
+          <w:ilvl w:val="0"/>
+          <w:numId w:val="40"/>
+        </w:numPr>
+        <w:rPr>
+          <w:rFonts w:ascii="Cambria" w:hAnsi="Cambria" w:cs="Cambay Devanagari"/>
+          <w:iCs/>
+        </w:rPr>
+      </w:pPr>
+      <w:r>
+        <w:rPr>
+          <w:rFonts w:ascii="Cambria" w:hAnsi="Cambria" w:cs="Cambay Devanagari"/>
+          <w:b/>
+          <w:bCs/>
+          <w:iCs/>
+        </w:rPr>
+        <w:t>Breslow</w:t>
+      </w:r>
+      <w:r>
+        <w:rPr>
+          <w:rFonts w:ascii="Cambria" w:hAnsi="Cambria" w:cs="Cambay Devanagari"/>
+          <w:b/>
+          <w:bCs/>
+          <w:iCs/>
+        </w:rPr>
+        <w:t xml:space="preserve"> </w:t>
+      </w:r>
+      <w:r>
+        <w:rPr>
+          <w:rFonts w:ascii="Cambria" w:hAnsi="Cambria" w:cs="Cambay Devanagari"/>
+          <w:b/>
+          <w:bCs/>
+          <w:iCs/>
+        </w:rPr>
+        <w:t>Day test:</w:t>
+      </w:r>
+      <w:r>
+        <w:rPr>
+          <w:rFonts w:ascii="Cambria" w:hAnsi="Cambria" w:cs="Cambay Devanagari"/>
+          <w:iCs/>
+        </w:rPr>
+        <w:t xml:space="preserve"> Assumes valid 2×2×k contingency structure; alternative exact methods were used for stratum-specific inference when cell counts were sparse.</w:t>
       </w:r>
     </w:p>
     <w:p>
@@ -658,7 +1071,6 @@
           <w:numId w:val="35"/>
         </w:numPr>
         <w:spacing w:before="200" w:after="0" w:line="276" w:lineRule="auto"/>
-        <w:ind w:left="576"/>
         <w:rPr>
           <w:rFonts w:ascii="Cambria" w:hAnsi="Cambria" w:cstheme="minorHAnsi"/>
           <w:lang w:val="en-US"/>
@@ -675,42 +1087,19 @@
     <w:p>
       <w:pPr>
         <w:rPr>
-          <w:i/>
-          <w:color w:val="FF0000"/>
-          <w:lang w:val="en-US"/>
-        </w:rPr>
-      </w:pPr>
-      <w:r>
-        <w:rPr>
-          <w:i/>
-          <w:color w:val="FF0000"/>
-          <w:lang w:val="en-US"/>
-        </w:rPr>
-        <w:t>Describe how missing data arises and any a priori expectation of whether missingness is informative. Describe how missing data will be handled</w:t>
-      </w:r>
-      <w:r>
-        <w:rPr>
-          <w:i/>
-          <w:color w:val="FF0000"/>
-          <w:lang w:val="en-US"/>
-        </w:rPr>
-        <w:t xml:space="preserve"> (you can always handle it in this class by removal of the observations with missingness and do not need to justify that choice)</w:t>
-      </w:r>
-      <w:r>
-        <w:rPr>
-          <w:i/>
-          <w:color w:val="FF0000"/>
-          <w:lang w:val="en-US"/>
-        </w:rPr>
-        <w:t>.</w:t>
-      </w:r>
-    </w:p>
-    <w:p>
-      <w:pPr>
-        <w:rPr>
-          <w:lang w:val="en-US"/>
-        </w:rPr>
-      </w:pPr>
+          <w:rFonts w:ascii="Cambria" w:hAnsi="Cambria"/>
+          <w:iCs/>
+          <w:lang w:val="en-US"/>
+        </w:rPr>
+      </w:pPr>
+      <w:r>
+        <w:rPr>
+          <w:rFonts w:ascii="Cambria" w:hAnsi="Cambria"/>
+          <w:iCs/>
+          <w:lang w:val="en-US"/>
+        </w:rPr>
+        <w:t>Missing data arose when respondents selected “Not sure,” refused to answer, or skipped a question. Because the proportion of missingness was small and unlikely to be systematically related to the outcome, we used complete-case analysis, removing observations with missing values on any of the three primary variables.</w:t>
+      </w:r>
     </w:p>
     <w:p>
       <w:pPr>
@@ -736,74 +1125,6 @@
     </w:p>
     <w:p>
       <w:pPr>
-        <w:autoSpaceDE w:val="0"/>
-        <w:autoSpaceDN w:val="0"/>
-        <w:adjustRightInd w:val="0"/>
-        <w:spacing w:line="240" w:lineRule="auto"/>
-        <w:rPr>
-          <w:rFonts w:ascii="Cambria" w:hAnsi="Cambria" w:cstheme="minorHAnsi"/>
-          <w:i/>
-          <w:color w:val="FF0000"/>
-        </w:rPr>
-      </w:pPr>
-      <w:r>
-        <w:rPr>
-          <w:rFonts w:ascii="Cambria" w:hAnsi="Cambria" w:cstheme="minorHAnsi"/>
-          <w:i/>
-          <w:color w:val="FF0000"/>
-        </w:rPr>
-        <w:t>Key findings should be presented with tables and/or figures and a brief interpretation of each. You can also include any numeric results that do not fit within a table or figure. Examples below.</w:t>
-      </w:r>
-    </w:p>
-    <w:p>
-      <w:pPr>
-        <w:autoSpaceDE w:val="0"/>
-        <w:autoSpaceDN w:val="0"/>
-        <w:adjustRightInd w:val="0"/>
-        <w:spacing w:line="240" w:lineRule="auto"/>
-        <w:rPr>
-          <w:rFonts w:ascii="Cambria" w:hAnsi="Cambria" w:cstheme="minorHAnsi"/>
-          <w:i/>
-          <w:color w:val="FF0000"/>
-        </w:rPr>
-      </w:pPr>
-      <w:r>
-        <w:rPr>
-          <w:rFonts w:ascii="Cambria" w:hAnsi="Cambria" w:cstheme="minorHAnsi"/>
-          <w:i/>
-          <w:color w:val="FF0000"/>
-        </w:rPr>
-        <w:t xml:space="preserve">You may also organize this section by aim, to match what was done in the </w:t>
-      </w:r>
-      <w:r>
-        <w:rPr>
-          <w:rFonts w:ascii="Cambria" w:hAnsi="Cambria" w:cstheme="minorHAnsi"/>
-          <w:i/>
-          <w:color w:val="FF0000"/>
-        </w:rPr>
-        <w:t>methods section</w:t>
-      </w:r>
-      <w:r>
-        <w:rPr>
-          <w:rFonts w:ascii="Cambria" w:hAnsi="Cambria" w:cstheme="minorHAnsi"/>
-          <w:i/>
-          <w:color w:val="FF0000"/>
-        </w:rPr>
-        <w:t>.</w:t>
-      </w:r>
-    </w:p>
-    <w:p>
-      <w:pPr>
-        <w:rPr>
-          <w:rFonts w:asciiTheme="majorHAnsi" w:hAnsiTheme="majorHAnsi" w:cstheme="minorHAnsi"/>
-          <w:i/>
-          <w:color w:val="FF0000"/>
-          <w:szCs w:val="24"/>
-        </w:rPr>
-      </w:pPr>
-    </w:p>
-    <w:p>
-      <w:pPr>
         <w:pStyle w:val="Heading2"/>
         <w:keepLines/>
         <w:numPr>
@@ -821,9 +1142,318 @@
           <w:rFonts w:ascii="Cambria" w:hAnsi="Cambria" w:cstheme="minorHAnsi"/>
           <w:lang w:val="en-US"/>
         </w:rPr>
-        <w:lastRenderedPageBreak/>
-        <w:t>Table 1: Descriptive Statistics of the Sample</w:t>
-      </w:r>
+        <w:t xml:space="preserve">Table 1: </w:t>
+      </w:r>
+      <w:r>
+        <w:rPr>
+          <w:rFonts w:ascii="Cambria" w:hAnsi="Cambria" w:cstheme="minorHAnsi"/>
+        </w:rPr>
+        <w:t>Relationship Between Personal Climate Impact and Belief About Environmental Regulations</w:t>
+      </w:r>
+    </w:p>
+    <w:tbl>
+      <w:tblPr>
+        <w:tblStyle w:val="TableGrid"/>
+        <w:tblW w:w="5000" w:type="pct"/>
+        <w:jc w:val="center"/>
+        <w:tblBorders>
+          <w:top w:val="none" w:sz="0" w:space="0" w:color="auto"/>
+          <w:left w:val="none" w:sz="0" w:space="0" w:color="auto"/>
+          <w:bottom w:val="none" w:sz="0" w:space="0" w:color="auto"/>
+          <w:right w:val="none" w:sz="0" w:space="0" w:color="auto"/>
+          <w:insideH w:val="none" w:sz="0" w:space="0" w:color="auto"/>
+          <w:insideV w:val="none" w:sz="0" w:space="0" w:color="auto"/>
+        </w:tblBorders>
+        <w:tblLook w:val="04A0" w:firstRow="1" w:lastRow="0" w:firstColumn="1" w:lastColumn="0" w:noHBand="0" w:noVBand="1"/>
+      </w:tblPr>
+      <w:tblGrid>
+        <w:gridCol w:w="4230"/>
+        <w:gridCol w:w="3061"/>
+        <w:gridCol w:w="3178"/>
+      </w:tblGrid>
+      <w:tr>
+        <w:trPr>
+          <w:jc w:val="center"/>
+        </w:trPr>
+        <w:tc>
+          <w:tcPr>
+            <w:tcW w:w="2020" w:type="pct"/>
+            <w:tcBorders>
+              <w:bottom w:val="single" w:sz="4" w:space="0" w:color="auto"/>
+            </w:tcBorders>
+          </w:tcPr>
+          <w:p>
+            <w:pPr>
+              <w:rPr>
+                <w:rFonts w:ascii="Cambria" w:hAnsi="Cambria" w:cstheme="minorHAnsi"/>
+                <w:iCs/>
+                <w:sz w:val="21"/>
+                <w:szCs w:val="20"/>
+              </w:rPr>
+            </w:pPr>
+          </w:p>
+        </w:tc>
+        <w:tc>
+          <w:tcPr>
+            <w:tcW w:w="1462" w:type="pct"/>
+            <w:tcBorders>
+              <w:bottom w:val="single" w:sz="4" w:space="0" w:color="auto"/>
+            </w:tcBorders>
+          </w:tcPr>
+          <w:p>
+            <w:pPr>
+              <w:jc w:val="center"/>
+              <w:rPr>
+                <w:rFonts w:ascii="Cambria" w:hAnsi="Cambria" w:cstheme="minorHAnsi"/>
+                <w:b/>
+                <w:bCs/>
+                <w:iCs/>
+                <w:sz w:val="21"/>
+                <w:szCs w:val="20"/>
+              </w:rPr>
+            </w:pPr>
+            <w:r>
+              <w:rPr>
+                <w:rFonts w:ascii="Cambria" w:hAnsi="Cambria" w:cstheme="minorHAnsi"/>
+                <w:b/>
+                <w:bCs/>
+                <w:iCs/>
+                <w:sz w:val="21"/>
+                <w:szCs w:val="20"/>
+              </w:rPr>
+              <w:t>Less support for regulations</w:t>
+            </w:r>
+          </w:p>
+        </w:tc>
+        <w:tc>
+          <w:tcPr>
+            <w:tcW w:w="1518" w:type="pct"/>
+            <w:tcBorders>
+              <w:bottom w:val="single" w:sz="4" w:space="0" w:color="auto"/>
+            </w:tcBorders>
+          </w:tcPr>
+          <w:p>
+            <w:pPr>
+              <w:jc w:val="center"/>
+              <w:rPr>
+                <w:rFonts w:ascii="Cambria" w:hAnsi="Cambria" w:cstheme="minorHAnsi"/>
+                <w:b/>
+                <w:bCs/>
+                <w:iCs/>
+                <w:sz w:val="21"/>
+                <w:szCs w:val="20"/>
+              </w:rPr>
+            </w:pPr>
+            <w:r>
+              <w:rPr>
+                <w:rFonts w:ascii="Cambria" w:hAnsi="Cambria" w:cstheme="minorHAnsi"/>
+                <w:b/>
+                <w:bCs/>
+                <w:iCs/>
+                <w:sz w:val="21"/>
+                <w:szCs w:val="20"/>
+              </w:rPr>
+              <w:t>Strong support for regulation</w:t>
+            </w:r>
+          </w:p>
+        </w:tc>
+      </w:tr>
+      <w:tr>
+        <w:trPr>
+          <w:jc w:val="center"/>
+        </w:trPr>
+        <w:tc>
+          <w:tcPr>
+            <w:tcW w:w="2020" w:type="pct"/>
+            <w:tcBorders>
+              <w:top w:val="single" w:sz="4" w:space="0" w:color="auto"/>
+              <w:bottom w:val="single" w:sz="4" w:space="0" w:color="808080" w:themeColor="background1" w:themeShade="80"/>
+            </w:tcBorders>
+          </w:tcPr>
+          <w:p>
+            <w:pPr>
+              <w:rPr>
+                <w:rFonts w:ascii="Cambria" w:hAnsi="Cambria" w:cstheme="minorHAnsi"/>
+                <w:b/>
+                <w:bCs/>
+                <w:iCs/>
+                <w:sz w:val="21"/>
+                <w:szCs w:val="20"/>
+              </w:rPr>
+            </w:pPr>
+            <w:r>
+              <w:rPr>
+                <w:rFonts w:ascii="Cambria" w:hAnsi="Cambria" w:cstheme="minorHAnsi"/>
+                <w:b/>
+                <w:bCs/>
+                <w:iCs/>
+                <w:sz w:val="21"/>
+                <w:szCs w:val="20"/>
+              </w:rPr>
+              <w:t>Not impacted by climate change</w:t>
+            </w:r>
+          </w:p>
+        </w:tc>
+        <w:tc>
+          <w:tcPr>
+            <w:tcW w:w="1462" w:type="pct"/>
+            <w:tcBorders>
+              <w:top w:val="single" w:sz="4" w:space="0" w:color="auto"/>
+              <w:bottom w:val="single" w:sz="4" w:space="0" w:color="808080" w:themeColor="background1" w:themeShade="80"/>
+            </w:tcBorders>
+          </w:tcPr>
+          <w:p>
+            <w:pPr>
+              <w:jc w:val="center"/>
+              <w:rPr>
+                <w:rFonts w:ascii="Cambria" w:hAnsi="Cambria" w:cstheme="minorHAnsi"/>
+                <w:iCs/>
+                <w:sz w:val="21"/>
+                <w:szCs w:val="20"/>
+              </w:rPr>
+            </w:pPr>
+            <w:r>
+              <w:rPr>
+                <w:rFonts w:ascii="Cambria" w:hAnsi="Cambria" w:cstheme="minorHAnsi"/>
+                <w:iCs/>
+                <w:sz w:val="21"/>
+                <w:szCs w:val="20"/>
+              </w:rPr>
+              <w:t>110</w:t>
+            </w:r>
+          </w:p>
+        </w:tc>
+        <w:tc>
+          <w:tcPr>
+            <w:tcW w:w="1518" w:type="pct"/>
+            <w:tcBorders>
+              <w:top w:val="single" w:sz="4" w:space="0" w:color="auto"/>
+              <w:bottom w:val="single" w:sz="4" w:space="0" w:color="808080" w:themeColor="background1" w:themeShade="80"/>
+            </w:tcBorders>
+          </w:tcPr>
+          <w:p>
+            <w:pPr>
+              <w:jc w:val="center"/>
+              <w:rPr>
+                <w:rFonts w:ascii="Cambria" w:hAnsi="Cambria" w:cstheme="minorHAnsi"/>
+                <w:iCs/>
+                <w:sz w:val="21"/>
+                <w:szCs w:val="20"/>
+              </w:rPr>
+            </w:pPr>
+            <w:r>
+              <w:rPr>
+                <w:rFonts w:ascii="Cambria" w:hAnsi="Cambria" w:cstheme="minorHAnsi"/>
+                <w:iCs/>
+                <w:sz w:val="21"/>
+                <w:szCs w:val="20"/>
+              </w:rPr>
+              <w:t>146</w:t>
+            </w:r>
+          </w:p>
+        </w:tc>
+      </w:tr>
+      <w:tr>
+        <w:trPr>
+          <w:jc w:val="center"/>
+        </w:trPr>
+        <w:tc>
+          <w:tcPr>
+            <w:tcW w:w="2020" w:type="pct"/>
+            <w:tcBorders>
+              <w:top w:val="single" w:sz="4" w:space="0" w:color="808080" w:themeColor="background1" w:themeShade="80"/>
+            </w:tcBorders>
+          </w:tcPr>
+          <w:p>
+            <w:pPr>
+              <w:rPr>
+                <w:rFonts w:ascii="Cambria" w:hAnsi="Cambria" w:cstheme="minorHAnsi"/>
+                <w:b/>
+                <w:bCs/>
+                <w:iCs/>
+                <w:sz w:val="21"/>
+                <w:szCs w:val="20"/>
+              </w:rPr>
+            </w:pPr>
+            <w:r>
+              <w:rPr>
+                <w:rFonts w:ascii="Cambria" w:hAnsi="Cambria" w:cstheme="minorHAnsi"/>
+                <w:b/>
+                <w:bCs/>
+                <w:iCs/>
+                <w:sz w:val="21"/>
+                <w:szCs w:val="20"/>
+              </w:rPr>
+              <w:t>Impacted personally by climate change</w:t>
+            </w:r>
+          </w:p>
+        </w:tc>
+        <w:tc>
+          <w:tcPr>
+            <w:tcW w:w="1462" w:type="pct"/>
+            <w:tcBorders>
+              <w:top w:val="single" w:sz="4" w:space="0" w:color="808080" w:themeColor="background1" w:themeShade="80"/>
+            </w:tcBorders>
+          </w:tcPr>
+          <w:p>
+            <w:pPr>
+              <w:jc w:val="center"/>
+              <w:rPr>
+                <w:rFonts w:ascii="Cambria" w:hAnsi="Cambria" w:cstheme="minorHAnsi"/>
+                <w:iCs/>
+                <w:sz w:val="21"/>
+                <w:szCs w:val="20"/>
+              </w:rPr>
+            </w:pPr>
+            <w:r>
+              <w:rPr>
+                <w:rFonts w:ascii="Cambria" w:hAnsi="Cambria" w:cstheme="minorHAnsi"/>
+                <w:iCs/>
+                <w:sz w:val="21"/>
+                <w:szCs w:val="20"/>
+              </w:rPr>
+              <w:t>135</w:t>
+            </w:r>
+          </w:p>
+        </w:tc>
+        <w:tc>
+          <w:tcPr>
+            <w:tcW w:w="1518" w:type="pct"/>
+            <w:tcBorders>
+              <w:top w:val="single" w:sz="4" w:space="0" w:color="808080" w:themeColor="background1" w:themeShade="80"/>
+            </w:tcBorders>
+          </w:tcPr>
+          <w:p>
+            <w:pPr>
+              <w:jc w:val="center"/>
+              <w:rPr>
+                <w:rFonts w:ascii="Cambria" w:hAnsi="Cambria" w:cstheme="minorHAnsi"/>
+                <w:iCs/>
+                <w:sz w:val="21"/>
+                <w:szCs w:val="20"/>
+              </w:rPr>
+            </w:pPr>
+            <w:r>
+              <w:rPr>
+                <w:rFonts w:ascii="Cambria" w:hAnsi="Cambria" w:cstheme="minorHAnsi"/>
+                <w:iCs/>
+                <w:sz w:val="21"/>
+                <w:szCs w:val="20"/>
+              </w:rPr>
+              <w:t>272</w:t>
+            </w:r>
+          </w:p>
+        </w:tc>
+      </w:tr>
+    </w:tbl>
+    <w:p>
+      <w:pPr>
+        <w:rPr>
+          <w:rFonts w:ascii="Cambria" w:hAnsi="Cambria" w:cstheme="minorHAnsi"/>
+          <w:i/>
+          <w:color w:val="FF0000"/>
+        </w:rPr>
+      </w:pPr>
     </w:p>
     <w:p>
       <w:pPr>
@@ -833,54 +1463,24 @@
           <w:color w:val="FF0000"/>
         </w:rPr>
       </w:pPr>
-      <w:r>
-        <w:rPr>
-          <w:rFonts w:ascii="Cambria" w:hAnsi="Cambria" w:cstheme="minorHAnsi"/>
-          <w:i/>
-          <w:color w:val="FF0000"/>
-        </w:rPr>
-        <w:t>[Insert Table 1 here]</w:t>
-      </w:r>
     </w:p>
     <w:p>
       <w:pPr>
         <w:rPr>
           <w:rFonts w:ascii="Cambria" w:hAnsi="Cambria" w:cstheme="minorHAnsi"/>
-          <w:i/>
-          <w:color w:val="FF0000"/>
-        </w:rPr>
-      </w:pPr>
-    </w:p>
-    <w:p>
-      <w:pPr>
-        <w:rPr>
-          <w:rFonts w:ascii="Cambria" w:hAnsi="Cambria" w:cstheme="minorHAnsi"/>
-          <w:i/>
-          <w:color w:val="FF0000"/>
-        </w:rPr>
-      </w:pPr>
-      <w:r>
-        <w:rPr>
-          <w:rFonts w:ascii="Cambria" w:hAnsi="Cambria" w:cstheme="minorHAnsi"/>
-          <w:i/>
-          <w:color w:val="FF0000"/>
-        </w:rPr>
-        <w:t>Interpretation of results from Table 1.</w:t>
-      </w:r>
-    </w:p>
-    <w:p>
-      <w:pPr>
-        <w:autoSpaceDE w:val="0"/>
-        <w:autoSpaceDN w:val="0"/>
-        <w:adjustRightInd w:val="0"/>
-        <w:spacing w:line="240" w:lineRule="auto"/>
-        <w:rPr>
-          <w:rFonts w:ascii="Cambria" w:hAnsi="Cambria" w:cstheme="minorHAnsi"/>
-          <w:i/>
-          <w:color w:val="FF0000"/>
-          <w:lang w:val="en-US"/>
-        </w:rPr>
-      </w:pPr>
+          <w:iCs/>
+          <w:lang w:val="en-US"/>
+        </w:rPr>
+      </w:pPr>
+      <w:r>
+        <w:rPr>
+          <w:rFonts w:ascii="Cambria" w:hAnsi="Cambria" w:cstheme="minorHAnsi"/>
+          <w:iCs/>
+          <w:lang w:val="en-US"/>
+        </w:rPr>
+        <w:lastRenderedPageBreak/>
+        <w:t>Individuals who feel personally impacted by climate change were more likely to believe that environmental regulations cannot be cut back without harming air and water quality. Among those personally impacted, 272 out of 407 (67%) supported strong regulation, compared with 146 out of 256 (57%) among those not impacted. This descriptive pattern suggests a positive association between personal climate experience and support for maintaining environmental regulations.</w:t>
+      </w:r>
     </w:p>
     <w:p>
       <w:pPr>
@@ -893,92 +1493,97 @@
         <w:spacing w:before="200" w:after="0" w:line="276" w:lineRule="auto"/>
         <w:rPr>
           <w:rFonts w:ascii="Cambria" w:hAnsi="Cambria" w:cstheme="minorHAnsi"/>
-          <w:color w:val="FF0000"/>
-          <w:lang w:val="en-US"/>
-        </w:rPr>
-      </w:pPr>
-      <w:r>
-        <w:rPr>
-          <w:rFonts w:ascii="Cambria" w:hAnsi="Cambria" w:cstheme="minorHAnsi"/>
-          <w:color w:val="000000" w:themeColor="text1"/>
-          <w:lang w:val="en-US"/>
-        </w:rPr>
-        <w:t>Fig</w:t>
-      </w:r>
-      <w:r>
-        <w:rPr>
-          <w:rFonts w:ascii="Cambria" w:hAnsi="Cambria" w:cstheme="minorHAnsi"/>
-          <w:lang w:val="en-US"/>
-        </w:rPr>
-        <w:t xml:space="preserve">ure 1: </w:t>
-      </w:r>
-      <w:r>
-        <w:rPr>
-          <w:rFonts w:ascii="Cambria" w:hAnsi="Cambria" w:cstheme="minorHAnsi"/>
-          <w:color w:val="FF0000"/>
-          <w:lang w:val="en-US"/>
-        </w:rPr>
-        <w:t xml:space="preserve">(Title of Figure 1) </w:t>
+          <w:lang w:val="en-US"/>
+        </w:rPr>
+      </w:pPr>
+      <w:r>
+        <w:rPr>
+          <w:rFonts w:ascii="Cambria" w:hAnsi="Cambria" w:cstheme="minorHAnsi"/>
+          <w:lang w:val="en-US"/>
+        </w:rPr>
+        <w:t>Results fro</w:t>
+      </w:r>
+      <w:r>
+        <w:rPr>
+          <w:rFonts w:ascii="Cambria" w:hAnsi="Cambria" w:cstheme="minorHAnsi"/>
+          <w:lang w:val="en-US"/>
+        </w:rPr>
+        <w:t>m Chi-Square Test</w:t>
       </w:r>
     </w:p>
     <w:p>
       <w:pPr>
-        <w:autoSpaceDE w:val="0"/>
-        <w:autoSpaceDN w:val="0"/>
-        <w:adjustRightInd w:val="0"/>
-        <w:spacing w:line="240" w:lineRule="auto"/>
-        <w:rPr>
-          <w:rFonts w:ascii="Cambria" w:hAnsi="Cambria" w:cstheme="minorHAnsi"/>
-          <w:i/>
-          <w:color w:val="FF0000"/>
-          <w:lang w:val="en-US"/>
-        </w:rPr>
-      </w:pPr>
-      <w:r>
-        <w:rPr>
-          <w:rFonts w:ascii="Cambria" w:hAnsi="Cambria" w:cstheme="minorHAnsi"/>
-          <w:i/>
-          <w:color w:val="FF0000"/>
-          <w:lang w:val="en-US"/>
-        </w:rPr>
-        <w:t>[Insert Figure 1 here]</w:t>
+        <w:ind w:left="1440"/>
+        <w:rPr>
+          <w:rFonts w:ascii="Cambria" w:hAnsi="Cambria"/>
+          <w:iCs/>
+        </w:rPr>
+      </w:pPr>
+      <w:r>
+        <w:rPr>
+          <w:rFonts w:ascii="Cambria" w:hAnsi="Cambria"/>
+          <w:iCs/>
+        </w:rPr>
+        <w:t xml:space="preserve">X-squared = 6.0634, </w:t>
+      </w:r>
+      <w:proofErr w:type="spellStart"/>
+      <w:r>
+        <w:rPr>
+          <w:rFonts w:ascii="Cambria" w:hAnsi="Cambria"/>
+          <w:iCs/>
+        </w:rPr>
+        <w:t>df</w:t>
+      </w:r>
+      <w:proofErr w:type="spellEnd"/>
+      <w:r>
+        <w:rPr>
+          <w:rFonts w:ascii="Cambria" w:hAnsi="Cambria"/>
+          <w:iCs/>
+        </w:rPr>
+        <w:t xml:space="preserve"> = 1, p-value = 0.0138</w:t>
       </w:r>
     </w:p>
     <w:p>
       <w:pPr>
-        <w:autoSpaceDE w:val="0"/>
-        <w:autoSpaceDN w:val="0"/>
-        <w:adjustRightInd w:val="0"/>
-        <w:spacing w:line="240" w:lineRule="auto"/>
-        <w:rPr>
-          <w:rFonts w:ascii="Cambria" w:hAnsi="Cambria" w:cstheme="minorHAnsi"/>
-          <w:i/>
-          <w:color w:val="FF0000"/>
-          <w:lang w:val="en-US"/>
-        </w:rPr>
-      </w:pPr>
-    </w:p>
-    <w:p>
-      <w:pPr>
-        <w:autoSpaceDE w:val="0"/>
-        <w:autoSpaceDN w:val="0"/>
-        <w:adjustRightInd w:val="0"/>
-        <w:spacing w:line="240" w:lineRule="auto"/>
-        <w:rPr>
-          <w:rFonts w:ascii="Cambria" w:hAnsi="Cambria" w:cstheme="minorHAnsi"/>
-          <w:i/>
-          <w:color w:val="FF0000"/>
-          <w:lang w:val="en-US"/>
-        </w:rPr>
-      </w:pPr>
-      <w:r>
-        <w:rPr>
-          <w:rFonts w:ascii="Cambria" w:hAnsi="Cambria" w:cstheme="minorHAnsi"/>
-          <w:i/>
-          <w:color w:val="FF0000"/>
-          <w:lang w:val="en-US"/>
-        </w:rPr>
-        <w:t>Interpretation of results from Figure 1</w:t>
+        <w:rPr>
+          <w:rFonts w:ascii="Cambria" w:hAnsi="Cambria" w:cstheme="minorHAnsi"/>
+          <w:iCs/>
+        </w:rPr>
+      </w:pPr>
+      <w:r>
+        <w:rPr>
+          <w:rFonts w:ascii="Cambria" w:hAnsi="Cambria" w:cstheme="minorHAnsi"/>
+          <w:iCs/>
+        </w:rPr>
+        <w:t>The chi-square test indicates a statistically significant association between personal climate impact and beliefs about environmental regulation. Individuals who report being personally impacted by climate change are significantly more likely to believe that environmental regulations should not be reduced</w:t>
+      </w:r>
+      <w:r>
+        <w:rPr>
+          <w:rFonts w:ascii="Cambria" w:hAnsi="Cambria" w:cstheme="minorHAnsi"/>
+          <w:iCs/>
+        </w:rPr>
+        <w:t xml:space="preserve"> (</w:t>
+      </w:r>
+      <w:r>
+        <w:rPr>
+          <w:rFonts w:ascii="Cambria" w:hAnsi="Cambria" w:cstheme="minorHAnsi"/>
+          <w:iCs/>
+        </w:rPr>
+        <w:t>Aim 1</w:t>
+      </w:r>
+      <w:r>
+        <w:rPr>
+          <w:rFonts w:ascii="Cambria" w:hAnsi="Cambria" w:cstheme="minorHAnsi"/>
+          <w:iCs/>
+        </w:rPr>
+        <w:t>)</w:t>
+      </w:r>
+      <w:r>
+        <w:rPr>
+          <w:rFonts w:ascii="Cambria" w:hAnsi="Cambria" w:cstheme="minorHAnsi"/>
+          <w:iCs/>
+        </w:rPr>
+        <w:t>.</w:t>
       </w:r>
     </w:p>
     <w:p>
@@ -992,33 +1597,638 @@
         <w:spacing w:before="200" w:after="0" w:line="276" w:lineRule="auto"/>
         <w:rPr>
           <w:rFonts w:ascii="Cambria" w:hAnsi="Cambria" w:cstheme="minorHAnsi"/>
-          <w:color w:val="FF0000"/>
-          <w:lang w:val="en-US"/>
-        </w:rPr>
-      </w:pPr>
-      <w:r>
-        <w:rPr>
-          <w:rFonts w:ascii="Cambria" w:hAnsi="Cambria" w:cstheme="minorHAnsi"/>
-          <w:lang w:val="en-US"/>
-        </w:rPr>
-        <w:t xml:space="preserve">Results from </w:t>
-      </w:r>
-      <w:r>
-        <w:rPr>
-          <w:rFonts w:ascii="Cambria" w:hAnsi="Cambria" w:cstheme="minorHAnsi"/>
-          <w:color w:val="FF0000"/>
-          <w:lang w:val="en-US"/>
-        </w:rPr>
-        <w:t>(Name of Statistical Test here)</w:t>
+          <w:lang w:val="en-US"/>
+        </w:rPr>
+      </w:pPr>
+      <w:r>
+        <w:rPr>
+          <w:rFonts w:ascii="Cambria" w:hAnsi="Cambria" w:cstheme="minorHAnsi"/>
+          <w:lang w:val="en-US"/>
+        </w:rPr>
+        <w:t>Table</w:t>
+      </w:r>
+      <w:r>
+        <w:rPr>
+          <w:rFonts w:ascii="Cambria" w:hAnsi="Cambria" w:cstheme="minorHAnsi"/>
+          <w:lang w:val="en-US"/>
+        </w:rPr>
+        <w:t xml:space="preserve"> </w:t>
+      </w:r>
+      <w:r>
+        <w:rPr>
+          <w:rFonts w:ascii="Cambria" w:hAnsi="Cambria" w:cstheme="minorHAnsi"/>
+          <w:lang w:val="en-US"/>
+        </w:rPr>
+        <w:t>2</w:t>
+      </w:r>
+      <w:r>
+        <w:rPr>
+          <w:rFonts w:ascii="Cambria" w:hAnsi="Cambria" w:cstheme="minorHAnsi"/>
+          <w:lang w:val="en-US"/>
+        </w:rPr>
+        <w:t xml:space="preserve">: </w:t>
+      </w:r>
+      <w:r>
+        <w:rPr>
+          <w:rFonts w:ascii="Cambria" w:hAnsi="Cambria" w:cstheme="minorHAnsi"/>
+          <w:lang w:val="en-US"/>
+        </w:rPr>
+        <w:t>Logistic Regression</w:t>
       </w:r>
     </w:p>
-    <w:p>
-      <w:pPr>
-        <w:rPr>
-          <w:lang w:val="en-US"/>
-        </w:rPr>
-      </w:pPr>
-    </w:p>
+    <w:tbl>
+      <w:tblPr>
+        <w:tblStyle w:val="TableGrid"/>
+        <w:tblW w:w="0" w:type="auto"/>
+        <w:jc w:val="center"/>
+        <w:tblBorders>
+          <w:top w:val="none" w:sz="0" w:space="0" w:color="auto"/>
+          <w:left w:val="none" w:sz="0" w:space="0" w:color="auto"/>
+          <w:bottom w:val="none" w:sz="0" w:space="0" w:color="auto"/>
+          <w:right w:val="none" w:sz="0" w:space="0" w:color="auto"/>
+          <w:insideH w:val="none" w:sz="0" w:space="0" w:color="auto"/>
+          <w:insideV w:val="none" w:sz="0" w:space="0" w:color="auto"/>
+        </w:tblBorders>
+        <w:tblLook w:val="04A0" w:firstRow="1" w:lastRow="0" w:firstColumn="1" w:lastColumn="0" w:noHBand="0" w:noVBand="1"/>
+      </w:tblPr>
+      <w:tblGrid>
+        <w:gridCol w:w="1791"/>
+        <w:gridCol w:w="1494"/>
+        <w:gridCol w:w="1494"/>
+        <w:gridCol w:w="1494"/>
+        <w:gridCol w:w="1494"/>
+        <w:gridCol w:w="1494"/>
+      </w:tblGrid>
+      <w:tr>
+        <w:trPr>
+          <w:jc w:val="center"/>
+        </w:trPr>
+        <w:tc>
+          <w:tcPr>
+            <w:tcW w:w="1494" w:type="dxa"/>
+            <w:tcBorders>
+              <w:bottom w:val="single" w:sz="4" w:space="0" w:color="auto"/>
+            </w:tcBorders>
+          </w:tcPr>
+          <w:p>
+            <w:pPr>
+              <w:autoSpaceDE w:val="0"/>
+              <w:autoSpaceDN w:val="0"/>
+              <w:adjustRightInd w:val="0"/>
+              <w:spacing w:line="240" w:lineRule="auto"/>
+              <w:rPr>
+                <w:rFonts w:ascii="Cambria" w:hAnsi="Cambria" w:cstheme="minorHAnsi"/>
+                <w:b/>
+                <w:bCs/>
+                <w:iCs/>
+                <w:lang w:val="en-US"/>
+              </w:rPr>
+            </w:pPr>
+            <w:r>
+              <w:rPr>
+                <w:rFonts w:ascii="Cambria" w:hAnsi="Cambria" w:cstheme="minorHAnsi"/>
+                <w:b/>
+                <w:bCs/>
+                <w:iCs/>
+                <w:lang w:val="en-US"/>
+              </w:rPr>
+              <w:t>Predictor</w:t>
+            </w:r>
+          </w:p>
+        </w:tc>
+        <w:tc>
+          <w:tcPr>
+            <w:tcW w:w="1494" w:type="dxa"/>
+            <w:tcBorders>
+              <w:bottom w:val="single" w:sz="4" w:space="0" w:color="auto"/>
+            </w:tcBorders>
+          </w:tcPr>
+          <w:p>
+            <w:pPr>
+              <w:autoSpaceDE w:val="0"/>
+              <w:autoSpaceDN w:val="0"/>
+              <w:adjustRightInd w:val="0"/>
+              <w:spacing w:line="240" w:lineRule="auto"/>
+              <w:rPr>
+                <w:rFonts w:ascii="Cambria" w:hAnsi="Cambria" w:cstheme="minorHAnsi"/>
+                <w:b/>
+                <w:bCs/>
+                <w:iCs/>
+                <w:lang w:val="en-US"/>
+              </w:rPr>
+            </w:pPr>
+            <w:r>
+              <w:rPr>
+                <w:rFonts w:ascii="Cambria" w:hAnsi="Cambria" w:cstheme="minorHAnsi"/>
+                <w:b/>
+                <w:bCs/>
+                <w:iCs/>
+                <w:lang w:val="en-US"/>
+              </w:rPr>
+              <w:t>OR</w:t>
+            </w:r>
+          </w:p>
+        </w:tc>
+        <w:tc>
+          <w:tcPr>
+            <w:tcW w:w="1494" w:type="dxa"/>
+            <w:tcBorders>
+              <w:bottom w:val="single" w:sz="4" w:space="0" w:color="auto"/>
+            </w:tcBorders>
+          </w:tcPr>
+          <w:p>
+            <w:pPr>
+              <w:autoSpaceDE w:val="0"/>
+              <w:autoSpaceDN w:val="0"/>
+              <w:adjustRightInd w:val="0"/>
+              <w:spacing w:line="240" w:lineRule="auto"/>
+              <w:rPr>
+                <w:rFonts w:ascii="Cambria" w:hAnsi="Cambria" w:cstheme="minorHAnsi"/>
+                <w:b/>
+                <w:bCs/>
+                <w:iCs/>
+                <w:lang w:val="en-US"/>
+              </w:rPr>
+            </w:pPr>
+            <w:r>
+              <w:rPr>
+                <w:rFonts w:ascii="Cambria" w:hAnsi="Cambria" w:cstheme="minorHAnsi"/>
+                <w:b/>
+                <w:bCs/>
+                <w:iCs/>
+                <w:lang w:val="en-US"/>
+              </w:rPr>
+              <w:t>95% CI</w:t>
+            </w:r>
+          </w:p>
+        </w:tc>
+        <w:tc>
+          <w:tcPr>
+            <w:tcW w:w="1494" w:type="dxa"/>
+            <w:tcBorders>
+              <w:bottom w:val="single" w:sz="4" w:space="0" w:color="auto"/>
+            </w:tcBorders>
+          </w:tcPr>
+          <w:p>
+            <w:pPr>
+              <w:autoSpaceDE w:val="0"/>
+              <w:autoSpaceDN w:val="0"/>
+              <w:adjustRightInd w:val="0"/>
+              <w:spacing w:line="240" w:lineRule="auto"/>
+              <w:rPr>
+                <w:rFonts w:ascii="Cambria" w:hAnsi="Cambria" w:cstheme="minorHAnsi"/>
+                <w:b/>
+                <w:bCs/>
+                <w:iCs/>
+                <w:lang w:val="en-US"/>
+              </w:rPr>
+            </w:pPr>
+            <w:r>
+              <w:rPr>
+                <w:rFonts w:ascii="Cambria" w:hAnsi="Cambria" w:cstheme="minorHAnsi"/>
+                <w:b/>
+                <w:bCs/>
+                <w:iCs/>
+                <w:lang w:val="en-US"/>
+              </w:rPr>
+              <w:t>Std. Error</w:t>
+            </w:r>
+          </w:p>
+        </w:tc>
+        <w:tc>
+          <w:tcPr>
+            <w:tcW w:w="1494" w:type="dxa"/>
+            <w:tcBorders>
+              <w:bottom w:val="single" w:sz="4" w:space="0" w:color="auto"/>
+            </w:tcBorders>
+          </w:tcPr>
+          <w:p>
+            <w:pPr>
+              <w:autoSpaceDE w:val="0"/>
+              <w:autoSpaceDN w:val="0"/>
+              <w:adjustRightInd w:val="0"/>
+              <w:spacing w:line="240" w:lineRule="auto"/>
+              <w:rPr>
+                <w:rFonts w:ascii="Cambria" w:hAnsi="Cambria" w:cstheme="minorHAnsi"/>
+                <w:b/>
+                <w:bCs/>
+                <w:iCs/>
+                <w:lang w:val="en-US"/>
+              </w:rPr>
+            </w:pPr>
+            <w:r>
+              <w:rPr>
+                <w:rFonts w:ascii="Cambria" w:hAnsi="Cambria" w:cstheme="minorHAnsi"/>
+                <w:b/>
+                <w:bCs/>
+                <w:iCs/>
+                <w:lang w:val="en-US"/>
+              </w:rPr>
+              <w:t>Statistic</w:t>
+            </w:r>
+          </w:p>
+        </w:tc>
+        <w:tc>
+          <w:tcPr>
+            <w:tcW w:w="1494" w:type="dxa"/>
+            <w:tcBorders>
+              <w:bottom w:val="single" w:sz="4" w:space="0" w:color="auto"/>
+            </w:tcBorders>
+          </w:tcPr>
+          <w:p>
+            <w:pPr>
+              <w:autoSpaceDE w:val="0"/>
+              <w:autoSpaceDN w:val="0"/>
+              <w:adjustRightInd w:val="0"/>
+              <w:spacing w:line="240" w:lineRule="auto"/>
+              <w:rPr>
+                <w:rFonts w:ascii="Cambria" w:hAnsi="Cambria" w:cstheme="minorHAnsi"/>
+                <w:b/>
+                <w:bCs/>
+                <w:iCs/>
+                <w:lang w:val="en-US"/>
+              </w:rPr>
+            </w:pPr>
+            <w:r>
+              <w:rPr>
+                <w:rFonts w:ascii="Cambria" w:hAnsi="Cambria" w:cstheme="minorHAnsi"/>
+                <w:b/>
+                <w:bCs/>
+                <w:iCs/>
+                <w:lang w:val="en-US"/>
+              </w:rPr>
+              <w:t>p-value</w:t>
+            </w:r>
+          </w:p>
+        </w:tc>
+      </w:tr>
+      <w:tr>
+        <w:trPr>
+          <w:jc w:val="center"/>
+        </w:trPr>
+        <w:tc>
+          <w:tcPr>
+            <w:tcW w:w="1494" w:type="dxa"/>
+            <w:tcBorders>
+              <w:top w:val="single" w:sz="4" w:space="0" w:color="auto"/>
+              <w:bottom w:val="single" w:sz="4" w:space="0" w:color="7F7F7F" w:themeColor="text1" w:themeTint="80"/>
+            </w:tcBorders>
+          </w:tcPr>
+          <w:p>
+            <w:pPr>
+              <w:autoSpaceDE w:val="0"/>
+              <w:autoSpaceDN w:val="0"/>
+              <w:adjustRightInd w:val="0"/>
+              <w:spacing w:line="240" w:lineRule="auto"/>
+              <w:rPr>
+                <w:rFonts w:ascii="Cambria" w:hAnsi="Cambria" w:cstheme="minorHAnsi"/>
+                <w:iCs/>
+                <w:lang w:val="en-US"/>
+              </w:rPr>
+            </w:pPr>
+            <w:r>
+              <w:rPr>
+                <w:rFonts w:ascii="Cambria" w:hAnsi="Cambria" w:cstheme="minorHAnsi"/>
+                <w:iCs/>
+                <w:lang w:val="en-US"/>
+              </w:rPr>
+              <w:t>Intercept</w:t>
+            </w:r>
+          </w:p>
+        </w:tc>
+        <w:tc>
+          <w:tcPr>
+            <w:tcW w:w="1494" w:type="dxa"/>
+            <w:tcBorders>
+              <w:top w:val="single" w:sz="4" w:space="0" w:color="auto"/>
+              <w:bottom w:val="single" w:sz="4" w:space="0" w:color="7F7F7F" w:themeColor="text1" w:themeTint="80"/>
+            </w:tcBorders>
+          </w:tcPr>
+          <w:p>
+            <w:pPr>
+              <w:autoSpaceDE w:val="0"/>
+              <w:autoSpaceDN w:val="0"/>
+              <w:adjustRightInd w:val="0"/>
+              <w:spacing w:line="240" w:lineRule="auto"/>
+              <w:rPr>
+                <w:rFonts w:ascii="Cambria" w:hAnsi="Cambria" w:cstheme="minorHAnsi"/>
+                <w:iCs/>
+                <w:lang w:val="en-US"/>
+              </w:rPr>
+            </w:pPr>
+            <w:r>
+              <w:rPr>
+                <w:rFonts w:ascii="Cambria" w:hAnsi="Cambria" w:cstheme="minorHAnsi"/>
+                <w:iCs/>
+                <w:lang w:val="en-US"/>
+              </w:rPr>
+              <w:t>1.33</w:t>
+            </w:r>
+          </w:p>
+        </w:tc>
+        <w:tc>
+          <w:tcPr>
+            <w:tcW w:w="1494" w:type="dxa"/>
+            <w:tcBorders>
+              <w:top w:val="single" w:sz="4" w:space="0" w:color="auto"/>
+              <w:bottom w:val="single" w:sz="4" w:space="0" w:color="7F7F7F" w:themeColor="text1" w:themeTint="80"/>
+            </w:tcBorders>
+          </w:tcPr>
+          <w:p>
+            <w:pPr>
+              <w:autoSpaceDE w:val="0"/>
+              <w:autoSpaceDN w:val="0"/>
+              <w:adjustRightInd w:val="0"/>
+              <w:spacing w:line="240" w:lineRule="auto"/>
+              <w:rPr>
+                <w:rFonts w:ascii="Cambria" w:hAnsi="Cambria" w:cstheme="minorHAnsi"/>
+                <w:iCs/>
+                <w:lang w:val="en-US"/>
+              </w:rPr>
+            </w:pPr>
+            <w:r>
+              <w:rPr>
+                <w:rFonts w:ascii="Cambria" w:hAnsi="Cambria" w:cstheme="minorHAnsi"/>
+                <w:iCs/>
+                <w:lang w:val="en-US"/>
+              </w:rPr>
+              <w:t>(1.04, 1.70)</w:t>
+            </w:r>
+          </w:p>
+        </w:tc>
+        <w:tc>
+          <w:tcPr>
+            <w:tcW w:w="1494" w:type="dxa"/>
+            <w:tcBorders>
+              <w:top w:val="single" w:sz="4" w:space="0" w:color="auto"/>
+              <w:bottom w:val="single" w:sz="4" w:space="0" w:color="7F7F7F" w:themeColor="text1" w:themeTint="80"/>
+            </w:tcBorders>
+          </w:tcPr>
+          <w:p>
+            <w:pPr>
+              <w:autoSpaceDE w:val="0"/>
+              <w:autoSpaceDN w:val="0"/>
+              <w:adjustRightInd w:val="0"/>
+              <w:spacing w:line="240" w:lineRule="auto"/>
+              <w:rPr>
+                <w:rFonts w:ascii="Cambria" w:hAnsi="Cambria" w:cstheme="minorHAnsi"/>
+                <w:iCs/>
+                <w:lang w:val="en-US"/>
+              </w:rPr>
+            </w:pPr>
+            <w:r>
+              <w:rPr>
+                <w:rFonts w:ascii="Cambria" w:hAnsi="Cambria" w:cstheme="minorHAnsi"/>
+                <w:iCs/>
+                <w:lang w:val="en-US"/>
+              </w:rPr>
+              <w:t>0.126</w:t>
+            </w:r>
+          </w:p>
+        </w:tc>
+        <w:tc>
+          <w:tcPr>
+            <w:tcW w:w="1494" w:type="dxa"/>
+            <w:tcBorders>
+              <w:top w:val="single" w:sz="4" w:space="0" w:color="auto"/>
+              <w:bottom w:val="single" w:sz="4" w:space="0" w:color="7F7F7F" w:themeColor="text1" w:themeTint="80"/>
+            </w:tcBorders>
+          </w:tcPr>
+          <w:p>
+            <w:pPr>
+              <w:autoSpaceDE w:val="0"/>
+              <w:autoSpaceDN w:val="0"/>
+              <w:adjustRightInd w:val="0"/>
+              <w:spacing w:line="240" w:lineRule="auto"/>
+              <w:rPr>
+                <w:rFonts w:ascii="Cambria" w:hAnsi="Cambria" w:cstheme="minorHAnsi"/>
+                <w:iCs/>
+                <w:lang w:val="en-US"/>
+              </w:rPr>
+            </w:pPr>
+            <w:r>
+              <w:rPr>
+                <w:rFonts w:ascii="Cambria" w:hAnsi="Cambria" w:cstheme="minorHAnsi"/>
+                <w:iCs/>
+                <w:lang w:val="en-US"/>
+              </w:rPr>
+              <w:t>2.24</w:t>
+            </w:r>
+          </w:p>
+        </w:tc>
+        <w:tc>
+          <w:tcPr>
+            <w:tcW w:w="1494" w:type="dxa"/>
+            <w:tcBorders>
+              <w:top w:val="single" w:sz="4" w:space="0" w:color="auto"/>
+              <w:bottom w:val="single" w:sz="4" w:space="0" w:color="7F7F7F" w:themeColor="text1" w:themeTint="80"/>
+            </w:tcBorders>
+          </w:tcPr>
+          <w:p>
+            <w:pPr>
+              <w:autoSpaceDE w:val="0"/>
+              <w:autoSpaceDN w:val="0"/>
+              <w:adjustRightInd w:val="0"/>
+              <w:spacing w:line="240" w:lineRule="auto"/>
+              <w:rPr>
+                <w:rFonts w:ascii="Cambria" w:hAnsi="Cambria" w:cstheme="minorHAnsi"/>
+                <w:iCs/>
+                <w:lang w:val="en-US"/>
+              </w:rPr>
+            </w:pPr>
+            <w:r>
+              <w:rPr>
+                <w:rFonts w:ascii="Cambria" w:hAnsi="Cambria" w:cstheme="minorHAnsi"/>
+                <w:iCs/>
+                <w:lang w:val="en-US"/>
+              </w:rPr>
+              <w:t>0.0249</w:t>
+            </w:r>
+          </w:p>
+        </w:tc>
+      </w:tr>
+      <w:tr>
+        <w:trPr>
+          <w:jc w:val="center"/>
+        </w:trPr>
+        <w:tc>
+          <w:tcPr>
+            <w:tcW w:w="1494" w:type="dxa"/>
+            <w:tcBorders>
+              <w:top w:val="single" w:sz="4" w:space="0" w:color="7F7F7F" w:themeColor="text1" w:themeTint="80"/>
+            </w:tcBorders>
+          </w:tcPr>
+          <w:p>
+            <w:pPr>
+              <w:autoSpaceDE w:val="0"/>
+              <w:autoSpaceDN w:val="0"/>
+              <w:adjustRightInd w:val="0"/>
+              <w:spacing w:line="240" w:lineRule="auto"/>
+              <w:rPr>
+                <w:rFonts w:ascii="Cambria" w:hAnsi="Cambria" w:cstheme="minorHAnsi"/>
+                <w:iCs/>
+                <w:lang w:val="en-US"/>
+              </w:rPr>
+            </w:pPr>
+            <w:proofErr w:type="spellStart"/>
+            <w:r>
+              <w:rPr>
+                <w:rFonts w:ascii="Cambria" w:hAnsi="Cambria" w:cstheme="minorHAnsi"/>
+                <w:iCs/>
+                <w:lang w:val="en-US"/>
+              </w:rPr>
+              <w:t>Climate_impact</w:t>
+            </w:r>
+            <w:proofErr w:type="spellEnd"/>
+          </w:p>
+        </w:tc>
+        <w:tc>
+          <w:tcPr>
+            <w:tcW w:w="1494" w:type="dxa"/>
+            <w:tcBorders>
+              <w:top w:val="single" w:sz="4" w:space="0" w:color="7F7F7F" w:themeColor="text1" w:themeTint="80"/>
+            </w:tcBorders>
+          </w:tcPr>
+          <w:p>
+            <w:pPr>
+              <w:autoSpaceDE w:val="0"/>
+              <w:autoSpaceDN w:val="0"/>
+              <w:adjustRightInd w:val="0"/>
+              <w:spacing w:line="240" w:lineRule="auto"/>
+              <w:rPr>
+                <w:rFonts w:ascii="Cambria" w:hAnsi="Cambria" w:cstheme="minorHAnsi"/>
+                <w:iCs/>
+                <w:lang w:val="en-US"/>
+              </w:rPr>
+            </w:pPr>
+            <w:r>
+              <w:rPr>
+                <w:rFonts w:ascii="Cambria" w:hAnsi="Cambria" w:cstheme="minorHAnsi"/>
+                <w:iCs/>
+                <w:lang w:val="en-US"/>
+              </w:rPr>
+              <w:t>1.52</w:t>
+            </w:r>
+          </w:p>
+        </w:tc>
+        <w:tc>
+          <w:tcPr>
+            <w:tcW w:w="1494" w:type="dxa"/>
+            <w:tcBorders>
+              <w:top w:val="single" w:sz="4" w:space="0" w:color="7F7F7F" w:themeColor="text1" w:themeTint="80"/>
+            </w:tcBorders>
+          </w:tcPr>
+          <w:p>
+            <w:pPr>
+              <w:autoSpaceDE w:val="0"/>
+              <w:autoSpaceDN w:val="0"/>
+              <w:adjustRightInd w:val="0"/>
+              <w:spacing w:line="240" w:lineRule="auto"/>
+              <w:rPr>
+                <w:rFonts w:ascii="Cambria" w:hAnsi="Cambria" w:cstheme="minorHAnsi"/>
+                <w:iCs/>
+                <w:lang w:val="en-US"/>
+              </w:rPr>
+            </w:pPr>
+            <w:r>
+              <w:rPr>
+                <w:rFonts w:ascii="Cambria" w:hAnsi="Cambria" w:cstheme="minorHAnsi"/>
+                <w:iCs/>
+                <w:lang w:val="en-US"/>
+              </w:rPr>
+              <w:t>(1.10, 2.10)</w:t>
+            </w:r>
+          </w:p>
+        </w:tc>
+        <w:tc>
+          <w:tcPr>
+            <w:tcW w:w="1494" w:type="dxa"/>
+            <w:tcBorders>
+              <w:top w:val="single" w:sz="4" w:space="0" w:color="7F7F7F" w:themeColor="text1" w:themeTint="80"/>
+            </w:tcBorders>
+          </w:tcPr>
+          <w:p>
+            <w:pPr>
+              <w:autoSpaceDE w:val="0"/>
+              <w:autoSpaceDN w:val="0"/>
+              <w:adjustRightInd w:val="0"/>
+              <w:spacing w:line="240" w:lineRule="auto"/>
+              <w:rPr>
+                <w:rFonts w:ascii="Cambria" w:hAnsi="Cambria" w:cstheme="minorHAnsi"/>
+                <w:iCs/>
+                <w:lang w:val="en-US"/>
+              </w:rPr>
+            </w:pPr>
+            <w:r>
+              <w:rPr>
+                <w:rFonts w:ascii="Cambria" w:hAnsi="Cambria" w:cstheme="minorHAnsi"/>
+                <w:iCs/>
+                <w:lang w:val="en-US"/>
+              </w:rPr>
+              <w:t>0.164</w:t>
+            </w:r>
+          </w:p>
+        </w:tc>
+        <w:tc>
+          <w:tcPr>
+            <w:tcW w:w="1494" w:type="dxa"/>
+            <w:tcBorders>
+              <w:top w:val="single" w:sz="4" w:space="0" w:color="7F7F7F" w:themeColor="text1" w:themeTint="80"/>
+            </w:tcBorders>
+          </w:tcPr>
+          <w:p>
+            <w:pPr>
+              <w:autoSpaceDE w:val="0"/>
+              <w:autoSpaceDN w:val="0"/>
+              <w:adjustRightInd w:val="0"/>
+              <w:spacing w:line="240" w:lineRule="auto"/>
+              <w:rPr>
+                <w:rFonts w:ascii="Cambria" w:hAnsi="Cambria" w:cstheme="minorHAnsi"/>
+                <w:iCs/>
+                <w:lang w:val="en-US"/>
+              </w:rPr>
+            </w:pPr>
+            <w:r>
+              <w:rPr>
+                <w:rFonts w:ascii="Cambria" w:hAnsi="Cambria" w:cstheme="minorHAnsi"/>
+                <w:iCs/>
+                <w:lang w:val="en-US"/>
+              </w:rPr>
+              <w:t>2.54</w:t>
+            </w:r>
+          </w:p>
+        </w:tc>
+        <w:tc>
+          <w:tcPr>
+            <w:tcW w:w="1494" w:type="dxa"/>
+            <w:tcBorders>
+              <w:top w:val="single" w:sz="4" w:space="0" w:color="7F7F7F" w:themeColor="text1" w:themeTint="80"/>
+            </w:tcBorders>
+          </w:tcPr>
+          <w:p>
+            <w:pPr>
+              <w:autoSpaceDE w:val="0"/>
+              <w:autoSpaceDN w:val="0"/>
+              <w:adjustRightInd w:val="0"/>
+              <w:spacing w:line="240" w:lineRule="auto"/>
+              <w:rPr>
+                <w:rFonts w:ascii="Cambria" w:hAnsi="Cambria" w:cstheme="minorHAnsi"/>
+                <w:iCs/>
+                <w:lang w:val="en-US"/>
+              </w:rPr>
+            </w:pPr>
+            <w:r>
+              <w:rPr>
+                <w:rFonts w:ascii="Cambria" w:hAnsi="Cambria" w:cstheme="minorHAnsi"/>
+                <w:iCs/>
+                <w:lang w:val="en-US"/>
+              </w:rPr>
+              <w:t>0.0111</w:t>
+            </w:r>
+          </w:p>
+        </w:tc>
+      </w:tr>
+    </w:tbl>
     <w:p>
       <w:pPr>
         <w:autoSpaceDE w:val="0"/>
@@ -1032,15 +2242,6 @@
           <w:lang w:val="en-US"/>
         </w:rPr>
       </w:pPr>
-      <w:r>
-        <w:rPr>
-          <w:rFonts w:ascii="Cambria" w:hAnsi="Cambria" w:cstheme="minorHAnsi"/>
-          <w:i/>
-          <w:color w:val="FF0000"/>
-          <w:lang w:val="en-US"/>
-        </w:rPr>
-        <w:t>Results and interpretation of test(s) for this section.</w:t>
-      </w:r>
     </w:p>
     <w:p>
       <w:pPr>
@@ -1050,11 +2251,106 @@
         <w:spacing w:line="240" w:lineRule="auto"/>
         <w:rPr>
           <w:rFonts w:ascii="Cambria" w:hAnsi="Cambria" w:cstheme="minorHAnsi"/>
-          <w:i/>
-          <w:color w:val="FF0000"/>
-          <w:lang w:val="en-US"/>
-        </w:rPr>
-      </w:pPr>
+          <w:iCs/>
+          <w:lang w:val="en-US"/>
+        </w:rPr>
+      </w:pPr>
+      <w:r>
+        <w:rPr>
+          <w:rFonts w:ascii="Cambria" w:hAnsi="Cambria" w:cstheme="minorHAnsi"/>
+          <w:iCs/>
+          <w:lang w:val="en-US"/>
+        </w:rPr>
+        <w:t>After adjusting for no other variables, individuals who feel personally impacted by climate change have 1.52 times the odds of believing that environmental regulations cannot be cut back while still protecting air and water quality, compared with those not impacted (95% CI: 1.10–2.10).</w:t>
+      </w:r>
+      <w:r>
+        <w:rPr>
+          <w:rFonts w:ascii="Cambria" w:hAnsi="Cambria" w:cstheme="minorHAnsi"/>
+          <w:iCs/>
+          <w:lang w:val="en-US"/>
+        </w:rPr>
+        <w:t xml:space="preserve"> </w:t>
+      </w:r>
+      <w:r>
+        <w:rPr>
+          <w:rFonts w:ascii="Cambria" w:hAnsi="Cambria" w:cstheme="minorHAnsi"/>
+          <w:iCs/>
+          <w:lang w:val="en-US"/>
+        </w:rPr>
+        <w:t>The confidence interval excludes 1, and the p-value (0.0111) indicates statistical significance</w:t>
+      </w:r>
+      <w:r>
+        <w:rPr>
+          <w:rFonts w:ascii="Cambria" w:hAnsi="Cambria" w:cstheme="minorHAnsi"/>
+          <w:iCs/>
+          <w:lang w:val="en-US"/>
+        </w:rPr>
+        <w:t xml:space="preserve"> (</w:t>
+      </w:r>
+      <w:r>
+        <w:rPr>
+          <w:rFonts w:ascii="Cambria" w:hAnsi="Cambria" w:cstheme="minorHAnsi"/>
+          <w:iCs/>
+          <w:lang w:val="en-US"/>
+        </w:rPr>
+        <w:t>Aim 2</w:t>
+      </w:r>
+      <w:r>
+        <w:rPr>
+          <w:rFonts w:ascii="Cambria" w:hAnsi="Cambria" w:cstheme="minorHAnsi"/>
+          <w:iCs/>
+          <w:lang w:val="en-US"/>
+        </w:rPr>
+        <w:t>)</w:t>
+      </w:r>
+      <w:r>
+        <w:rPr>
+          <w:rFonts w:ascii="Cambria" w:hAnsi="Cambria" w:cstheme="minorHAnsi"/>
+          <w:iCs/>
+          <w:lang w:val="en-US"/>
+        </w:rPr>
+        <w:t>. This reinforces the finding that personal experience with climate change is associated with stronger support for maintaining environmental regulations.</w:t>
+      </w:r>
+    </w:p>
+    <w:p>
+      <w:pPr>
+        <w:pStyle w:val="Heading2"/>
+        <w:keepLines/>
+        <w:numPr>
+          <w:ilvl w:val="1"/>
+          <w:numId w:val="35"/>
+        </w:numPr>
+        <w:spacing w:before="200" w:after="0" w:line="276" w:lineRule="auto"/>
+        <w:rPr>
+          <w:rFonts w:ascii="Cambria" w:hAnsi="Cambria" w:cstheme="minorHAnsi"/>
+          <w:szCs w:val="24"/>
+          <w:lang w:val="en-US"/>
+        </w:rPr>
+      </w:pPr>
+      <w:r>
+        <w:rPr>
+          <w:rFonts w:ascii="Cambria" w:hAnsi="Cambria" w:cstheme="minorHAnsi"/>
+          <w:szCs w:val="24"/>
+          <w:lang w:val="en-US"/>
+        </w:rPr>
+        <w:t>Results from</w:t>
+      </w:r>
+      <w:r>
+        <w:rPr>
+          <w:rFonts w:ascii="Cambria" w:hAnsi="Cambria" w:cstheme="minorHAnsi"/>
+          <w:szCs w:val="24"/>
+          <w:lang w:val="en-US"/>
+        </w:rPr>
+        <w:t xml:space="preserve"> </w:t>
+      </w:r>
+      <w:r>
+        <w:rPr>
+          <w:rFonts w:ascii="Cambria" w:hAnsi="Cambria" w:cstheme="minorHAnsi"/>
+          <w:szCs w:val="24"/>
+          <w:lang w:val="en-US"/>
+        </w:rPr>
+        <w:t>Mantel-Haenszel chi-squared test with continuity correction</w:t>
+      </w:r>
     </w:p>
     <w:p>
       <w:pPr>
@@ -1062,21 +2358,299 @@
         <w:autoSpaceDN w:val="0"/>
         <w:adjustRightInd w:val="0"/>
         <w:spacing w:line="240" w:lineRule="auto"/>
-        <w:rPr>
-          <w:rFonts w:ascii="Cambria" w:hAnsi="Cambria" w:cstheme="minorHAnsi"/>
+        <w:ind w:left="1440"/>
+        <w:rPr>
+          <w:rFonts w:ascii="Cambria" w:hAnsi="Cambria" w:cstheme="minorHAnsi"/>
+          <w:iCs/>
+          <w:lang w:val="en-US"/>
+        </w:rPr>
+      </w:pPr>
+      <w:r>
+        <w:rPr>
+          <w:rFonts w:ascii="Cambria" w:hAnsi="Cambria" w:cstheme="minorHAnsi"/>
+          <w:iCs/>
+          <w:lang w:val="en-US"/>
+        </w:rPr>
+        <w:t>Common OR = 1.37</w:t>
+      </w:r>
+    </w:p>
+    <w:p>
+      <w:pPr>
+        <w:autoSpaceDE w:val="0"/>
+        <w:autoSpaceDN w:val="0"/>
+        <w:adjustRightInd w:val="0"/>
+        <w:spacing w:line="240" w:lineRule="auto"/>
+        <w:ind w:left="1440"/>
+        <w:rPr>
+          <w:rFonts w:ascii="Cambria" w:hAnsi="Cambria" w:cstheme="minorHAnsi"/>
+          <w:iCs/>
+          <w:lang w:val="en-US"/>
+        </w:rPr>
+      </w:pPr>
+      <w:r>
+        <w:rPr>
+          <w:rFonts w:ascii="Cambria" w:hAnsi="Cambria" w:cstheme="minorHAnsi"/>
+          <w:iCs/>
+          <w:lang w:val="en-US"/>
+        </w:rPr>
+        <w:t>95% CI: 0.97-1.92</w:t>
+      </w:r>
+    </w:p>
+    <w:p>
+      <w:pPr>
+        <w:autoSpaceDE w:val="0"/>
+        <w:autoSpaceDN w:val="0"/>
+        <w:adjustRightInd w:val="0"/>
+        <w:spacing w:line="240" w:lineRule="auto"/>
+        <w:ind w:left="1440"/>
+        <w:rPr>
+          <w:rFonts w:ascii="Cambria" w:hAnsi="Cambria" w:cstheme="minorHAnsi"/>
+          <w:iCs/>
+          <w:lang w:val="en-US"/>
+        </w:rPr>
+      </w:pPr>
+      <w:r>
+        <w:rPr>
+          <w:rFonts w:ascii="Cambria" w:hAnsi="Cambria" w:cstheme="minorHAnsi"/>
+          <w:iCs/>
+          <w:lang w:val="en-US"/>
+        </w:rPr>
+        <w:t xml:space="preserve">X-squared = 2.99, </w:t>
+      </w:r>
+      <w:proofErr w:type="spellStart"/>
+      <w:r>
+        <w:rPr>
+          <w:rFonts w:ascii="Cambria" w:hAnsi="Cambria" w:cstheme="minorHAnsi"/>
+          <w:iCs/>
+          <w:lang w:val="en-US"/>
+        </w:rPr>
+        <w:t>df</w:t>
+      </w:r>
+      <w:proofErr w:type="spellEnd"/>
+      <w:r>
+        <w:rPr>
+          <w:rFonts w:ascii="Cambria" w:hAnsi="Cambria" w:cstheme="minorHAnsi"/>
+          <w:iCs/>
+          <w:lang w:val="en-US"/>
+        </w:rPr>
+        <w:t xml:space="preserve"> = 1, p = 0.0837</w:t>
+      </w:r>
+    </w:p>
+    <w:p>
+      <w:pPr>
+        <w:rPr>
+          <w:rFonts w:ascii="Cambria" w:hAnsi="Cambria"/>
+          <w:iCs/>
+          <w:lang w:val="en-US"/>
+        </w:rPr>
+      </w:pPr>
+      <w:r>
+        <w:rPr>
+          <w:rFonts w:ascii="Cambria" w:hAnsi="Cambria"/>
+          <w:iCs/>
+          <w:lang w:val="en-US"/>
+        </w:rPr>
+        <w:t>After stratifying by beliefs about global warming (human-caused, natural-pattern, or no evidence), the association between personal climate impact and support for environmental regulations is attenuated and no longer statistically significant at the 0.05 level.</w:t>
+      </w:r>
+      <w:r>
+        <w:rPr>
+          <w:rFonts w:ascii="Cambria" w:hAnsi="Cambria"/>
+          <w:iCs/>
+          <w:lang w:val="en-US"/>
+        </w:rPr>
+        <w:t xml:space="preserve"> </w:t>
+      </w:r>
+      <w:r>
+        <w:rPr>
+          <w:rFonts w:ascii="Cambria" w:hAnsi="Cambria"/>
+          <w:iCs/>
+          <w:lang w:val="en-US"/>
+        </w:rPr>
+        <w:t>The CMH common odds ratio of 1.37 suggests a similar direction of association as the crude logistic model, but the confidence interval includes 1.0 (0.97–1.92), indicating no statistically significant association after accounting for climate-belief group.</w:t>
+      </w:r>
+      <w:r>
+        <w:rPr>
+          <w:rFonts w:ascii="Cambria" w:hAnsi="Cambria"/>
+          <w:iCs/>
+          <w:lang w:val="en-US"/>
+        </w:rPr>
+        <w:t xml:space="preserve"> </w:t>
+      </w:r>
+      <w:r>
+        <w:rPr>
+          <w:rFonts w:ascii="Cambria" w:hAnsi="Cambria"/>
+          <w:iCs/>
+          <w:lang w:val="en-US"/>
+        </w:rPr>
+        <w:t>This result suggests that part of the observed relationship may be explained by underlying beliefs about the Earth’s temperature and the causes of warming</w:t>
+      </w:r>
+      <w:r>
+        <w:rPr>
+          <w:rFonts w:ascii="Cambria" w:hAnsi="Cambria"/>
+          <w:iCs/>
+          <w:lang w:val="en-US"/>
+        </w:rPr>
+        <w:t xml:space="preserve"> (</w:t>
+      </w:r>
+      <w:r>
+        <w:rPr>
+          <w:rFonts w:ascii="Cambria" w:hAnsi="Cambria"/>
+          <w:iCs/>
+          <w:lang w:val="en-US"/>
+        </w:rPr>
+        <w:t>Aim 3</w:t>
+      </w:r>
+      <w:r>
+        <w:rPr>
+          <w:rFonts w:ascii="Cambria" w:hAnsi="Cambria"/>
+          <w:iCs/>
+          <w:lang w:val="en-US"/>
+        </w:rPr>
+        <w:t>)</w:t>
+      </w:r>
+      <w:r>
+        <w:rPr>
+          <w:rFonts w:ascii="Cambria" w:hAnsi="Cambria"/>
+          <w:iCs/>
+          <w:lang w:val="en-US"/>
+        </w:rPr>
+        <w:t>.</w:t>
+      </w:r>
+    </w:p>
+    <w:p>
+      <w:pPr>
+        <w:pStyle w:val="ListParagraph"/>
+        <w:numPr>
+          <w:ilvl w:val="1"/>
+          <w:numId w:val="35"/>
+        </w:numPr>
+        <w:spacing w:before="200" w:after="0"/>
+        <w:rPr>
+          <w:rFonts w:ascii="Cambria" w:hAnsi="Cambria"/>
+          <w:b/>
           <w:i/>
-          <w:color w:val="FF0000"/>
-          <w:lang w:val="en-US"/>
-        </w:rPr>
-      </w:pPr>
-      <w:r>
-        <w:rPr>
-          <w:rFonts w:ascii="Cambria" w:hAnsi="Cambria" w:cstheme="minorHAnsi"/>
+          <w:sz w:val="24"/>
+          <w:szCs w:val="24"/>
+        </w:rPr>
+      </w:pPr>
+      <w:r>
+        <w:rPr>
+          <w:rFonts w:ascii="Cambria" w:hAnsi="Cambria"/>
+          <w:b/>
           <w:i/>
-          <w:color w:val="FF0000"/>
-          <w:lang w:val="en-US"/>
-        </w:rPr>
-        <w:t>Repeat any/all of these sections as needed…</w:t>
+          <w:sz w:val="24"/>
+          <w:szCs w:val="24"/>
+        </w:rPr>
+        <w:t>Results from Breslow Day test</w:t>
+      </w:r>
+    </w:p>
+    <w:p>
+      <w:pPr>
+        <w:autoSpaceDE w:val="0"/>
+        <w:autoSpaceDN w:val="0"/>
+        <w:adjustRightInd w:val="0"/>
+        <w:spacing w:line="240" w:lineRule="auto"/>
+        <w:ind w:left="1440"/>
+        <w:rPr>
+          <w:rFonts w:ascii="Cambria" w:hAnsi="Cambria" w:cstheme="minorHAnsi"/>
+          <w:iCs/>
+          <w:lang w:val="en-US"/>
+        </w:rPr>
+      </w:pPr>
+      <w:r>
+        <w:rPr>
+          <w:rFonts w:ascii="Cambria" w:hAnsi="Cambria" w:cstheme="minorHAnsi"/>
+          <w:iCs/>
+          <w:lang w:val="en-US"/>
+        </w:rPr>
+        <w:t xml:space="preserve">X-squared = 2.2076, </w:t>
+      </w:r>
+      <w:proofErr w:type="spellStart"/>
+      <w:r>
+        <w:rPr>
+          <w:rFonts w:ascii="Cambria" w:hAnsi="Cambria" w:cstheme="minorHAnsi"/>
+          <w:iCs/>
+          <w:lang w:val="en-US"/>
+        </w:rPr>
+        <w:t>df</w:t>
+      </w:r>
+      <w:proofErr w:type="spellEnd"/>
+      <w:r>
+        <w:rPr>
+          <w:rFonts w:ascii="Cambria" w:hAnsi="Cambria" w:cstheme="minorHAnsi"/>
+          <w:iCs/>
+          <w:lang w:val="en-US"/>
+        </w:rPr>
+        <w:t xml:space="preserve"> = 2, p-value = 0.3316</w:t>
+      </w:r>
+    </w:p>
+    <w:p>
+      <w:pPr>
+        <w:autoSpaceDE w:val="0"/>
+        <w:autoSpaceDN w:val="0"/>
+        <w:adjustRightInd w:val="0"/>
+        <w:spacing w:line="240" w:lineRule="auto"/>
+        <w:rPr>
+          <w:rFonts w:ascii="Cambria" w:hAnsi="Cambria" w:cstheme="minorHAnsi"/>
+          <w:iCs/>
+          <w:lang w:val="en-US"/>
+        </w:rPr>
+      </w:pPr>
+      <w:r>
+        <w:rPr>
+          <w:rFonts w:ascii="Cambria" w:hAnsi="Cambria" w:cstheme="minorHAnsi"/>
+          <w:iCs/>
+          <w:lang w:val="en-US"/>
+        </w:rPr>
+        <w:t>The Breslow</w:t>
+      </w:r>
+      <w:r>
+        <w:rPr>
+          <w:rFonts w:ascii="Cambria" w:hAnsi="Cambria" w:cstheme="minorHAnsi"/>
+          <w:iCs/>
+          <w:lang w:val="en-US"/>
+        </w:rPr>
+        <w:t xml:space="preserve"> </w:t>
+      </w:r>
+      <w:r>
+        <w:rPr>
+          <w:rFonts w:ascii="Cambria" w:hAnsi="Cambria" w:cstheme="minorHAnsi"/>
+          <w:iCs/>
+          <w:lang w:val="en-US"/>
+        </w:rPr>
+        <w:t xml:space="preserve">Day test indicates no evidence of heterogeneity in the odds ratios across climate-belief strata (p = 0.33). </w:t>
+      </w:r>
+      <w:r>
+        <w:rPr>
+          <w:rFonts w:ascii="Cambria" w:hAnsi="Cambria" w:cstheme="minorHAnsi"/>
+          <w:iCs/>
+          <w:lang w:val="en-US"/>
+        </w:rPr>
+        <w:t>T</w:t>
+      </w:r>
+      <w:r>
+        <w:rPr>
+          <w:rFonts w:ascii="Cambria" w:hAnsi="Cambria" w:cstheme="minorHAnsi"/>
+          <w:iCs/>
+          <w:lang w:val="en-US"/>
+        </w:rPr>
+        <w:t>here is no statistical support for effect modification by climate-belief category</w:t>
+      </w:r>
+      <w:r>
+        <w:rPr>
+          <w:rFonts w:ascii="Cambria" w:hAnsi="Cambria" w:cstheme="minorHAnsi"/>
+          <w:iCs/>
+          <w:lang w:val="en-US"/>
+        </w:rPr>
+        <w:t xml:space="preserve"> (Aim 4)</w:t>
+      </w:r>
+      <w:r>
+        <w:rPr>
+          <w:rFonts w:ascii="Cambria" w:hAnsi="Cambria" w:cstheme="minorHAnsi"/>
+          <w:iCs/>
+          <w:lang w:val="en-US"/>
+        </w:rPr>
+        <w:t>.</w:t>
       </w:r>
     </w:p>
     <w:p>
@@ -1131,41 +2705,52 @@
         <w:spacing w:line="240" w:lineRule="auto"/>
         <w:rPr>
           <w:rFonts w:ascii="Cambria" w:hAnsi="Cambria" w:cstheme="minorHAnsi"/>
-          <w:i/>
-          <w:color w:val="FF0000"/>
-        </w:rPr>
-      </w:pPr>
-      <w:r>
-        <w:rPr>
-          <w:rFonts w:ascii="Cambria" w:hAnsi="Cambria" w:cstheme="minorHAnsi"/>
-          <w:i/>
-          <w:color w:val="FF0000"/>
-        </w:rPr>
-        <w:t>Short summary of the results section</w:t>
-      </w:r>
-      <w:r>
-        <w:rPr>
-          <w:rFonts w:ascii="Cambria" w:hAnsi="Cambria" w:cstheme="minorHAnsi"/>
-          <w:i/>
-          <w:color w:val="FF0000"/>
-        </w:rPr>
-        <w:t xml:space="preserve"> / any implications you want to highlight</w:t>
-      </w:r>
-      <w:r>
-        <w:rPr>
-          <w:rFonts w:ascii="Cambria" w:hAnsi="Cambria" w:cstheme="minorHAnsi"/>
-          <w:i/>
-          <w:color w:val="FF0000"/>
-        </w:rPr>
-        <w:t>.</w:t>
-      </w:r>
-    </w:p>
-    <w:p>
-      <w:pPr>
-        <w:rPr>
-          <w:lang w:val="en-US"/>
-        </w:rPr>
-      </w:pPr>
+          <w:iCs/>
+        </w:rPr>
+      </w:pPr>
+      <w:r>
+        <w:rPr>
+          <w:rFonts w:ascii="Cambria" w:hAnsi="Cambria" w:cstheme="minorHAnsi"/>
+          <w:iCs/>
+        </w:rPr>
+        <w:t xml:space="preserve">This analysis examined whether personal experiences with climate change are associated with support for maintaining environmental regulations, and whether this relationship varies across different beliefs about global warming. Across descriptive and inferential analyses, respondents who felt personally impacted by climate change showed greater support for environmental regulations, as reflected by higher odds of believing that regulations cannot be cut without harming air and water quality. Although the crude association was statistically significant, adjustment for underlying beliefs </w:t>
+      </w:r>
+      <w:r>
+        <w:rPr>
+          <w:rFonts w:ascii="Cambria" w:hAnsi="Cambria" w:cstheme="minorHAnsi"/>
+          <w:iCs/>
+        </w:rPr>
+        <w:lastRenderedPageBreak/>
+        <w:t xml:space="preserve">about global warming reduced the strength of the association, and no statistically significant relationship remained after stratification. </w:t>
+      </w:r>
+      <w:r>
+        <w:rPr>
+          <w:rFonts w:ascii="Cambria" w:hAnsi="Cambria" w:cstheme="minorHAnsi"/>
+          <w:iCs/>
+        </w:rPr>
+        <w:t>T</w:t>
+      </w:r>
+      <w:r>
+        <w:rPr>
+          <w:rFonts w:ascii="Cambria" w:hAnsi="Cambria" w:cstheme="minorHAnsi"/>
+          <w:iCs/>
+        </w:rPr>
+        <w:t>he Breslow</w:t>
+      </w:r>
+      <w:r>
+        <w:rPr>
+          <w:rFonts w:ascii="Cambria" w:hAnsi="Cambria" w:cstheme="minorHAnsi"/>
+          <w:iCs/>
+        </w:rPr>
+        <w:t xml:space="preserve"> </w:t>
+      </w:r>
+      <w:r>
+        <w:rPr>
+          <w:rFonts w:ascii="Cambria" w:hAnsi="Cambria" w:cstheme="minorHAnsi"/>
+          <w:iCs/>
+        </w:rPr>
+        <w:t>Day test indicated that the association was consistent across climate-belief groups, suggesting that personal experience operates similarly regardless of one’s broader views about climate change. Overall, the findings underscore that personal climate impacts may shape environmental policy attitudes, but much of this relationship is intertwined with existing beliefs about global warming.</w:t>
+      </w:r>
     </w:p>
     <w:p>
       <w:pPr>
@@ -1197,33 +2782,45 @@
         <w:spacing w:line="240" w:lineRule="auto"/>
         <w:rPr>
           <w:rFonts w:ascii="Cambria" w:hAnsi="Cambria" w:cstheme="minorHAnsi"/>
-          <w:i/>
-          <w:color w:val="FF0000"/>
-        </w:rPr>
-      </w:pPr>
-      <w:r>
-        <w:rPr>
-          <w:rFonts w:ascii="Cambria" w:hAnsi="Cambria" w:cstheme="minorHAnsi"/>
-          <w:i/>
-          <w:color w:val="FF0000"/>
-        </w:rPr>
-        <w:t>List any design and analysis limitations.</w:t>
-      </w:r>
-      <w:r>
-        <w:rPr>
-          <w:rFonts w:ascii="Cambria" w:hAnsi="Cambria" w:cstheme="minorHAnsi"/>
-          <w:i/>
-          <w:color w:val="FF0000"/>
-        </w:rPr>
-        <w:t xml:space="preserve"> (At least one required) </w:t>
-      </w:r>
-    </w:p>
-    <w:p>
-      <w:pPr>
-        <w:rPr>
-          <w:lang w:val="en-US"/>
-        </w:rPr>
-      </w:pPr>
+          <w:iCs/>
+        </w:rPr>
+      </w:pPr>
+      <w:r>
+        <w:rPr>
+          <w:rFonts w:ascii="Cambria" w:hAnsi="Cambria" w:cstheme="minorHAnsi"/>
+          <w:iCs/>
+        </w:rPr>
+        <w:t xml:space="preserve">First, all measures were self-reported and may be subject to recall bias, social desirability bias, or subjective interpretation of what constitutes “personal impact.” </w:t>
+      </w:r>
+      <w:r>
+        <w:rPr>
+          <w:rFonts w:ascii="Cambria" w:hAnsi="Cambria" w:cstheme="minorHAnsi"/>
+          <w:iCs/>
+        </w:rPr>
+        <w:t>Second</w:t>
+      </w:r>
+      <w:r>
+        <w:rPr>
+          <w:rFonts w:ascii="Cambria" w:hAnsi="Cambria" w:cstheme="minorHAnsi"/>
+          <w:iCs/>
+        </w:rPr>
+        <w:t xml:space="preserve">, missing data were handled through complete-case analysis, which may introduce bias if respondents who skipped items differ systematically from those who answered. </w:t>
+      </w:r>
+      <w:r>
+        <w:rPr>
+          <w:rFonts w:ascii="Cambria" w:hAnsi="Cambria" w:cstheme="minorHAnsi"/>
+          <w:iCs/>
+          <w:highlight w:val="yellow"/>
+        </w:rPr>
+        <w:t>Fourth, some strata in the 2×2×3 table contained small cell counts, which may affect precision of stratum-specific odds ratio estimates, even though exact methods were used when appropriate.</w:t>
+      </w:r>
+      <w:r>
+        <w:rPr>
+          <w:rFonts w:ascii="Cambria" w:hAnsi="Cambria" w:cstheme="minorHAnsi"/>
+          <w:iCs/>
+        </w:rPr>
+        <w:t xml:space="preserve"> Finally, these results reflect the attitudes of U.S. adults surveyed in 2018 and may not fully represent current perspectives amid increasing climate awareness, extreme weather events, or changes in political climate.</w:t>
+      </w:r>
     </w:p>
     <w:p>
       <w:pPr>
@@ -1251,25 +2848,44 @@
       <w:pPr>
         <w:rPr>
           <w:rFonts w:ascii="Cambria" w:hAnsi="Cambria" w:cstheme="minorHAnsi"/>
-          <w:i/>
-          <w:color w:val="FF0000"/>
-        </w:rPr>
-      </w:pPr>
-      <w:r>
-        <w:rPr>
-          <w:rFonts w:ascii="Cambria" w:hAnsi="Cambria" w:cstheme="minorHAnsi"/>
-          <w:i/>
-          <w:color w:val="FF0000"/>
-        </w:rPr>
-        <w:t>How do you think these research questions could be expanded or answered better in future research endeavours, either using this same data or opportunities in collecting new samples?</w:t>
-      </w:r>
-    </w:p>
-    <w:p>
-      <w:pPr>
-        <w:rPr>
-          <w:lang w:val="en-US"/>
-        </w:rPr>
-      </w:pPr>
+          <w:iCs/>
+        </w:rPr>
+      </w:pPr>
+      <w:r>
+        <w:rPr>
+          <w:rFonts w:ascii="Cambria" w:hAnsi="Cambria" w:cstheme="minorHAnsi"/>
+          <w:iCs/>
+        </w:rPr>
+        <w:t>Future work could expand on this analysis in several ways. Longitudinal survey data would allow researchers to examine whether perceptions of climate impact change over time and whether these changes predict shifts in environmental policy attitudes. Incorporating more geographic or experiential variables</w:t>
+      </w:r>
+      <w:r>
+        <w:rPr>
+          <w:rFonts w:ascii="Cambria" w:hAnsi="Cambria" w:cstheme="minorHAnsi"/>
+          <w:iCs/>
+        </w:rPr>
+        <w:t xml:space="preserve">, </w:t>
+      </w:r>
+      <w:r>
+        <w:rPr>
+          <w:rFonts w:ascii="Cambria" w:hAnsi="Cambria" w:cstheme="minorHAnsi"/>
+          <w:iCs/>
+        </w:rPr>
+        <w:t>such as recent extreme weather events or proximity to environmental hazards</w:t>
+      </w:r>
+      <w:r>
+        <w:rPr>
+          <w:rFonts w:ascii="Cambria" w:hAnsi="Cambria" w:cstheme="minorHAnsi"/>
+          <w:iCs/>
+        </w:rPr>
+        <w:t xml:space="preserve">, </w:t>
+      </w:r>
+      <w:r>
+        <w:rPr>
+          <w:rFonts w:ascii="Cambria" w:hAnsi="Cambria" w:cstheme="minorHAnsi"/>
+          <w:iCs/>
+        </w:rPr>
+        <w:t>could help identify whether objective risk factors predict subjective climate experiences. Additionally, models could include broader psychological, social, or political predictors (e.g., trust in science, partisan identity strength) to better understand the pathways through which personal impact shapes policy preferences.</w:t>
+      </w:r>
     </w:p>
     <w:p>
       <w:pPr>
@@ -1280,7 +2896,6 @@
           <w:numId w:val="35"/>
         </w:numPr>
         <w:spacing w:before="200" w:after="0" w:line="276" w:lineRule="auto"/>
-        <w:ind w:left="576"/>
         <w:rPr>
           <w:rFonts w:ascii="Cambria" w:hAnsi="Cambria" w:cstheme="minorHAnsi"/>
           <w:lang w:val="en-US"/>
@@ -1296,37 +2911,51 @@
     </w:p>
     <w:p>
       <w:pPr>
+        <w:pStyle w:val="ListParagraph"/>
+        <w:numPr>
+          <w:ilvl w:val="0"/>
+          <w:numId w:val="42"/>
+        </w:numPr>
         <w:autoSpaceDE w:val="0"/>
         <w:autoSpaceDN w:val="0"/>
         <w:adjustRightInd w:val="0"/>
         <w:spacing w:line="240" w:lineRule="auto"/>
         <w:rPr>
           <w:rFonts w:ascii="Cambria" w:hAnsi="Cambria" w:cstheme="minorHAnsi"/>
-          <w:i/>
-          <w:color w:val="FF0000"/>
-        </w:rPr>
-      </w:pPr>
-      <w:r>
-        <w:rPr>
-          <w:rFonts w:ascii="Cambria" w:hAnsi="Cambria" w:cstheme="minorHAnsi"/>
-          <w:i/>
-          <w:color w:val="FF0000"/>
-        </w:rPr>
-        <w:t>If you had access to your collaborators (e.g., non-statistician clinical researchers) while completing this project, what question(s) would you want to ask them to help you fully understand the study and adequately answer the study questions? (At least one required)</w:t>
+          <w:iCs/>
+        </w:rPr>
+      </w:pPr>
+      <w:r>
+        <w:rPr>
+          <w:rFonts w:ascii="Cambria" w:hAnsi="Cambria" w:cstheme="minorHAnsi"/>
+          <w:iCs/>
+        </w:rPr>
+        <w:t>How do experts define “personal impact” from climate change, and what kinds of experiences count as meaningful indicators of impact (e.g., extreme weather, property damage, rising utility costs, health effects)?</w:t>
       </w:r>
     </w:p>
     <w:p>
       <w:pPr>
+        <w:pStyle w:val="ListParagraph"/>
+        <w:numPr>
+          <w:ilvl w:val="0"/>
+          <w:numId w:val="42"/>
+        </w:numPr>
         <w:autoSpaceDE w:val="0"/>
         <w:autoSpaceDN w:val="0"/>
         <w:adjustRightInd w:val="0"/>
         <w:spacing w:line="240" w:lineRule="auto"/>
         <w:rPr>
           <w:rFonts w:ascii="Cambria" w:hAnsi="Cambria" w:cstheme="minorHAnsi"/>
-          <w:i/>
-          <w:color w:val="FF0000"/>
-        </w:rPr>
-      </w:pPr>
+          <w:iCs/>
+        </w:rPr>
+      </w:pPr>
+      <w:r>
+        <w:rPr>
+          <w:rFonts w:ascii="Cambria" w:hAnsi="Cambria" w:cstheme="minorHAnsi"/>
+          <w:iCs/>
+        </w:rPr>
+        <w:t>Are there known demographic or geographic subgroups where personal climate impact is more prevalent or more likely to shift policy opinions?</w:t>
+      </w:r>
     </w:p>
     <w:p>
       <w:pPr>
@@ -1337,7 +2966,6 @@
           <w:numId w:val="35"/>
         </w:numPr>
         <w:spacing w:before="200" w:after="0" w:line="276" w:lineRule="auto"/>
-        <w:ind w:left="576"/>
         <w:rPr>
           <w:rFonts w:ascii="Cambria" w:hAnsi="Cambria" w:cstheme="minorHAnsi"/>
           <w:lang w:val="en-US"/>
@@ -1429,7 +3057,6 @@
           <w:rFonts w:ascii="Cambria" w:hAnsi="Cambria" w:cstheme="minorHAnsi"/>
           <w:lang w:val="en-US"/>
         </w:rPr>
-        <w:lastRenderedPageBreak/>
         <w:t>Appendix</w:t>
       </w:r>
     </w:p>
@@ -1437,73 +3064,17 @@
       <w:pPr>
         <w:rPr>
           <w:rFonts w:ascii="Cambria" w:hAnsi="Cambria" w:cstheme="minorHAnsi"/>
-          <w:i/>
-          <w:color w:val="FF0000"/>
-          <w:lang w:val="en-US"/>
-        </w:rPr>
-      </w:pPr>
-      <w:r>
-        <w:rPr>
-          <w:rFonts w:ascii="Cambria" w:hAnsi="Cambria" w:cstheme="minorHAnsi"/>
-          <w:i/>
-          <w:color w:val="FF0000"/>
-          <w:lang w:val="en-US"/>
-        </w:rPr>
-        <w:t>This section</w:t>
-      </w:r>
-      <w:r>
-        <w:rPr>
-          <w:rFonts w:ascii="Cambria" w:hAnsi="Cambria" w:cstheme="minorHAnsi"/>
-          <w:i/>
-          <w:color w:val="FF0000"/>
-          <w:lang w:val="en-US"/>
-        </w:rPr>
-        <w:t xml:space="preserve"> </w:t>
-      </w:r>
-      <w:r>
-        <w:rPr>
-          <w:rFonts w:ascii="Cambria" w:hAnsi="Cambria" w:cstheme="minorHAnsi"/>
-          <w:i/>
-          <w:color w:val="FF0000"/>
-          <w:lang w:val="en-US"/>
-        </w:rPr>
-        <w:t xml:space="preserve">is optional, if there are any more results you want to include here that </w:t>
-      </w:r>
-      <w:r>
-        <w:rPr>
-          <w:rFonts w:ascii="Cambria" w:hAnsi="Cambria" w:cstheme="minorHAnsi"/>
-          <w:i/>
-          <w:color w:val="FF0000"/>
-          <w:lang w:val="en-US"/>
-        </w:rPr>
-        <w:t>may be secondary to what you included in the results section.</w:t>
-      </w:r>
-      <w:r>
-        <w:rPr>
-          <w:rFonts w:ascii="Cambria" w:hAnsi="Cambria" w:cstheme="minorHAnsi"/>
-          <w:i/>
-          <w:color w:val="FF0000"/>
-          <w:lang w:val="en-US"/>
-        </w:rPr>
-        <w:t xml:space="preserve"> You can also add any more detailed methods that would be suitable for a statistic</w:t>
-      </w:r>
-      <w:r>
-        <w:rPr>
-          <w:rFonts w:ascii="Cambria" w:hAnsi="Cambria" w:cstheme="minorHAnsi"/>
-          <w:i/>
-          <w:color w:val="FF0000"/>
-          <w:lang w:val="en-US"/>
-        </w:rPr>
-        <w:t>al</w:t>
-      </w:r>
-      <w:r>
-        <w:rPr>
-          <w:rFonts w:ascii="Cambria" w:hAnsi="Cambria" w:cstheme="minorHAnsi"/>
-          <w:i/>
-          <w:color w:val="FF0000"/>
-          <w:lang w:val="en-US"/>
-        </w:rPr>
-        <w:t xml:space="preserve"> audience but not a clinical audience.</w:t>
+          <w:iCs/>
+          <w:lang w:val="en-US"/>
+        </w:rPr>
+      </w:pPr>
+      <w:r>
+        <w:rPr>
+          <w:rFonts w:ascii="Cambria" w:hAnsi="Cambria" w:cstheme="minorHAnsi"/>
+          <w:iCs/>
+          <w:lang w:val="en-US"/>
+        </w:rPr>
+        <w:t>N/A</w:t>
       </w:r>
     </w:p>
     <w:p>
@@ -1542,173 +3113,136 @@
           <w:rFonts w:ascii="Cambria" w:hAnsi="Cambria"/>
           <w:b w:val="0"/>
           <w:bCs/>
-          <w:i/>
-          <w:sz w:val="32"/>
-          <w:szCs w:val="32"/>
-          <w:lang w:val="en-US"/>
-        </w:rPr>
-      </w:pPr>
-      <w:r>
-        <w:rPr>
-          <w:rFonts w:ascii="Cambria" w:hAnsi="Cambria" w:cstheme="minorHAnsi"/>
+        </w:rPr>
+      </w:pPr>
+      <w:r>
+        <w:rPr>
+          <w:rFonts w:ascii="Cambria" w:hAnsi="Cambria"/>
           <w:b w:val="0"/>
-          <w:i/>
-          <w:color w:val="FF0000"/>
-          <w:lang w:val="en-US"/>
-        </w:rPr>
-        <w:t xml:space="preserve">Please </w:t>
-      </w:r>
-      <w:r>
-        <w:rPr>
-          <w:rFonts w:ascii="Cambria" w:hAnsi="Cambria" w:cstheme="minorHAnsi"/>
+          <w:bCs/>
+        </w:rPr>
+        <w:t xml:space="preserve">Pew Research </w:t>
+      </w:r>
+      <w:proofErr w:type="spellStart"/>
+      <w:r>
+        <w:rPr>
+          <w:rFonts w:ascii="Cambria" w:hAnsi="Cambria"/>
           <w:b w:val="0"/>
-          <w:i/>
-          <w:color w:val="FF0000"/>
-          <w:lang w:val="en-US"/>
-        </w:rPr>
-        <w:t>cite</w:t>
-      </w:r>
-      <w:r>
-        <w:rPr>
-          <w:rFonts w:ascii="Cambria" w:hAnsi="Cambria" w:cstheme="minorHAnsi"/>
+          <w:bCs/>
+        </w:rPr>
+        <w:t>Center</w:t>
+      </w:r>
+      <w:proofErr w:type="spellEnd"/>
+      <w:r>
+        <w:rPr>
+          <w:rFonts w:ascii="Cambria" w:hAnsi="Cambria"/>
           <w:b w:val="0"/>
-          <w:i/>
-          <w:color w:val="FF0000"/>
-          <w:lang w:val="en-US"/>
-        </w:rPr>
-        <w:t xml:space="preserve"> your reference article,</w:t>
-      </w:r>
-      <w:r>
-        <w:rPr>
-          <w:rFonts w:ascii="Cambria" w:hAnsi="Cambria" w:cstheme="minorHAnsi"/>
+          <w:bCs/>
+        </w:rPr>
+        <w:t xml:space="preserve">. </w:t>
+      </w:r>
+      <w:r>
+        <w:rPr>
+          <w:rStyle w:val="Emphasis"/>
+          <w:rFonts w:ascii="Cambria" w:hAnsi="Cambria"/>
           <w:b w:val="0"/>
-          <w:i/>
-          <w:color w:val="FF0000"/>
-          <w:lang w:val="en-US"/>
-        </w:rPr>
-        <w:t xml:space="preserve"> any other references</w:t>
-      </w:r>
-      <w:r>
-        <w:rPr>
-          <w:rFonts w:ascii="Cambria" w:hAnsi="Cambria" w:cstheme="minorHAnsi"/>
+          <w:bCs/>
+        </w:rPr>
+        <w:t>American Trends Panel (ATP) Wave 33 Methodology, Questionnaire, and Topline Results</w:t>
+      </w:r>
+      <w:r>
+        <w:rPr>
+          <w:rFonts w:ascii="Cambria" w:hAnsi="Cambria"/>
           <w:b w:val="0"/>
-          <w:i/>
-          <w:color w:val="FF0000"/>
-          <w:lang w:val="en-US"/>
-        </w:rPr>
-        <w:t xml:space="preserve"> </w:t>
-      </w:r>
-      <w:r>
-        <w:rPr>
-          <w:rFonts w:ascii="Cambria" w:hAnsi="Cambria" w:cstheme="minorHAnsi"/>
+          <w:bCs/>
+        </w:rPr>
+        <w:t xml:space="preserve">. Washington, DC: Pew Research </w:t>
+      </w:r>
+      <w:proofErr w:type="spellStart"/>
+      <w:r>
+        <w:rPr>
+          <w:rFonts w:ascii="Cambria" w:hAnsi="Cambria"/>
           <w:b w:val="0"/>
-          <w:i/>
-          <w:color w:val="FF0000"/>
-          <w:lang w:val="en-US"/>
-        </w:rPr>
-        <w:t xml:space="preserve">you used to complete this report / analysis, </w:t>
-      </w:r>
-      <w:r>
-        <w:rPr>
-          <w:rFonts w:ascii="Cambria" w:hAnsi="Cambria" w:cstheme="minorHAnsi"/>
+          <w:bCs/>
+        </w:rPr>
+        <w:t>Center</w:t>
+      </w:r>
+      <w:proofErr w:type="spellEnd"/>
+      <w:r>
+        <w:rPr>
+          <w:rFonts w:ascii="Cambria" w:hAnsi="Cambria"/>
           <w:b w:val="0"/>
-          <w:i/>
-          <w:color w:val="FF0000"/>
-          <w:lang w:val="en-US"/>
-        </w:rPr>
-        <w:t xml:space="preserve">and </w:t>
-      </w:r>
-      <w:r>
-        <w:rPr>
-          <w:rFonts w:ascii="Cambria" w:hAnsi="Cambria" w:cstheme="minorHAnsi"/>
+          <w:bCs/>
+        </w:rPr>
+        <w:t>; 2018.</w:t>
+      </w:r>
+    </w:p>
+    <w:p>
+      <w:pPr>
+        <w:pStyle w:val="TableHeader"/>
+        <w:rPr>
+          <w:rFonts w:ascii="Cambria" w:hAnsi="Cambria"/>
           <w:b w:val="0"/>
-          <w:i/>
-          <w:color w:val="FF0000"/>
-          <w:lang w:val="en-US"/>
-        </w:rPr>
-        <w:t xml:space="preserve">the </w:t>
-      </w:r>
-      <w:r>
-        <w:rPr>
-          <w:rFonts w:ascii="Cambria" w:hAnsi="Cambria" w:cstheme="minorHAnsi"/>
+          <w:bCs/>
+        </w:rPr>
+      </w:pPr>
+      <w:r>
+        <w:rPr>
+          <w:rFonts w:ascii="Cambria" w:hAnsi="Cambria"/>
           <w:b w:val="0"/>
-          <w:i/>
-          <w:color w:val="FF0000"/>
-          <w:lang w:val="en-US"/>
-        </w:rPr>
-        <w:t>AI</w:t>
-      </w:r>
-      <w:r>
-        <w:rPr>
-          <w:rFonts w:ascii="Cambria" w:hAnsi="Cambria" w:cstheme="minorHAnsi"/>
+          <w:bCs/>
+        </w:rPr>
+        <w:lastRenderedPageBreak/>
+        <w:t>Materials used include the methodology report, questionnaire, and topline summary associated with Wave 33 of the ATP survey.</w:t>
+      </w:r>
+    </w:p>
+    <w:p>
+      <w:pPr>
+        <w:pStyle w:val="TableHeader"/>
+        <w:rPr>
+          <w:rFonts w:ascii="Cambria" w:hAnsi="Cambria"/>
           <w:b w:val="0"/>
-          <w:i/>
-          <w:color w:val="FF0000"/>
-          <w:lang w:val="en-US"/>
-        </w:rPr>
-        <w:t xml:space="preserve"> you use</w:t>
-      </w:r>
-      <w:r>
-        <w:rPr>
-          <w:rFonts w:ascii="Cambria" w:hAnsi="Cambria" w:cstheme="minorHAnsi"/>
+          <w:bCs/>
+        </w:rPr>
+      </w:pPr>
+      <w:r>
+        <w:rPr>
+          <w:rFonts w:ascii="Cambria" w:hAnsi="Cambria"/>
           <w:b w:val="0"/>
-          <w:i/>
-          <w:color w:val="FF0000"/>
-          <w:lang w:val="en-US"/>
-        </w:rPr>
-        <w:t>d</w:t>
-      </w:r>
-      <w:r>
-        <w:rPr>
-          <w:rFonts w:ascii="Cambria" w:hAnsi="Cambria" w:cstheme="minorHAnsi"/>
+          <w:bCs/>
+        </w:rPr>
+        <w:t xml:space="preserve">I used ChatGPT to assist with debugging R code, clarifying error messages, and improving </w:t>
+      </w:r>
+      <w:r>
+        <w:rPr>
+          <w:rFonts w:ascii="Cambria" w:hAnsi="Cambria"/>
           <w:b w:val="0"/>
-          <w:i/>
-          <w:color w:val="FF0000"/>
-          <w:lang w:val="en-US"/>
-        </w:rPr>
-        <w:t xml:space="preserve"> for the </w:t>
-      </w:r>
-      <w:r>
-        <w:rPr>
-          <w:rFonts w:ascii="Cambria" w:hAnsi="Cambria" w:cstheme="minorHAnsi"/>
+          <w:bCs/>
+        </w:rPr>
+        <w:t>formatting of tables for analytic results</w:t>
+      </w:r>
+      <w:r>
+        <w:rPr>
+          <w:rFonts w:ascii="Cambria" w:hAnsi="Cambria"/>
           <w:b w:val="0"/>
-          <w:i/>
-          <w:color w:val="FF0000"/>
-          <w:lang w:val="en-US"/>
-        </w:rPr>
-        <w:t>analysis</w:t>
-      </w:r>
-      <w:r>
-        <w:rPr>
-          <w:rFonts w:ascii="Cambria" w:hAnsi="Cambria" w:cstheme="minorHAnsi"/>
+          <w:bCs/>
+        </w:rPr>
+        <w:t xml:space="preserve">. I am responsible for all statistical approaches/model development and interpretation of results. </w:t>
+      </w:r>
+    </w:p>
+    <w:p>
+      <w:pPr>
+        <w:pStyle w:val="TableHeader"/>
+        <w:rPr>
+          <w:rFonts w:ascii="Cambria" w:hAnsi="Cambria"/>
           <w:b w:val="0"/>
-          <w:i/>
-          <w:color w:val="FF0000"/>
-          <w:lang w:val="en-US"/>
-        </w:rPr>
-        <w:t xml:space="preserve"> itself and the</w:t>
-      </w:r>
-      <w:r>
-        <w:rPr>
-          <w:rFonts w:ascii="Cambria" w:hAnsi="Cambria" w:cstheme="minorHAnsi"/>
-          <w:b w:val="0"/>
-          <w:i/>
-          <w:color w:val="FF0000"/>
-          <w:lang w:val="en-US"/>
-        </w:rPr>
-        <w:t xml:space="preserve"> report</w:t>
-      </w:r>
-      <w:r>
-        <w:rPr>
-          <w:rFonts w:ascii="Cambria" w:hAnsi="Cambria" w:cstheme="minorHAnsi"/>
-          <w:b w:val="0"/>
-          <w:i/>
-          <w:color w:val="FF0000"/>
-          <w:lang w:val="en-US"/>
-        </w:rPr>
-        <w:t>, if relevant.</w:t>
-      </w:r>
-      <w:r>
+          <w:bCs/>
+        </w:rPr>
+      </w:pPr>
+    </w:p>
+    <w:p>
+      <w:pPr>
+        <w:pStyle w:val="TableHeader"/>
         <w:rPr>
           <w:rFonts w:ascii="Cambria" w:hAnsi="Cambria"/>
           <w:b w:val="0"/>
@@ -1718,8 +3252,7 @@
           <w:szCs w:val="32"/>
           <w:lang w:val="en-US"/>
         </w:rPr>
-        <w:t xml:space="preserve"> </w:t>
-      </w:r>
+      </w:pPr>
     </w:p>
     <w:sectPr>
       <w:footerReference w:type="even" r:id="rId7"/>
@@ -2683,6 +4216,119 @@
     <w:numStyleLink w:val="Tab"/>
   </w:abstractNum>
   <w:abstractNum w:abstractNumId="16" w15:restartNumberingAfterBreak="0">
+    <w:nsid w:val="26E00650"/>
+    <w:multiLevelType w:val="hybridMultilevel"/>
+    <w:tmpl w:val="9D36C244"/>
+    <w:lvl w:ilvl="0" w:tplc="04090001">
+      <w:start w:val="1"/>
+      <w:numFmt w:val="bullet"/>
+      <w:lvlText w:val=""/>
+      <w:lvlJc w:val="left"/>
+      <w:pPr>
+        <w:ind w:left="360" w:hanging="360"/>
+      </w:pPr>
+      <w:rPr>
+        <w:rFonts w:ascii="Symbol" w:hAnsi="Symbol" w:hint="default"/>
+      </w:rPr>
+    </w:lvl>
+    <w:lvl w:ilvl="1" w:tplc="04090003" w:tentative="1">
+      <w:start w:val="1"/>
+      <w:numFmt w:val="bullet"/>
+      <w:lvlText w:val="o"/>
+      <w:lvlJc w:val="left"/>
+      <w:pPr>
+        <w:ind w:left="1080" w:hanging="360"/>
+      </w:pPr>
+      <w:rPr>
+        <w:rFonts w:ascii="Courier New" w:hAnsi="Courier New" w:cs="Courier New" w:hint="default"/>
+      </w:rPr>
+    </w:lvl>
+    <w:lvl w:ilvl="2" w:tplc="04090005" w:tentative="1">
+      <w:start w:val="1"/>
+      <w:numFmt w:val="bullet"/>
+      <w:lvlText w:val=""/>
+      <w:lvlJc w:val="left"/>
+      <w:pPr>
+        <w:ind w:left="1800" w:hanging="360"/>
+      </w:pPr>
+      <w:rPr>
+        <w:rFonts w:ascii="Wingdings" w:hAnsi="Wingdings" w:hint="default"/>
+      </w:rPr>
+    </w:lvl>
+    <w:lvl w:ilvl="3" w:tplc="04090001" w:tentative="1">
+      <w:start w:val="1"/>
+      <w:numFmt w:val="bullet"/>
+      <w:lvlText w:val=""/>
+      <w:lvlJc w:val="left"/>
+      <w:pPr>
+        <w:ind w:left="2520" w:hanging="360"/>
+      </w:pPr>
+      <w:rPr>
+        <w:rFonts w:ascii="Symbol" w:hAnsi="Symbol" w:hint="default"/>
+      </w:rPr>
+    </w:lvl>
+    <w:lvl w:ilvl="4" w:tplc="04090003" w:tentative="1">
+      <w:start w:val="1"/>
+      <w:numFmt w:val="bullet"/>
+      <w:lvlText w:val="o"/>
+      <w:lvlJc w:val="left"/>
+      <w:pPr>
+        <w:ind w:left="3240" w:hanging="360"/>
+      </w:pPr>
+      <w:rPr>
+        <w:rFonts w:ascii="Courier New" w:hAnsi="Courier New" w:cs="Courier New" w:hint="default"/>
+      </w:rPr>
+    </w:lvl>
+    <w:lvl w:ilvl="5" w:tplc="04090005" w:tentative="1">
+      <w:start w:val="1"/>
+      <w:numFmt w:val="bullet"/>
+      <w:lvlText w:val=""/>
+      <w:lvlJc w:val="left"/>
+      <w:pPr>
+        <w:ind w:left="3960" w:hanging="360"/>
+      </w:pPr>
+      <w:rPr>
+        <w:rFonts w:ascii="Wingdings" w:hAnsi="Wingdings" w:hint="default"/>
+      </w:rPr>
+    </w:lvl>
+    <w:lvl w:ilvl="6" w:tplc="04090001" w:tentative="1">
+      <w:start w:val="1"/>
+      <w:numFmt w:val="bullet"/>
+      <w:lvlText w:val=""/>
+      <w:lvlJc w:val="left"/>
+      <w:pPr>
+        <w:ind w:left="4680" w:hanging="360"/>
+      </w:pPr>
+      <w:rPr>
+        <w:rFonts w:ascii="Symbol" w:hAnsi="Symbol" w:hint="default"/>
+      </w:rPr>
+    </w:lvl>
+    <w:lvl w:ilvl="7" w:tplc="04090003" w:tentative="1">
+      <w:start w:val="1"/>
+      <w:numFmt w:val="bullet"/>
+      <w:lvlText w:val="o"/>
+      <w:lvlJc w:val="left"/>
+      <w:pPr>
+        <w:ind w:left="5400" w:hanging="360"/>
+      </w:pPr>
+      <w:rPr>
+        <w:rFonts w:ascii="Courier New" w:hAnsi="Courier New" w:cs="Courier New" w:hint="default"/>
+      </w:rPr>
+    </w:lvl>
+    <w:lvl w:ilvl="8" w:tplc="04090005" w:tentative="1">
+      <w:start w:val="1"/>
+      <w:numFmt w:val="bullet"/>
+      <w:lvlText w:val=""/>
+      <w:lvlJc w:val="left"/>
+      <w:pPr>
+        <w:ind w:left="6120" w:hanging="360"/>
+      </w:pPr>
+      <w:rPr>
+        <w:rFonts w:ascii="Wingdings" w:hAnsi="Wingdings" w:hint="default"/>
+      </w:rPr>
+    </w:lvl>
+  </w:abstractNum>
+  <w:abstractNum w:abstractNumId="17" w15:restartNumberingAfterBreak="0">
     <w:nsid w:val="291F536A"/>
     <w:multiLevelType w:val="hybridMultilevel"/>
     <w:tmpl w:val="B5FC34C8"/>
@@ -2795,19 +4441,168 @@
       </w:pPr>
     </w:lvl>
   </w:abstractNum>
-  <w:abstractNum w:abstractNumId="17" w15:restartNumberingAfterBreak="0">
+  <w:abstractNum w:abstractNumId="18" w15:restartNumberingAfterBreak="0">
     <w:nsid w:val="2A623996"/>
     <w:multiLevelType w:val="multilevel"/>
     <w:tmpl w:val="9EF0E7A6"/>
     <w:numStyleLink w:val="vid"/>
   </w:abstractNum>
-  <w:abstractNum w:abstractNumId="18" w15:restartNumberingAfterBreak="0">
+  <w:abstractNum w:abstractNumId="19" w15:restartNumberingAfterBreak="0">
     <w:nsid w:val="2C5A46B2"/>
     <w:multiLevelType w:val="multilevel"/>
     <w:tmpl w:val="BBBCAD00"/>
     <w:numStyleLink w:val="data-supp"/>
   </w:abstractNum>
-  <w:abstractNum w:abstractNumId="19" w15:restartNumberingAfterBreak="0">
+  <w:abstractNum w:abstractNumId="20" w15:restartNumberingAfterBreak="0">
+    <w:nsid w:val="30E31FFB"/>
+    <w:multiLevelType w:val="multilevel"/>
+    <w:tmpl w:val="44E42A4A"/>
+    <w:lvl w:ilvl="0">
+      <w:start w:val="1"/>
+      <w:numFmt w:val="bullet"/>
+      <w:lvlText w:val=""/>
+      <w:lvlJc w:val="left"/>
+      <w:pPr>
+        <w:tabs>
+          <w:tab w:val="num" w:pos="720"/>
+        </w:tabs>
+        <w:ind w:left="720" w:hanging="360"/>
+      </w:pPr>
+      <w:rPr>
+        <w:rFonts w:ascii="Symbol" w:hAnsi="Symbol" w:hint="default"/>
+        <w:sz w:val="20"/>
+      </w:rPr>
+    </w:lvl>
+    <w:lvl w:ilvl="1" w:tentative="1">
+      <w:start w:val="1"/>
+      <w:numFmt w:val="bullet"/>
+      <w:lvlText w:val="o"/>
+      <w:lvlJc w:val="left"/>
+      <w:pPr>
+        <w:tabs>
+          <w:tab w:val="num" w:pos="1440"/>
+        </w:tabs>
+        <w:ind w:left="1440" w:hanging="360"/>
+      </w:pPr>
+      <w:rPr>
+        <w:rFonts w:ascii="Courier New" w:hAnsi="Courier New" w:hint="default"/>
+        <w:sz w:val="20"/>
+      </w:rPr>
+    </w:lvl>
+    <w:lvl w:ilvl="2" w:tentative="1">
+      <w:start w:val="1"/>
+      <w:numFmt w:val="bullet"/>
+      <w:lvlText w:val=""/>
+      <w:lvlJc w:val="left"/>
+      <w:pPr>
+        <w:tabs>
+          <w:tab w:val="num" w:pos="2160"/>
+        </w:tabs>
+        <w:ind w:left="2160" w:hanging="360"/>
+      </w:pPr>
+      <w:rPr>
+        <w:rFonts w:ascii="Wingdings" w:hAnsi="Wingdings" w:hint="default"/>
+        <w:sz w:val="20"/>
+      </w:rPr>
+    </w:lvl>
+    <w:lvl w:ilvl="3" w:tentative="1">
+      <w:start w:val="1"/>
+      <w:numFmt w:val="bullet"/>
+      <w:lvlText w:val=""/>
+      <w:lvlJc w:val="left"/>
+      <w:pPr>
+        <w:tabs>
+          <w:tab w:val="num" w:pos="2880"/>
+        </w:tabs>
+        <w:ind w:left="2880" w:hanging="360"/>
+      </w:pPr>
+      <w:rPr>
+        <w:rFonts w:ascii="Wingdings" w:hAnsi="Wingdings" w:hint="default"/>
+        <w:sz w:val="20"/>
+      </w:rPr>
+    </w:lvl>
+    <w:lvl w:ilvl="4" w:tentative="1">
+      <w:start w:val="1"/>
+      <w:numFmt w:val="bullet"/>
+      <w:lvlText w:val=""/>
+      <w:lvlJc w:val="left"/>
+      <w:pPr>
+        <w:tabs>
+          <w:tab w:val="num" w:pos="3600"/>
+        </w:tabs>
+        <w:ind w:left="3600" w:hanging="360"/>
+      </w:pPr>
+      <w:rPr>
+        <w:rFonts w:ascii="Wingdings" w:hAnsi="Wingdings" w:hint="default"/>
+        <w:sz w:val="20"/>
+      </w:rPr>
+    </w:lvl>
+    <w:lvl w:ilvl="5" w:tentative="1">
+      <w:start w:val="1"/>
+      <w:numFmt w:val="bullet"/>
+      <w:lvlText w:val=""/>
+      <w:lvlJc w:val="left"/>
+      <w:pPr>
+        <w:tabs>
+          <w:tab w:val="num" w:pos="4320"/>
+        </w:tabs>
+        <w:ind w:left="4320" w:hanging="360"/>
+      </w:pPr>
+      <w:rPr>
+        <w:rFonts w:ascii="Wingdings" w:hAnsi="Wingdings" w:hint="default"/>
+        <w:sz w:val="20"/>
+      </w:rPr>
+    </w:lvl>
+    <w:lvl w:ilvl="6" w:tentative="1">
+      <w:start w:val="1"/>
+      <w:numFmt w:val="bullet"/>
+      <w:lvlText w:val=""/>
+      <w:lvlJc w:val="left"/>
+      <w:pPr>
+        <w:tabs>
+          <w:tab w:val="num" w:pos="5040"/>
+        </w:tabs>
+        <w:ind w:left="5040" w:hanging="360"/>
+      </w:pPr>
+      <w:rPr>
+        <w:rFonts w:ascii="Wingdings" w:hAnsi="Wingdings" w:hint="default"/>
+        <w:sz w:val="20"/>
+      </w:rPr>
+    </w:lvl>
+    <w:lvl w:ilvl="7" w:tentative="1">
+      <w:start w:val="1"/>
+      <w:numFmt w:val="bullet"/>
+      <w:lvlText w:val=""/>
+      <w:lvlJc w:val="left"/>
+      <w:pPr>
+        <w:tabs>
+          <w:tab w:val="num" w:pos="5760"/>
+        </w:tabs>
+        <w:ind w:left="5760" w:hanging="360"/>
+      </w:pPr>
+      <w:rPr>
+        <w:rFonts w:ascii="Wingdings" w:hAnsi="Wingdings" w:hint="default"/>
+        <w:sz w:val="20"/>
+      </w:rPr>
+    </w:lvl>
+    <w:lvl w:ilvl="8" w:tentative="1">
+      <w:start w:val="1"/>
+      <w:numFmt w:val="bullet"/>
+      <w:lvlText w:val=""/>
+      <w:lvlJc w:val="left"/>
+      <w:pPr>
+        <w:tabs>
+          <w:tab w:val="num" w:pos="6480"/>
+        </w:tabs>
+        <w:ind w:left="6480" w:hanging="360"/>
+      </w:pPr>
+      <w:rPr>
+        <w:rFonts w:ascii="Wingdings" w:hAnsi="Wingdings" w:hint="default"/>
+        <w:sz w:val="20"/>
+      </w:rPr>
+    </w:lvl>
+  </w:abstractNum>
+  <w:abstractNum w:abstractNumId="21" w15:restartNumberingAfterBreak="0">
     <w:nsid w:val="34C353CE"/>
     <w:multiLevelType w:val="multilevel"/>
     <w:tmpl w:val="565683E6"/>
@@ -2950,7 +4745,7 @@
       </w:rPr>
     </w:lvl>
   </w:abstractNum>
-  <w:abstractNum w:abstractNumId="20" w15:restartNumberingAfterBreak="0">
+  <w:abstractNum w:abstractNumId="22" w15:restartNumberingAfterBreak="0">
     <w:nsid w:val="35FB2DD4"/>
     <w:multiLevelType w:val="hybridMultilevel"/>
     <w:tmpl w:val="FECEB628"/>
@@ -3067,7 +4862,7 @@
       </w:pPr>
     </w:lvl>
   </w:abstractNum>
-  <w:abstractNum w:abstractNumId="21" w15:restartNumberingAfterBreak="0">
+  <w:abstractNum w:abstractNumId="23" w15:restartNumberingAfterBreak="0">
     <w:nsid w:val="37D3571E"/>
     <w:multiLevelType w:val="multilevel"/>
     <w:tmpl w:val="DD34CDBE"/>
@@ -3211,7 +5006,7 @@
       </w:rPr>
     </w:lvl>
   </w:abstractNum>
-  <w:abstractNum w:abstractNumId="22" w15:restartNumberingAfterBreak="0">
+  <w:abstractNum w:abstractNumId="24" w15:restartNumberingAfterBreak="0">
     <w:nsid w:val="3AC26C30"/>
     <w:multiLevelType w:val="multilevel"/>
     <w:tmpl w:val="04090025"/>
@@ -3306,7 +5101,7 @@
       </w:pPr>
     </w:lvl>
   </w:abstractNum>
-  <w:abstractNum w:abstractNumId="23" w15:restartNumberingAfterBreak="0">
+  <w:abstractNum w:abstractNumId="25" w15:restartNumberingAfterBreak="0">
     <w:nsid w:val="3BE331A9"/>
     <w:multiLevelType w:val="multilevel"/>
     <w:tmpl w:val="A76C6578"/>
@@ -3422,13 +5217,126 @@
       </w:pPr>
     </w:lvl>
   </w:abstractNum>
-  <w:abstractNum w:abstractNumId="24" w15:restartNumberingAfterBreak="0">
+  <w:abstractNum w:abstractNumId="26" w15:restartNumberingAfterBreak="0">
     <w:nsid w:val="3D494CB4"/>
     <w:multiLevelType w:val="multilevel"/>
     <w:tmpl w:val="59187088"/>
     <w:numStyleLink w:val="Fig"/>
   </w:abstractNum>
-  <w:abstractNum w:abstractNumId="25" w15:restartNumberingAfterBreak="0">
+  <w:abstractNum w:abstractNumId="27" w15:restartNumberingAfterBreak="0">
+    <w:nsid w:val="49B90FF1"/>
+    <w:multiLevelType w:val="hybridMultilevel"/>
+    <w:tmpl w:val="77E65580"/>
+    <w:lvl w:ilvl="0" w:tplc="04090001">
+      <w:start w:val="1"/>
+      <w:numFmt w:val="bullet"/>
+      <w:lvlText w:val=""/>
+      <w:lvlJc w:val="left"/>
+      <w:pPr>
+        <w:ind w:left="720" w:hanging="360"/>
+      </w:pPr>
+      <w:rPr>
+        <w:rFonts w:ascii="Symbol" w:hAnsi="Symbol" w:hint="default"/>
+      </w:rPr>
+    </w:lvl>
+    <w:lvl w:ilvl="1" w:tplc="04090003" w:tentative="1">
+      <w:start w:val="1"/>
+      <w:numFmt w:val="bullet"/>
+      <w:lvlText w:val="o"/>
+      <w:lvlJc w:val="left"/>
+      <w:pPr>
+        <w:ind w:left="1440" w:hanging="360"/>
+      </w:pPr>
+      <w:rPr>
+        <w:rFonts w:ascii="Courier New" w:hAnsi="Courier New" w:cs="Courier New" w:hint="default"/>
+      </w:rPr>
+    </w:lvl>
+    <w:lvl w:ilvl="2" w:tplc="04090005" w:tentative="1">
+      <w:start w:val="1"/>
+      <w:numFmt w:val="bullet"/>
+      <w:lvlText w:val=""/>
+      <w:lvlJc w:val="left"/>
+      <w:pPr>
+        <w:ind w:left="2160" w:hanging="360"/>
+      </w:pPr>
+      <w:rPr>
+        <w:rFonts w:ascii="Wingdings" w:hAnsi="Wingdings" w:hint="default"/>
+      </w:rPr>
+    </w:lvl>
+    <w:lvl w:ilvl="3" w:tplc="04090001" w:tentative="1">
+      <w:start w:val="1"/>
+      <w:numFmt w:val="bullet"/>
+      <w:lvlText w:val=""/>
+      <w:lvlJc w:val="left"/>
+      <w:pPr>
+        <w:ind w:left="2880" w:hanging="360"/>
+      </w:pPr>
+      <w:rPr>
+        <w:rFonts w:ascii="Symbol" w:hAnsi="Symbol" w:hint="default"/>
+      </w:rPr>
+    </w:lvl>
+    <w:lvl w:ilvl="4" w:tplc="04090003" w:tentative="1">
+      <w:start w:val="1"/>
+      <w:numFmt w:val="bullet"/>
+      <w:lvlText w:val="o"/>
+      <w:lvlJc w:val="left"/>
+      <w:pPr>
+        <w:ind w:left="3600" w:hanging="360"/>
+      </w:pPr>
+      <w:rPr>
+        <w:rFonts w:ascii="Courier New" w:hAnsi="Courier New" w:cs="Courier New" w:hint="default"/>
+      </w:rPr>
+    </w:lvl>
+    <w:lvl w:ilvl="5" w:tplc="04090005" w:tentative="1">
+      <w:start w:val="1"/>
+      <w:numFmt w:val="bullet"/>
+      <w:lvlText w:val=""/>
+      <w:lvlJc w:val="left"/>
+      <w:pPr>
+        <w:ind w:left="4320" w:hanging="360"/>
+      </w:pPr>
+      <w:rPr>
+        <w:rFonts w:ascii="Wingdings" w:hAnsi="Wingdings" w:hint="default"/>
+      </w:rPr>
+    </w:lvl>
+    <w:lvl w:ilvl="6" w:tplc="04090001" w:tentative="1">
+      <w:start w:val="1"/>
+      <w:numFmt w:val="bullet"/>
+      <w:lvlText w:val=""/>
+      <w:lvlJc w:val="left"/>
+      <w:pPr>
+        <w:ind w:left="5040" w:hanging="360"/>
+      </w:pPr>
+      <w:rPr>
+        <w:rFonts w:ascii="Symbol" w:hAnsi="Symbol" w:hint="default"/>
+      </w:rPr>
+    </w:lvl>
+    <w:lvl w:ilvl="7" w:tplc="04090003" w:tentative="1">
+      <w:start w:val="1"/>
+      <w:numFmt w:val="bullet"/>
+      <w:lvlText w:val="o"/>
+      <w:lvlJc w:val="left"/>
+      <w:pPr>
+        <w:ind w:left="5760" w:hanging="360"/>
+      </w:pPr>
+      <w:rPr>
+        <w:rFonts w:ascii="Courier New" w:hAnsi="Courier New" w:cs="Courier New" w:hint="default"/>
+      </w:rPr>
+    </w:lvl>
+    <w:lvl w:ilvl="8" w:tplc="04090005" w:tentative="1">
+      <w:start w:val="1"/>
+      <w:numFmt w:val="bullet"/>
+      <w:lvlText w:val=""/>
+      <w:lvlJc w:val="left"/>
+      <w:pPr>
+        <w:ind w:left="6480" w:hanging="360"/>
+      </w:pPr>
+      <w:rPr>
+        <w:rFonts w:ascii="Wingdings" w:hAnsi="Wingdings" w:hint="default"/>
+      </w:rPr>
+    </w:lvl>
+  </w:abstractNum>
+  <w:abstractNum w:abstractNumId="28" w15:restartNumberingAfterBreak="0">
     <w:nsid w:val="49F92437"/>
     <w:multiLevelType w:val="hybridMultilevel"/>
     <w:tmpl w:val="E75EC27E"/>
@@ -3544,7 +5452,7 @@
       </w:pPr>
     </w:lvl>
   </w:abstractNum>
-  <w:abstractNum w:abstractNumId="26" w15:restartNumberingAfterBreak="0">
+  <w:abstractNum w:abstractNumId="29" w15:restartNumberingAfterBreak="0">
     <w:nsid w:val="56831C2D"/>
     <w:multiLevelType w:val="multilevel"/>
     <w:tmpl w:val="9EF0E7A6"/>
@@ -3687,7 +5595,7 @@
       </w:rPr>
     </w:lvl>
   </w:abstractNum>
-  <w:abstractNum w:abstractNumId="27" w15:restartNumberingAfterBreak="0">
+  <w:abstractNum w:abstractNumId="30" w15:restartNumberingAfterBreak="0">
     <w:nsid w:val="56A360E7"/>
     <w:multiLevelType w:val="multilevel"/>
     <w:tmpl w:val="B8ECC8E2"/>
@@ -3827,7 +5735,7 @@
       </w:rPr>
     </w:lvl>
   </w:abstractNum>
-  <w:abstractNum w:abstractNumId="28" w15:restartNumberingAfterBreak="0">
+  <w:abstractNum w:abstractNumId="31" w15:restartNumberingAfterBreak="0">
     <w:nsid w:val="60DB744B"/>
     <w:multiLevelType w:val="multilevel"/>
     <w:tmpl w:val="40E61A50"/>
@@ -3846,7 +5754,7 @@
       <w:lvlText w:val="%1.%2"/>
       <w:lvlJc w:val="left"/>
       <w:pPr>
-        <w:ind w:left="666" w:hanging="576"/>
+        <w:ind w:left="576" w:hanging="576"/>
       </w:pPr>
       <w:rPr>
         <w:color w:val="000000" w:themeColor="text1"/>
@@ -3920,7 +5828,7 @@
       </w:pPr>
     </w:lvl>
   </w:abstractNum>
-  <w:abstractNum w:abstractNumId="29" w15:restartNumberingAfterBreak="0">
+  <w:abstractNum w:abstractNumId="32" w15:restartNumberingAfterBreak="0">
     <w:nsid w:val="6160701F"/>
     <w:multiLevelType w:val="hybridMultilevel"/>
     <w:tmpl w:val="FCFACAC2"/>
@@ -4037,7 +5945,7 @@
       </w:pPr>
     </w:lvl>
   </w:abstractNum>
-  <w:abstractNum w:abstractNumId="30" w15:restartNumberingAfterBreak="0">
+  <w:abstractNum w:abstractNumId="33" w15:restartNumberingAfterBreak="0">
     <w:nsid w:val="6D7C01BB"/>
     <w:multiLevelType w:val="hybridMultilevel"/>
     <w:tmpl w:val="9760B0DC"/>
@@ -4154,13 +6062,13 @@
       </w:pPr>
     </w:lvl>
   </w:abstractNum>
-  <w:abstractNum w:abstractNumId="31" w15:restartNumberingAfterBreak="0">
+  <w:abstractNum w:abstractNumId="34" w15:restartNumberingAfterBreak="0">
     <w:nsid w:val="6F612173"/>
     <w:multiLevelType w:val="multilevel"/>
     <w:tmpl w:val="488A68AE"/>
     <w:numStyleLink w:val="aud"/>
   </w:abstractNum>
-  <w:abstractNum w:abstractNumId="32" w15:restartNumberingAfterBreak="0">
+  <w:abstractNum w:abstractNumId="35" w15:restartNumberingAfterBreak="0">
     <w:nsid w:val="72211B93"/>
     <w:multiLevelType w:val="multilevel"/>
     <w:tmpl w:val="B582E550"/>
@@ -4304,7 +6212,156 @@
       </w:rPr>
     </w:lvl>
   </w:abstractNum>
-  <w:abstractNum w:abstractNumId="33" w15:restartNumberingAfterBreak="0">
+  <w:abstractNum w:abstractNumId="36" w15:restartNumberingAfterBreak="0">
+    <w:nsid w:val="756040F9"/>
+    <w:multiLevelType w:val="multilevel"/>
+    <w:tmpl w:val="982E8DC2"/>
+    <w:lvl w:ilvl="0">
+      <w:start w:val="1"/>
+      <w:numFmt w:val="bullet"/>
+      <w:lvlText w:val=""/>
+      <w:lvlJc w:val="left"/>
+      <w:pPr>
+        <w:tabs>
+          <w:tab w:val="num" w:pos="720"/>
+        </w:tabs>
+        <w:ind w:left="720" w:hanging="360"/>
+      </w:pPr>
+      <w:rPr>
+        <w:rFonts w:ascii="Symbol" w:hAnsi="Symbol" w:hint="default"/>
+        <w:sz w:val="20"/>
+      </w:rPr>
+    </w:lvl>
+    <w:lvl w:ilvl="1" w:tentative="1">
+      <w:start w:val="1"/>
+      <w:numFmt w:val="bullet"/>
+      <w:lvlText w:val="o"/>
+      <w:lvlJc w:val="left"/>
+      <w:pPr>
+        <w:tabs>
+          <w:tab w:val="num" w:pos="1440"/>
+        </w:tabs>
+        <w:ind w:left="1440" w:hanging="360"/>
+      </w:pPr>
+      <w:rPr>
+        <w:rFonts w:ascii="Courier New" w:hAnsi="Courier New" w:hint="default"/>
+        <w:sz w:val="20"/>
+      </w:rPr>
+    </w:lvl>
+    <w:lvl w:ilvl="2" w:tentative="1">
+      <w:start w:val="1"/>
+      <w:numFmt w:val="bullet"/>
+      <w:lvlText w:val=""/>
+      <w:lvlJc w:val="left"/>
+      <w:pPr>
+        <w:tabs>
+          <w:tab w:val="num" w:pos="2160"/>
+        </w:tabs>
+        <w:ind w:left="2160" w:hanging="360"/>
+      </w:pPr>
+      <w:rPr>
+        <w:rFonts w:ascii="Wingdings" w:hAnsi="Wingdings" w:hint="default"/>
+        <w:sz w:val="20"/>
+      </w:rPr>
+    </w:lvl>
+    <w:lvl w:ilvl="3" w:tentative="1">
+      <w:start w:val="1"/>
+      <w:numFmt w:val="bullet"/>
+      <w:lvlText w:val=""/>
+      <w:lvlJc w:val="left"/>
+      <w:pPr>
+        <w:tabs>
+          <w:tab w:val="num" w:pos="2880"/>
+        </w:tabs>
+        <w:ind w:left="2880" w:hanging="360"/>
+      </w:pPr>
+      <w:rPr>
+        <w:rFonts w:ascii="Wingdings" w:hAnsi="Wingdings" w:hint="default"/>
+        <w:sz w:val="20"/>
+      </w:rPr>
+    </w:lvl>
+    <w:lvl w:ilvl="4" w:tentative="1">
+      <w:start w:val="1"/>
+      <w:numFmt w:val="bullet"/>
+      <w:lvlText w:val=""/>
+      <w:lvlJc w:val="left"/>
+      <w:pPr>
+        <w:tabs>
+          <w:tab w:val="num" w:pos="3600"/>
+        </w:tabs>
+        <w:ind w:left="3600" w:hanging="360"/>
+      </w:pPr>
+      <w:rPr>
+        <w:rFonts w:ascii="Wingdings" w:hAnsi="Wingdings" w:hint="default"/>
+        <w:sz w:val="20"/>
+      </w:rPr>
+    </w:lvl>
+    <w:lvl w:ilvl="5" w:tentative="1">
+      <w:start w:val="1"/>
+      <w:numFmt w:val="bullet"/>
+      <w:lvlText w:val=""/>
+      <w:lvlJc w:val="left"/>
+      <w:pPr>
+        <w:tabs>
+          <w:tab w:val="num" w:pos="4320"/>
+        </w:tabs>
+        <w:ind w:left="4320" w:hanging="360"/>
+      </w:pPr>
+      <w:rPr>
+        <w:rFonts w:ascii="Wingdings" w:hAnsi="Wingdings" w:hint="default"/>
+        <w:sz w:val="20"/>
+      </w:rPr>
+    </w:lvl>
+    <w:lvl w:ilvl="6" w:tentative="1">
+      <w:start w:val="1"/>
+      <w:numFmt w:val="bullet"/>
+      <w:lvlText w:val=""/>
+      <w:lvlJc w:val="left"/>
+      <w:pPr>
+        <w:tabs>
+          <w:tab w:val="num" w:pos="5040"/>
+        </w:tabs>
+        <w:ind w:left="5040" w:hanging="360"/>
+      </w:pPr>
+      <w:rPr>
+        <w:rFonts w:ascii="Wingdings" w:hAnsi="Wingdings" w:hint="default"/>
+        <w:sz w:val="20"/>
+      </w:rPr>
+    </w:lvl>
+    <w:lvl w:ilvl="7" w:tentative="1">
+      <w:start w:val="1"/>
+      <w:numFmt w:val="bullet"/>
+      <w:lvlText w:val=""/>
+      <w:lvlJc w:val="left"/>
+      <w:pPr>
+        <w:tabs>
+          <w:tab w:val="num" w:pos="5760"/>
+        </w:tabs>
+        <w:ind w:left="5760" w:hanging="360"/>
+      </w:pPr>
+      <w:rPr>
+        <w:rFonts w:ascii="Wingdings" w:hAnsi="Wingdings" w:hint="default"/>
+        <w:sz w:val="20"/>
+      </w:rPr>
+    </w:lvl>
+    <w:lvl w:ilvl="8" w:tentative="1">
+      <w:start w:val="1"/>
+      <w:numFmt w:val="bullet"/>
+      <w:lvlText w:val=""/>
+      <w:lvlJc w:val="left"/>
+      <w:pPr>
+        <w:tabs>
+          <w:tab w:val="num" w:pos="6480"/>
+        </w:tabs>
+        <w:ind w:left="6480" w:hanging="360"/>
+      </w:pPr>
+      <w:rPr>
+        <w:rFonts w:ascii="Wingdings" w:hAnsi="Wingdings" w:hint="default"/>
+        <w:sz w:val="20"/>
+      </w:rPr>
+    </w:lvl>
+  </w:abstractNum>
+  <w:abstractNum w:abstractNumId="37" w15:restartNumberingAfterBreak="0">
     <w:nsid w:val="796038DA"/>
     <w:multiLevelType w:val="multilevel"/>
     <w:tmpl w:val="488A68AE"/>
@@ -4447,7 +6504,7 @@
       </w:rPr>
     </w:lvl>
   </w:abstractNum>
-  <w:abstractNum w:abstractNumId="34" w15:restartNumberingAfterBreak="0">
+  <w:abstractNum w:abstractNumId="38" w15:restartNumberingAfterBreak="0">
     <w:nsid w:val="7A642B21"/>
     <w:multiLevelType w:val="hybridMultilevel"/>
     <w:tmpl w:val="A3D823AE"/>
@@ -4560,7 +6617,7 @@
       </w:rPr>
     </w:lvl>
   </w:abstractNum>
-  <w:abstractNum w:abstractNumId="35" w15:restartNumberingAfterBreak="0">
+  <w:abstractNum w:abstractNumId="39" w15:restartNumberingAfterBreak="0">
     <w:nsid w:val="7DE62A4F"/>
     <w:multiLevelType w:val="multilevel"/>
     <w:tmpl w:val="BBBCAD00"/>
@@ -4705,34 +6762,34 @@
     </w:lvl>
   </w:abstractNum>
   <w:num w:numId="1" w16cid:durableId="618488647">
-    <w:abstractNumId w:val="30"/>
+    <w:abstractNumId w:val="33"/>
   </w:num>
   <w:num w:numId="2" w16cid:durableId="399519906">
     <w:abstractNumId w:val="11"/>
   </w:num>
   <w:num w:numId="3" w16cid:durableId="1165702543">
-    <w:abstractNumId w:val="27"/>
+    <w:abstractNumId w:val="30"/>
   </w:num>
   <w:num w:numId="4" w16cid:durableId="1250849506">
-    <w:abstractNumId w:val="23"/>
+    <w:abstractNumId w:val="25"/>
   </w:num>
   <w:num w:numId="5" w16cid:durableId="219754779">
-    <w:abstractNumId w:val="22"/>
+    <w:abstractNumId w:val="24"/>
   </w:num>
   <w:num w:numId="6" w16cid:durableId="934248008">
-    <w:abstractNumId w:val="29"/>
+    <w:abstractNumId w:val="32"/>
   </w:num>
   <w:num w:numId="7" w16cid:durableId="38362401">
     <w:abstractNumId w:val="10"/>
   </w:num>
   <w:num w:numId="8" w16cid:durableId="1835681016">
-    <w:abstractNumId w:val="16"/>
+    <w:abstractNumId w:val="17"/>
   </w:num>
   <w:num w:numId="9" w16cid:durableId="1794207944">
     <w:abstractNumId w:val="9"/>
   </w:num>
   <w:num w:numId="10" w16cid:durableId="2094934003">
-    <w:abstractNumId w:val="20"/>
+    <w:abstractNumId w:val="22"/>
   </w:num>
   <w:num w:numId="11" w16cid:durableId="165872558">
     <w:abstractNumId w:val="7"/>
@@ -4765,58 +6822,70 @@
     <w:abstractNumId w:val="13"/>
   </w:num>
   <w:num w:numId="21" w16cid:durableId="1769230115">
-    <w:abstractNumId w:val="25"/>
+    <w:abstractNumId w:val="28"/>
   </w:num>
   <w:num w:numId="22" w16cid:durableId="1156805298">
-    <w:abstractNumId w:val="32"/>
+    <w:abstractNumId w:val="35"/>
   </w:num>
   <w:num w:numId="23" w16cid:durableId="954940452">
     <w:abstractNumId w:val="12"/>
   </w:num>
   <w:num w:numId="24" w16cid:durableId="847871916">
-    <w:abstractNumId w:val="21"/>
+    <w:abstractNumId w:val="23"/>
   </w:num>
   <w:num w:numId="25" w16cid:durableId="1455294031">
     <w:abstractNumId w:val="15"/>
   </w:num>
   <w:num w:numId="26" w16cid:durableId="640111502">
-    <w:abstractNumId w:val="19"/>
+    <w:abstractNumId w:val="21"/>
   </w:num>
   <w:num w:numId="27" w16cid:durableId="341854234">
     <w:abstractNumId w:val="14"/>
   </w:num>
   <w:num w:numId="28" w16cid:durableId="2082363765">
-    <w:abstractNumId w:val="35"/>
+    <w:abstractNumId w:val="39"/>
   </w:num>
   <w:num w:numId="29" w16cid:durableId="1651864759">
+    <w:abstractNumId w:val="34"/>
+  </w:num>
+  <w:num w:numId="30" w16cid:durableId="487095973">
+    <w:abstractNumId w:val="29"/>
+  </w:num>
+  <w:num w:numId="31" w16cid:durableId="547229931">
+    <w:abstractNumId w:val="26"/>
+  </w:num>
+  <w:num w:numId="32" w16cid:durableId="1835297404">
+    <w:abstractNumId w:val="37"/>
+  </w:num>
+  <w:num w:numId="33" w16cid:durableId="1850023308">
+    <w:abstractNumId w:val="18"/>
+  </w:num>
+  <w:num w:numId="34" w16cid:durableId="1403873576">
+    <w:abstractNumId w:val="19"/>
+  </w:num>
+  <w:num w:numId="35" w16cid:durableId="227152104">
     <w:abstractNumId w:val="31"/>
   </w:num>
-  <w:num w:numId="30" w16cid:durableId="487095973">
-    <w:abstractNumId w:val="26"/>
+  <w:num w:numId="36" w16cid:durableId="1127819911">
+    <w:abstractNumId w:val="38"/>
   </w:num>
-  <w:num w:numId="31" w16cid:durableId="547229931">
+  <w:num w:numId="37" w16cid:durableId="1603948344">
     <w:abstractNumId w:val="24"/>
   </w:num>
-  <w:num w:numId="32" w16cid:durableId="1835297404">
-    <w:abstractNumId w:val="33"/>
+  <w:num w:numId="38" w16cid:durableId="35666381">
+    <w:abstractNumId w:val="24"/>
   </w:num>
-  <w:num w:numId="33" w16cid:durableId="1850023308">
-    <w:abstractNumId w:val="17"/>
+  <w:num w:numId="39" w16cid:durableId="1660386334">
+    <w:abstractNumId w:val="20"/>
   </w:num>
-  <w:num w:numId="34" w16cid:durableId="1403873576">
-    <w:abstractNumId w:val="18"/>
+  <w:num w:numId="40" w16cid:durableId="2092189237">
+    <w:abstractNumId w:val="16"/>
   </w:num>
-  <w:num w:numId="35" w16cid:durableId="227152104">
-    <w:abstractNumId w:val="28"/>
+  <w:num w:numId="41" w16cid:durableId="1736852819">
+    <w:abstractNumId w:val="36"/>
   </w:num>
-  <w:num w:numId="36" w16cid:durableId="1127819911">
-    <w:abstractNumId w:val="34"/>
-  </w:num>
-  <w:num w:numId="37" w16cid:durableId="1603948344">
-    <w:abstractNumId w:val="22"/>
-  </w:num>
-  <w:num w:numId="38" w16cid:durableId="35666381">
-    <w:abstractNumId w:val="22"/>
+  <w:num w:numId="42" w16cid:durableId="1514029392">
+    <w:abstractNumId w:val="27"/>
   </w:num>
 </w:numbering>
 </file>
@@ -4915,7 +6984,7 @@
     <w:lsdException w:name="Hyperlink" w:semiHidden="1" w:unhideWhenUsed="1"/>
     <w:lsdException w:name="FollowedHyperlink" w:semiHidden="1" w:unhideWhenUsed="1"/>
     <w:lsdException w:name="Strong" w:qFormat="1"/>
-    <w:lsdException w:name="Emphasis" w:qFormat="1"/>
+    <w:lsdException w:name="Emphasis" w:uiPriority="20" w:qFormat="1"/>
     <w:lsdException w:name="Document Map" w:semiHidden="1" w:unhideWhenUsed="1"/>
     <w:lsdException w:name="Plain Text" w:semiHidden="1" w:unhideWhenUsed="1"/>
     <w:lsdException w:name="E-mail Signature" w:semiHidden="1" w:unhideWhenUsed="1"/>
@@ -5399,7 +7468,6 @@
   <w:style w:type="character" w:default="1" w:styleId="DefaultParagraphFont">
     <w:name w:val="Default Paragraph Font"/>
     <w:uiPriority w:val="1"/>
-    <w:semiHidden/>
     <w:unhideWhenUsed/>
   </w:style>
   <w:style w:type="table" w:default="1" w:styleId="TableNormal">
@@ -7280,6 +9348,17 @@
     <w:rPr>
       <w:sz w:val="24"/>
       <w:lang w:val="en-GB"/>
+    </w:rPr>
+  </w:style>
+  <w:style w:type="character" w:styleId="Emphasis">
+    <w:name w:val="Emphasis"/>
+    <w:basedOn w:val="DefaultParagraphFont"/>
+    <w:uiPriority w:val="20"/>
+    <w:qFormat/>
+    <w:rsid w:val="002A0867"/>
+    <w:rPr>
+      <w:i/>
+      <w:iCs/>
     </w:rPr>
   </w:style>
 </w:styles>

</xml_diff>

<commit_message>
Final version of analytic report
</commit_message>
<xml_diff>
--- a/AnalysisReport_FinalProject_CB.docx
+++ b/AnalysisReport_FinalProject_CB.docx
@@ -523,25 +523,7 @@
           <w:iCs/>
           <w:lang w:val="en-US"/>
         </w:rPr>
-        <w:t>Climate-belief group (</w:t>
-      </w:r>
-      <w:proofErr w:type="spellStart"/>
-      <w:r>
-        <w:rPr>
-          <w:rFonts w:asciiTheme="majorHAnsi" w:hAnsiTheme="majorHAnsi"/>
-          <w:iCs/>
-          <w:lang w:val="en-US"/>
-        </w:rPr>
-        <w:t>stratifier</w:t>
-      </w:r>
-      <w:proofErr w:type="spellEnd"/>
-      <w:r>
-        <w:rPr>
-          <w:rFonts w:asciiTheme="majorHAnsi" w:hAnsiTheme="majorHAnsi"/>
-          <w:iCs/>
-          <w:lang w:val="en-US"/>
-        </w:rPr>
-        <w:t>): Whether respondents believe the Earth is warming mostly because of human activity, warming mostly due to natural patterns, or that there is no solid evidence of warming.</w:t>
+        <w:t>Climate-belief group (stratifier): Whether respondents believe the Earth is warming mostly because of human activity, warming mostly due to natural patterns, or that there is no solid evidence of warming.</w:t>
       </w:r>
     </w:p>
     <w:p>
@@ -721,18 +703,7 @@
           <w:sz w:val="24"/>
           <w:szCs w:val="24"/>
         </w:rPr>
-        <w:t xml:space="preserve">Analysis Plan for Aim </w:t>
-      </w:r>
-      <w:r>
-        <w:rPr>
-          <w:rFonts w:ascii="Cambria" w:hAnsi="Cambria" w:cstheme="minorHAnsi"/>
-          <w:b/>
-          <w:bCs/>
-          <w:i/>
-          <w:sz w:val="24"/>
-          <w:szCs w:val="24"/>
-        </w:rPr>
-        <w:t>3</w:t>
+        <w:t>Analysis Plan for Aim 3</w:t>
       </w:r>
     </w:p>
     <w:p>
@@ -754,39 +725,7 @@
           <w:iCs/>
           <w:szCs w:val="24"/>
         </w:rPr>
-        <w:t>To examine whether the association persists after accounting for respondents’ beliefs about global warming, we used the Cochran</w:t>
-      </w:r>
-      <w:r>
-        <w:rPr>
-          <w:rFonts w:ascii="Cambria" w:hAnsi="Cambria" w:cstheme="minorHAnsi"/>
-          <w:iCs/>
-          <w:szCs w:val="24"/>
-        </w:rPr>
-        <w:t xml:space="preserve"> </w:t>
-      </w:r>
-      <w:r>
-        <w:rPr>
-          <w:rFonts w:ascii="Cambria" w:hAnsi="Cambria" w:cstheme="minorHAnsi"/>
-          <w:iCs/>
-          <w:szCs w:val="24"/>
-        </w:rPr>
-        <w:t>Mantel</w:t>
-      </w:r>
-      <w:r>
-        <w:rPr>
-          <w:rFonts w:ascii="Cambria" w:hAnsi="Cambria" w:cstheme="minorHAnsi"/>
-          <w:iCs/>
-          <w:szCs w:val="24"/>
-        </w:rPr>
-        <w:t xml:space="preserve"> </w:t>
-      </w:r>
-      <w:r>
-        <w:rPr>
-          <w:rFonts w:ascii="Cambria" w:hAnsi="Cambria" w:cstheme="minorHAnsi"/>
-          <w:iCs/>
-          <w:szCs w:val="24"/>
-        </w:rPr>
-        <w:t>Haenszel (CMH) test. This test provides a common odds ratio across the three climate-belief strata, adjusting for differences in these groups.</w:t>
+        <w:t>To examine whether the association persists after accounting for respondents’ beliefs about global warming, we used the Cochran Mantel Haenszel (CMH) test. This test provides a common odds ratio across the three climate-belief strata, adjusting for differences in these groups.</w:t>
       </w:r>
     </w:p>
     <w:p>
@@ -833,18 +772,7 @@
           <w:sz w:val="24"/>
           <w:szCs w:val="24"/>
         </w:rPr>
-        <w:t xml:space="preserve">Analysis Plan for Aim </w:t>
-      </w:r>
-      <w:r>
-        <w:rPr>
-          <w:rFonts w:ascii="Cambria" w:hAnsi="Cambria" w:cstheme="minorHAnsi"/>
-          <w:b/>
-          <w:bCs/>
-          <w:i/>
-          <w:sz w:val="24"/>
-          <w:szCs w:val="24"/>
-        </w:rPr>
-        <w:t>4</w:t>
+        <w:t>Analysis Plan for Aim 4</w:t>
       </w:r>
     </w:p>
     <w:p>
@@ -867,7 +795,7 @@
           <w:szCs w:val="24"/>
           <w:lang w:val="en-US"/>
         </w:rPr>
-        <w:t>To evaluate whether the association varies by climate-belief category, we conducted the Breslow–Day test for homogeneity of odds ratios. This test assesses whether the odds ratios in the three strata (human-caused warming, natural-pattern warming, and no evidence of warming) differ significantly from each other.</w:t>
+        <w:t>To evaluate whether the association varies by climate-belief category, we conducted the Breslow–Day test for homogeneity of odds ratios. This test assesses whether the odds ratios in the three strata (human-caused warming, natural-pattern warming, and no evidence of warming) differ significantly from each other. To examine the magnitude and direction of effects within each stratum, we calculated stratum-specific odds ratios. For the "human-caused" and "natural patterns" strata, we used the Wald method to estimate odds ratios with 95% confidence intervals based on the normal approximation to the log odds ratio. For the "no evidence" stratum (n=26), which had small cell counts (some cells</w:t>
       </w:r>
       <w:r>
         <w:rPr>
@@ -876,6 +804,15 @@
           <w:szCs w:val="24"/>
           <w:lang w:val="en-US"/>
         </w:rPr>
+        <w:t xml:space="preserve"> had counts</w:t>
+      </w:r>
+      <w:r>
+        <w:rPr>
+          <w:rFonts w:ascii="Cambria" w:hAnsi="Cambria" w:cstheme="minorHAnsi"/>
+          <w:iCs/>
+          <w:szCs w:val="24"/>
+          <w:lang w:val="en-US"/>
+        </w:rPr>
         <w:t xml:space="preserve"> </w:t>
       </w:r>
       <w:r>
@@ -885,7 +822,7 @@
           <w:szCs w:val="24"/>
           <w:lang w:val="en-US"/>
         </w:rPr>
-        <w:t>Because some strata had small cell counts, we calculated stratum-specific odds ratios manually using the cell counts from each 2×2 table</w:t>
+        <w:t xml:space="preserve">less than </w:t>
       </w:r>
       <w:r>
         <w:rPr>
@@ -894,16 +831,7 @@
           <w:szCs w:val="24"/>
           <w:lang w:val="en-US"/>
         </w:rPr>
-        <w:t xml:space="preserve"> </w:t>
-      </w:r>
-      <w:r>
-        <w:rPr>
-          <w:rFonts w:ascii="Cambria" w:hAnsi="Cambria" w:cstheme="minorHAnsi"/>
-          <w:iCs/>
-          <w:szCs w:val="24"/>
-          <w:lang w:val="en-US"/>
-        </w:rPr>
-        <w:t>and constructed confidence intervals using the standard error of the log odds ratio.</w:t>
+        <w:t>5), we used Fisher's exact test to calculate an exact odds ratio and confidence interval that does not rely on large-sample approximations.</w:t>
       </w:r>
     </w:p>
     <w:p>
@@ -1034,32 +962,35 @@
           <w:bCs/>
           <w:iCs/>
         </w:rPr>
-        <w:t>Breslow</w:t>
+        <w:t>Breslow Day test:</w:t>
       </w:r>
       <w:r>
         <w:rPr>
           <w:rFonts w:ascii="Cambria" w:hAnsi="Cambria" w:cs="Cambay Devanagari"/>
-          <w:b/>
-          <w:bCs/>
-          <w:iCs/>
-        </w:rPr>
-        <w:t xml:space="preserve"> </w:t>
+          <w:iCs/>
+        </w:rPr>
+        <w:t xml:space="preserve"> Assumes valid 2×2×k contingency structure; </w:t>
       </w:r>
       <w:r>
         <w:rPr>
           <w:rFonts w:ascii="Cambria" w:hAnsi="Cambria" w:cs="Cambay Devanagari"/>
-          <w:b/>
-          <w:bCs/>
-          <w:iCs/>
-        </w:rPr>
-        <w:t>Day test:</w:t>
+          <w:iCs/>
+        </w:rPr>
+        <w:t xml:space="preserve">Fisher's exact test was used for stratum-specific odds ratios when cell counts were </w:t>
       </w:r>
       <w:r>
         <w:rPr>
           <w:rFonts w:ascii="Cambria" w:hAnsi="Cambria" w:cs="Cambay Devanagari"/>
           <w:iCs/>
         </w:rPr>
-        <w:t xml:space="preserve"> Assumes valid 2×2×k contingency structure; alternative exact methods were used for stratum-specific inference when cell counts were sparse.</w:t>
+        <w:t>small</w:t>
+      </w:r>
+      <w:r>
+        <w:rPr>
+          <w:rFonts w:ascii="Cambria" w:hAnsi="Cambria" w:cs="Cambay Devanagari"/>
+          <w:iCs/>
+        </w:rPr>
+        <w:t xml:space="preserve"> (n&lt;30 or any cell &lt;5).</w:t>
       </w:r>
     </w:p>
     <w:p>
@@ -1478,7 +1409,6 @@
           <w:iCs/>
           <w:lang w:val="en-US"/>
         </w:rPr>
-        <w:lastRenderedPageBreak/>
         <w:t>Individuals who feel personally impacted by climate change were more likely to believe that environmental regulations cannot be cut back without harming air and water quality. Among those personally impacted, 272 out of 407 (67%) supported strong regulation, compared with 146 out of 256 (57%) among those not impacted. This descriptive pattern suggests a positive association between personal climate experience and support for maintaining environmental regulations.</w:t>
       </w:r>
     </w:p>
@@ -1508,7 +1438,21 @@
           <w:rFonts w:ascii="Cambria" w:hAnsi="Cambria" w:cstheme="minorHAnsi"/>
           <w:lang w:val="en-US"/>
         </w:rPr>
-        <w:t>m Chi-Square Test</w:t>
+        <w:t xml:space="preserve">m </w:t>
+      </w:r>
+      <w:r>
+        <w:rPr>
+          <w:rFonts w:ascii="Cambria" w:hAnsi="Cambria" w:cstheme="minorHAnsi"/>
+          <w:lang w:val="en-US"/>
+        </w:rPr>
+        <w:t xml:space="preserve">Pearson’s </w:t>
+      </w:r>
+      <w:r>
+        <w:rPr>
+          <w:rFonts w:ascii="Cambria" w:hAnsi="Cambria" w:cstheme="minorHAnsi"/>
+          <w:lang w:val="en-US"/>
+        </w:rPr>
+        <w:t>Chi-Square Test</w:t>
       </w:r>
     </w:p>
     <w:p>
@@ -1524,23 +1468,28 @@
           <w:rFonts w:ascii="Cambria" w:hAnsi="Cambria"/>
           <w:iCs/>
         </w:rPr>
-        <w:t xml:space="preserve">X-squared = 6.0634, </w:t>
-      </w:r>
-      <w:proofErr w:type="spellStart"/>
+        <w:t>X-squared = 6.</w:t>
+      </w:r>
       <w:r>
         <w:rPr>
           <w:rFonts w:ascii="Cambria" w:hAnsi="Cambria"/>
           <w:iCs/>
         </w:rPr>
-        <w:t>df</w:t>
-      </w:r>
-      <w:proofErr w:type="spellEnd"/>
+        <w:t>4772</w:t>
+      </w:r>
       <w:r>
         <w:rPr>
           <w:rFonts w:ascii="Cambria" w:hAnsi="Cambria"/>
           <w:iCs/>
         </w:rPr>
-        <w:t xml:space="preserve"> = 1, p-value = 0.0138</w:t>
+        <w:t>, df = 1, p-value = 0.01</w:t>
+      </w:r>
+      <w:r>
+        <w:rPr>
+          <w:rFonts w:ascii="Cambria" w:hAnsi="Cambria"/>
+          <w:iCs/>
+        </w:rPr>
+        <w:t>093</w:t>
       </w:r>
     </w:p>
     <w:p>
@@ -1634,6 +1583,19 @@
           <w:lang w:val="en-US"/>
         </w:rPr>
         <w:t>Logistic Regression</w:t>
+      </w:r>
+      <w:r>
+        <w:rPr>
+          <w:rFonts w:ascii="Cambria" w:hAnsi="Cambria" w:cstheme="minorHAnsi"/>
+          <w:lang w:val="en-US"/>
+        </w:rPr>
+        <w:t xml:space="preserve"> </w:t>
+      </w:r>
+      <w:r>
+        <w:rPr>
+          <w:rFonts w:ascii="Cambria" w:hAnsi="Cambria" w:cstheme="minorHAnsi"/>
+        </w:rPr>
+        <w:t>Results for Environmental Regulation Support</w:t>
       </w:r>
     </w:p>
     <w:tbl>
@@ -2070,7 +2032,6 @@
                 <w:lang w:val="en-US"/>
               </w:rPr>
             </w:pPr>
-            <w:proofErr w:type="spellStart"/>
             <w:r>
               <w:rPr>
                 <w:rFonts w:ascii="Cambria" w:hAnsi="Cambria" w:cstheme="minorHAnsi"/>
@@ -2079,7 +2040,6 @@
               </w:rPr>
               <w:t>Climate_impact</w:t>
             </w:r>
-            <w:proofErr w:type="spellEnd"/>
           </w:p>
         </w:tc>
         <w:tc>
@@ -2259,9 +2219,16 @@
         <w:rPr>
           <w:rFonts w:ascii="Cambria" w:hAnsi="Cambria" w:cstheme="minorHAnsi"/>
           <w:iCs/>
-          <w:lang w:val="en-US"/>
-        </w:rPr>
-        <w:t>After adjusting for no other variables, individuals who feel personally impacted by climate change have 1.52 times the odds of believing that environmental regulations cannot be cut back while still protecting air and water quality, compared with those not impacted (95% CI: 1.10–2.10).</w:t>
+        </w:rPr>
+        <w:t>In the unadjusted model</w:t>
+      </w:r>
+      <w:r>
+        <w:rPr>
+          <w:rFonts w:ascii="Cambria" w:hAnsi="Cambria" w:cstheme="minorHAnsi"/>
+          <w:iCs/>
+          <w:lang w:val="en-US"/>
+        </w:rPr>
+        <w:t>, individuals who feel personally impacted by climate change have 1.52 times the odds of believing that environmental regulations cannot be cut back while still protecting air and water quality, compared with those not impacted (95% CI: 1.10–2.10).</w:t>
       </w:r>
       <w:r>
         <w:rPr>
@@ -2347,9 +2314,8 @@
         <w:rPr>
           <w:rFonts w:ascii="Cambria" w:hAnsi="Cambria" w:cstheme="minorHAnsi"/>
           <w:szCs w:val="24"/>
-          <w:lang w:val="en-US"/>
-        </w:rPr>
-        <w:t>Mantel-Haenszel chi-squared test with continuity correction</w:t>
+        </w:rPr>
+        <w:t>Cochran-Mantel-Haenszel Test</w:t>
       </w:r>
     </w:p>
     <w:p>
@@ -2415,25 +2381,7 @@
           <w:iCs/>
           <w:lang w:val="en-US"/>
         </w:rPr>
-        <w:t xml:space="preserve">X-squared = 2.99, </w:t>
-      </w:r>
-      <w:proofErr w:type="spellStart"/>
-      <w:r>
-        <w:rPr>
-          <w:rFonts w:ascii="Cambria" w:hAnsi="Cambria" w:cstheme="minorHAnsi"/>
-          <w:iCs/>
-          <w:lang w:val="en-US"/>
-        </w:rPr>
-        <w:t>df</w:t>
-      </w:r>
-      <w:proofErr w:type="spellEnd"/>
-      <w:r>
-        <w:rPr>
-          <w:rFonts w:ascii="Cambria" w:hAnsi="Cambria" w:cstheme="minorHAnsi"/>
-          <w:iCs/>
-          <w:lang w:val="en-US"/>
-        </w:rPr>
-        <w:t xml:space="preserve"> = 1, p = 0.0837</w:t>
+        <w:t>X-squared = 2.99, df = 1, p = 0.0837</w:t>
       </w:r>
     </w:p>
     <w:p>
@@ -2563,25 +2511,7 @@
           <w:iCs/>
           <w:lang w:val="en-US"/>
         </w:rPr>
-        <w:t xml:space="preserve">X-squared = 2.2076, </w:t>
-      </w:r>
-      <w:proofErr w:type="spellStart"/>
-      <w:r>
-        <w:rPr>
-          <w:rFonts w:ascii="Cambria" w:hAnsi="Cambria" w:cstheme="minorHAnsi"/>
-          <w:iCs/>
-          <w:lang w:val="en-US"/>
-        </w:rPr>
-        <w:t>df</w:t>
-      </w:r>
-      <w:proofErr w:type="spellEnd"/>
-      <w:r>
-        <w:rPr>
-          <w:rFonts w:ascii="Cambria" w:hAnsi="Cambria" w:cstheme="minorHAnsi"/>
-          <w:iCs/>
-          <w:lang w:val="en-US"/>
-        </w:rPr>
-        <w:t xml:space="preserve"> = 2, p-value = 0.3316</w:t>
+        <w:t>X-squared = 2.2076, df = 2, p-value = 0.3316</w:t>
       </w:r>
     </w:p>
     <w:p>
@@ -2651,6 +2581,1311 @@
           <w:lang w:val="en-US"/>
         </w:rPr>
         <w:t>.</w:t>
+      </w:r>
+    </w:p>
+    <w:p>
+      <w:pPr>
+        <w:pStyle w:val="ListParagraph"/>
+        <w:numPr>
+          <w:ilvl w:val="1"/>
+          <w:numId w:val="35"/>
+        </w:numPr>
+        <w:autoSpaceDE w:val="0"/>
+        <w:autoSpaceDN w:val="0"/>
+        <w:adjustRightInd w:val="0"/>
+        <w:spacing w:before="200" w:after="0" w:line="240" w:lineRule="auto"/>
+        <w:rPr>
+          <w:rFonts w:ascii="Cambria" w:hAnsi="Cambria" w:cstheme="minorHAnsi"/>
+          <w:b/>
+          <w:bCs/>
+          <w:i/>
+          <w:sz w:val="24"/>
+          <w:szCs w:val="24"/>
+        </w:rPr>
+      </w:pPr>
+      <w:r>
+        <w:rPr>
+          <w:rFonts w:ascii="Cambria" w:hAnsi="Cambria" w:cstheme="minorHAnsi"/>
+          <w:b/>
+          <w:bCs/>
+          <w:i/>
+          <w:sz w:val="24"/>
+          <w:szCs w:val="24"/>
+        </w:rPr>
+        <w:t>Results from Stratum-Specific O</w:t>
+      </w:r>
+      <w:r>
+        <w:rPr>
+          <w:rFonts w:ascii="Cambria" w:hAnsi="Cambria" w:cstheme="minorHAnsi"/>
+          <w:b/>
+          <w:bCs/>
+          <w:i/>
+          <w:sz w:val="24"/>
+          <w:szCs w:val="24"/>
+        </w:rPr>
+        <w:t>dd</w:t>
+      </w:r>
+      <w:r>
+        <w:rPr>
+          <w:rFonts w:ascii="Cambria" w:hAnsi="Cambria" w:cstheme="minorHAnsi"/>
+          <w:b/>
+          <w:bCs/>
+          <w:i/>
+          <w:sz w:val="24"/>
+          <w:szCs w:val="24"/>
+        </w:rPr>
+        <w:t>s</w:t>
+      </w:r>
+      <w:r>
+        <w:rPr>
+          <w:rFonts w:ascii="Cambria" w:hAnsi="Cambria" w:cstheme="minorHAnsi"/>
+          <w:b/>
+          <w:bCs/>
+          <w:i/>
+          <w:sz w:val="24"/>
+          <w:szCs w:val="24"/>
+        </w:rPr>
+        <w:t xml:space="preserve"> Ratios</w:t>
+      </w:r>
+    </w:p>
+    <w:p>
+      <w:pPr>
+        <w:pStyle w:val="Heading2"/>
+        <w:numPr>
+          <w:ilvl w:val="0"/>
+          <w:numId w:val="0"/>
+        </w:numPr>
+        <w:rPr>
+          <w:rFonts w:ascii="Cambria" w:hAnsi="Cambria"/>
+          <w:sz w:val="36"/>
+          <w:lang w:val="en-US"/>
+        </w:rPr>
+      </w:pPr>
+      <w:r>
+        <w:rPr>
+          <w:rStyle w:val="Strong"/>
+          <w:rFonts w:ascii="Cambria" w:hAnsi="Cambria"/>
+          <w:b/>
+          <w:bCs w:val="0"/>
+        </w:rPr>
+        <w:t>Stratum 1: Human-Caused Warming (n=536)</w:t>
+      </w:r>
+    </w:p>
+    <w:tbl>
+      <w:tblPr>
+        <w:tblStyle w:val="TableGrid"/>
+        <w:tblW w:w="0" w:type="auto"/>
+        <w:tblBorders>
+          <w:top w:val="none" w:sz="0" w:space="0" w:color="auto"/>
+          <w:left w:val="none" w:sz="0" w:space="0" w:color="auto"/>
+          <w:bottom w:val="none" w:sz="0" w:space="0" w:color="auto"/>
+          <w:right w:val="none" w:sz="0" w:space="0" w:color="auto"/>
+          <w:insideH w:val="none" w:sz="0" w:space="0" w:color="auto"/>
+          <w:insideV w:val="none" w:sz="0" w:space="0" w:color="auto"/>
+        </w:tblBorders>
+        <w:tblLook w:val="04A0" w:firstRow="1" w:lastRow="0" w:firstColumn="1" w:lastColumn="0" w:noHBand="0" w:noVBand="1"/>
+      </w:tblPr>
+      <w:tblGrid>
+        <w:gridCol w:w="3486"/>
+        <w:gridCol w:w="3486"/>
+        <w:gridCol w:w="3487"/>
+      </w:tblGrid>
+      <w:tr>
+        <w:tc>
+          <w:tcPr>
+            <w:tcW w:w="3486" w:type="dxa"/>
+            <w:tcBorders>
+              <w:bottom w:val="single" w:sz="4" w:space="0" w:color="auto"/>
+              <w:right w:val="single" w:sz="4" w:space="0" w:color="auto"/>
+            </w:tcBorders>
+          </w:tcPr>
+          <w:p>
+            <w:pPr>
+              <w:autoSpaceDE w:val="0"/>
+              <w:autoSpaceDN w:val="0"/>
+              <w:adjustRightInd w:val="0"/>
+              <w:spacing w:line="240" w:lineRule="auto"/>
+              <w:rPr>
+                <w:rFonts w:ascii="Cambria" w:hAnsi="Cambria" w:cstheme="minorHAnsi"/>
+                <w:iCs/>
+              </w:rPr>
+            </w:pPr>
+          </w:p>
+        </w:tc>
+        <w:tc>
+          <w:tcPr>
+            <w:tcW w:w="3486" w:type="dxa"/>
+            <w:tcBorders>
+              <w:left w:val="single" w:sz="4" w:space="0" w:color="auto"/>
+              <w:bottom w:val="single" w:sz="4" w:space="0" w:color="auto"/>
+              <w:right w:val="single" w:sz="4" w:space="0" w:color="808080" w:themeColor="background1" w:themeShade="80"/>
+            </w:tcBorders>
+          </w:tcPr>
+          <w:p>
+            <w:pPr>
+              <w:autoSpaceDE w:val="0"/>
+              <w:autoSpaceDN w:val="0"/>
+              <w:adjustRightInd w:val="0"/>
+              <w:spacing w:line="240" w:lineRule="auto"/>
+              <w:jc w:val="center"/>
+              <w:rPr>
+                <w:rFonts w:ascii="Cambria" w:hAnsi="Cambria" w:cstheme="minorHAnsi"/>
+                <w:b/>
+                <w:bCs/>
+                <w:iCs/>
+              </w:rPr>
+            </w:pPr>
+            <w:r>
+              <w:rPr>
+                <w:rFonts w:ascii="Cambria" w:hAnsi="Cambria" w:cstheme="minorHAnsi"/>
+                <w:b/>
+                <w:bCs/>
+                <w:iCs/>
+              </w:rPr>
+              <w:t>Can Cut Regs</w:t>
+            </w:r>
+          </w:p>
+        </w:tc>
+        <w:tc>
+          <w:tcPr>
+            <w:tcW w:w="3487" w:type="dxa"/>
+            <w:tcBorders>
+              <w:left w:val="single" w:sz="4" w:space="0" w:color="808080" w:themeColor="background1" w:themeShade="80"/>
+              <w:bottom w:val="single" w:sz="4" w:space="0" w:color="auto"/>
+            </w:tcBorders>
+          </w:tcPr>
+          <w:p>
+            <w:pPr>
+              <w:autoSpaceDE w:val="0"/>
+              <w:autoSpaceDN w:val="0"/>
+              <w:adjustRightInd w:val="0"/>
+              <w:spacing w:line="240" w:lineRule="auto"/>
+              <w:jc w:val="center"/>
+              <w:rPr>
+                <w:rFonts w:ascii="Cambria" w:hAnsi="Cambria" w:cstheme="minorHAnsi"/>
+                <w:b/>
+                <w:bCs/>
+                <w:iCs/>
+              </w:rPr>
+            </w:pPr>
+            <w:r>
+              <w:rPr>
+                <w:rFonts w:ascii="Cambria" w:hAnsi="Cambria" w:cstheme="minorHAnsi"/>
+                <w:b/>
+                <w:bCs/>
+                <w:iCs/>
+              </w:rPr>
+              <w:t>Cannot Cut Regs</w:t>
+            </w:r>
+          </w:p>
+        </w:tc>
+      </w:tr>
+      <w:tr>
+        <w:tc>
+          <w:tcPr>
+            <w:tcW w:w="3486" w:type="dxa"/>
+            <w:tcBorders>
+              <w:top w:val="single" w:sz="4" w:space="0" w:color="auto"/>
+              <w:bottom w:val="single" w:sz="4" w:space="0" w:color="808080" w:themeColor="background1" w:themeShade="80"/>
+              <w:right w:val="single" w:sz="4" w:space="0" w:color="auto"/>
+            </w:tcBorders>
+          </w:tcPr>
+          <w:p>
+            <w:pPr>
+              <w:autoSpaceDE w:val="0"/>
+              <w:autoSpaceDN w:val="0"/>
+              <w:adjustRightInd w:val="0"/>
+              <w:spacing w:line="240" w:lineRule="auto"/>
+              <w:rPr>
+                <w:rFonts w:ascii="Cambria" w:hAnsi="Cambria" w:cstheme="minorHAnsi"/>
+                <w:b/>
+                <w:bCs/>
+                <w:iCs/>
+              </w:rPr>
+            </w:pPr>
+            <w:r>
+              <w:rPr>
+                <w:rFonts w:ascii="Cambria" w:hAnsi="Cambria" w:cstheme="minorHAnsi"/>
+                <w:b/>
+                <w:bCs/>
+                <w:iCs/>
+              </w:rPr>
+              <w:t>Not Personally Impacted</w:t>
+            </w:r>
+          </w:p>
+        </w:tc>
+        <w:tc>
+          <w:tcPr>
+            <w:tcW w:w="3486" w:type="dxa"/>
+            <w:tcBorders>
+              <w:top w:val="single" w:sz="4" w:space="0" w:color="auto"/>
+              <w:left w:val="single" w:sz="4" w:space="0" w:color="auto"/>
+              <w:bottom w:val="single" w:sz="4" w:space="0" w:color="808080" w:themeColor="background1" w:themeShade="80"/>
+              <w:right w:val="single" w:sz="4" w:space="0" w:color="808080" w:themeColor="background1" w:themeShade="80"/>
+            </w:tcBorders>
+          </w:tcPr>
+          <w:p>
+            <w:pPr>
+              <w:autoSpaceDE w:val="0"/>
+              <w:autoSpaceDN w:val="0"/>
+              <w:adjustRightInd w:val="0"/>
+              <w:spacing w:line="240" w:lineRule="auto"/>
+              <w:jc w:val="center"/>
+              <w:rPr>
+                <w:rFonts w:ascii="Cambria" w:hAnsi="Cambria" w:cstheme="minorHAnsi"/>
+                <w:iCs/>
+              </w:rPr>
+            </w:pPr>
+            <w:r>
+              <w:rPr>
+                <w:rFonts w:ascii="Cambria" w:hAnsi="Cambria" w:cstheme="minorHAnsi"/>
+                <w:iCs/>
+              </w:rPr>
+              <w:t>68</w:t>
+            </w:r>
+          </w:p>
+        </w:tc>
+        <w:tc>
+          <w:tcPr>
+            <w:tcW w:w="3487" w:type="dxa"/>
+            <w:tcBorders>
+              <w:top w:val="single" w:sz="4" w:space="0" w:color="auto"/>
+              <w:left w:val="single" w:sz="4" w:space="0" w:color="808080" w:themeColor="background1" w:themeShade="80"/>
+              <w:bottom w:val="single" w:sz="4" w:space="0" w:color="808080" w:themeColor="background1" w:themeShade="80"/>
+            </w:tcBorders>
+          </w:tcPr>
+          <w:p>
+            <w:pPr>
+              <w:autoSpaceDE w:val="0"/>
+              <w:autoSpaceDN w:val="0"/>
+              <w:adjustRightInd w:val="0"/>
+              <w:spacing w:line="240" w:lineRule="auto"/>
+              <w:jc w:val="center"/>
+              <w:rPr>
+                <w:rFonts w:ascii="Cambria" w:hAnsi="Cambria" w:cstheme="minorHAnsi"/>
+                <w:iCs/>
+              </w:rPr>
+            </w:pPr>
+            <w:r>
+              <w:rPr>
+                <w:rFonts w:ascii="Cambria" w:hAnsi="Cambria" w:cstheme="minorHAnsi"/>
+                <w:iCs/>
+              </w:rPr>
+              <w:t>126</w:t>
+            </w:r>
+          </w:p>
+        </w:tc>
+      </w:tr>
+      <w:tr>
+        <w:tc>
+          <w:tcPr>
+            <w:tcW w:w="3486" w:type="dxa"/>
+            <w:tcBorders>
+              <w:top w:val="single" w:sz="4" w:space="0" w:color="808080" w:themeColor="background1" w:themeShade="80"/>
+              <w:right w:val="single" w:sz="4" w:space="0" w:color="auto"/>
+            </w:tcBorders>
+          </w:tcPr>
+          <w:p>
+            <w:pPr>
+              <w:autoSpaceDE w:val="0"/>
+              <w:autoSpaceDN w:val="0"/>
+              <w:adjustRightInd w:val="0"/>
+              <w:spacing w:line="240" w:lineRule="auto"/>
+              <w:rPr>
+                <w:rFonts w:ascii="Cambria" w:hAnsi="Cambria" w:cstheme="minorHAnsi"/>
+                <w:b/>
+                <w:bCs/>
+                <w:iCs/>
+              </w:rPr>
+            </w:pPr>
+            <w:r>
+              <w:rPr>
+                <w:rFonts w:ascii="Cambria" w:hAnsi="Cambria" w:cstheme="minorHAnsi"/>
+                <w:b/>
+                <w:bCs/>
+                <w:iCs/>
+              </w:rPr>
+              <w:t>Personally Impacted</w:t>
+            </w:r>
+          </w:p>
+        </w:tc>
+        <w:tc>
+          <w:tcPr>
+            <w:tcW w:w="3486" w:type="dxa"/>
+            <w:tcBorders>
+              <w:top w:val="single" w:sz="4" w:space="0" w:color="808080" w:themeColor="background1" w:themeShade="80"/>
+              <w:left w:val="single" w:sz="4" w:space="0" w:color="auto"/>
+              <w:right w:val="single" w:sz="4" w:space="0" w:color="808080" w:themeColor="background1" w:themeShade="80"/>
+            </w:tcBorders>
+          </w:tcPr>
+          <w:p>
+            <w:pPr>
+              <w:autoSpaceDE w:val="0"/>
+              <w:autoSpaceDN w:val="0"/>
+              <w:adjustRightInd w:val="0"/>
+              <w:spacing w:line="240" w:lineRule="auto"/>
+              <w:jc w:val="center"/>
+              <w:rPr>
+                <w:rFonts w:ascii="Cambria" w:hAnsi="Cambria" w:cstheme="minorHAnsi"/>
+                <w:iCs/>
+              </w:rPr>
+            </w:pPr>
+            <w:r>
+              <w:rPr>
+                <w:rFonts w:ascii="Cambria" w:hAnsi="Cambria" w:cstheme="minorHAnsi"/>
+                <w:iCs/>
+              </w:rPr>
+              <w:t>90</w:t>
+            </w:r>
+          </w:p>
+        </w:tc>
+        <w:tc>
+          <w:tcPr>
+            <w:tcW w:w="3487" w:type="dxa"/>
+            <w:tcBorders>
+              <w:top w:val="single" w:sz="4" w:space="0" w:color="808080" w:themeColor="background1" w:themeShade="80"/>
+              <w:left w:val="single" w:sz="4" w:space="0" w:color="808080" w:themeColor="background1" w:themeShade="80"/>
+            </w:tcBorders>
+          </w:tcPr>
+          <w:p>
+            <w:pPr>
+              <w:autoSpaceDE w:val="0"/>
+              <w:autoSpaceDN w:val="0"/>
+              <w:adjustRightInd w:val="0"/>
+              <w:spacing w:line="240" w:lineRule="auto"/>
+              <w:jc w:val="center"/>
+              <w:rPr>
+                <w:rFonts w:ascii="Cambria" w:hAnsi="Cambria" w:cstheme="minorHAnsi"/>
+                <w:iCs/>
+              </w:rPr>
+            </w:pPr>
+            <w:r>
+              <w:rPr>
+                <w:rFonts w:ascii="Cambria" w:hAnsi="Cambria" w:cstheme="minorHAnsi"/>
+                <w:iCs/>
+              </w:rPr>
+              <w:t>252</w:t>
+            </w:r>
+          </w:p>
+        </w:tc>
+      </w:tr>
+    </w:tbl>
+    <w:p>
+      <w:pPr>
+        <w:autoSpaceDE w:val="0"/>
+        <w:autoSpaceDN w:val="0"/>
+        <w:adjustRightInd w:val="0"/>
+        <w:spacing w:line="240" w:lineRule="auto"/>
+        <w:rPr>
+          <w:rFonts w:ascii="Cambria" w:hAnsi="Cambria" w:cstheme="minorHAnsi"/>
+          <w:iCs/>
+        </w:rPr>
+      </w:pPr>
+    </w:p>
+    <w:p>
+      <w:pPr>
+        <w:autoSpaceDE w:val="0"/>
+        <w:autoSpaceDN w:val="0"/>
+        <w:adjustRightInd w:val="0"/>
+        <w:spacing w:line="240" w:lineRule="auto"/>
+        <w:ind w:left="1440"/>
+        <w:rPr>
+          <w:rFonts w:ascii="Cambria" w:hAnsi="Cambria" w:cstheme="minorHAnsi"/>
+          <w:iCs/>
+        </w:rPr>
+      </w:pPr>
+      <w:r>
+        <w:rPr>
+          <w:rFonts w:ascii="Cambria" w:hAnsi="Cambria" w:cstheme="minorHAnsi"/>
+          <w:iCs/>
+        </w:rPr>
+        <w:t>OR</w:t>
+      </w:r>
+      <w:r>
+        <w:rPr>
+          <w:rFonts w:ascii="Cambria" w:hAnsi="Cambria" w:cstheme="minorHAnsi"/>
+          <w:iCs/>
+          <w:vertAlign w:val="subscript"/>
+        </w:rPr>
+        <w:t>1</w:t>
+      </w:r>
+      <w:r>
+        <w:rPr>
+          <w:rFonts w:ascii="Cambria" w:hAnsi="Cambria" w:cstheme="minorHAnsi"/>
+          <w:iCs/>
+        </w:rPr>
+        <w:t xml:space="preserve"> = 1.51 (95% CI: 1.03-2.21), p = 0.033</w:t>
+      </w:r>
+    </w:p>
+    <w:p>
+      <w:pPr>
+        <w:autoSpaceDE w:val="0"/>
+        <w:autoSpaceDN w:val="0"/>
+        <w:adjustRightInd w:val="0"/>
+        <w:spacing w:line="240" w:lineRule="auto"/>
+        <w:rPr>
+          <w:rFonts w:ascii="Cambria" w:hAnsi="Cambria" w:cstheme="minorHAnsi"/>
+          <w:iCs/>
+        </w:rPr>
+      </w:pPr>
+    </w:p>
+    <w:p>
+      <w:pPr>
+        <w:autoSpaceDE w:val="0"/>
+        <w:autoSpaceDN w:val="0"/>
+        <w:adjustRightInd w:val="0"/>
+        <w:spacing w:line="240" w:lineRule="auto"/>
+        <w:rPr>
+          <w:rFonts w:ascii="Cambria" w:hAnsi="Cambria" w:cstheme="minorHAnsi"/>
+          <w:b/>
+          <w:bCs/>
+          <w:i/>
+        </w:rPr>
+      </w:pPr>
+      <w:r>
+        <w:rPr>
+          <w:rFonts w:ascii="Cambria" w:hAnsi="Cambria" w:cstheme="minorHAnsi"/>
+          <w:b/>
+          <w:bCs/>
+          <w:i/>
+        </w:rPr>
+        <w:lastRenderedPageBreak/>
+        <w:t>Stratum 2: Natural Patterns (n=101)</w:t>
+      </w:r>
+    </w:p>
+    <w:tbl>
+      <w:tblPr>
+        <w:tblStyle w:val="TableGrid"/>
+        <w:tblW w:w="0" w:type="auto"/>
+        <w:tblBorders>
+          <w:top w:val="none" w:sz="0" w:space="0" w:color="auto"/>
+          <w:left w:val="none" w:sz="0" w:space="0" w:color="auto"/>
+          <w:bottom w:val="none" w:sz="0" w:space="0" w:color="auto"/>
+          <w:right w:val="none" w:sz="0" w:space="0" w:color="auto"/>
+          <w:insideH w:val="none" w:sz="0" w:space="0" w:color="auto"/>
+          <w:insideV w:val="none" w:sz="0" w:space="0" w:color="auto"/>
+        </w:tblBorders>
+        <w:tblLook w:val="04A0" w:firstRow="1" w:lastRow="0" w:firstColumn="1" w:lastColumn="0" w:noHBand="0" w:noVBand="1"/>
+      </w:tblPr>
+      <w:tblGrid>
+        <w:gridCol w:w="3486"/>
+        <w:gridCol w:w="3486"/>
+        <w:gridCol w:w="3487"/>
+      </w:tblGrid>
+      <w:tr>
+        <w:tc>
+          <w:tcPr>
+            <w:tcW w:w="3486" w:type="dxa"/>
+            <w:tcBorders>
+              <w:bottom w:val="single" w:sz="4" w:space="0" w:color="auto"/>
+              <w:right w:val="single" w:sz="4" w:space="0" w:color="auto"/>
+            </w:tcBorders>
+          </w:tcPr>
+          <w:p>
+            <w:pPr>
+              <w:autoSpaceDE w:val="0"/>
+              <w:autoSpaceDN w:val="0"/>
+              <w:adjustRightInd w:val="0"/>
+              <w:spacing w:line="240" w:lineRule="auto"/>
+              <w:rPr>
+                <w:rFonts w:ascii="Cambria" w:hAnsi="Cambria" w:cstheme="minorHAnsi"/>
+                <w:iCs/>
+              </w:rPr>
+            </w:pPr>
+          </w:p>
+        </w:tc>
+        <w:tc>
+          <w:tcPr>
+            <w:tcW w:w="3486" w:type="dxa"/>
+            <w:tcBorders>
+              <w:left w:val="single" w:sz="4" w:space="0" w:color="auto"/>
+              <w:bottom w:val="single" w:sz="4" w:space="0" w:color="auto"/>
+              <w:right w:val="single" w:sz="4" w:space="0" w:color="808080" w:themeColor="background1" w:themeShade="80"/>
+            </w:tcBorders>
+          </w:tcPr>
+          <w:p>
+            <w:pPr>
+              <w:autoSpaceDE w:val="0"/>
+              <w:autoSpaceDN w:val="0"/>
+              <w:adjustRightInd w:val="0"/>
+              <w:spacing w:line="240" w:lineRule="auto"/>
+              <w:jc w:val="center"/>
+              <w:rPr>
+                <w:rFonts w:ascii="Cambria" w:hAnsi="Cambria" w:cstheme="minorHAnsi"/>
+                <w:b/>
+                <w:bCs/>
+                <w:iCs/>
+              </w:rPr>
+            </w:pPr>
+            <w:r>
+              <w:rPr>
+                <w:rFonts w:ascii="Cambria" w:hAnsi="Cambria" w:cstheme="minorHAnsi"/>
+                <w:b/>
+                <w:bCs/>
+                <w:iCs/>
+              </w:rPr>
+              <w:t>Can Cut Regs</w:t>
+            </w:r>
+          </w:p>
+        </w:tc>
+        <w:tc>
+          <w:tcPr>
+            <w:tcW w:w="3487" w:type="dxa"/>
+            <w:tcBorders>
+              <w:left w:val="single" w:sz="4" w:space="0" w:color="808080" w:themeColor="background1" w:themeShade="80"/>
+              <w:bottom w:val="single" w:sz="4" w:space="0" w:color="auto"/>
+            </w:tcBorders>
+          </w:tcPr>
+          <w:p>
+            <w:pPr>
+              <w:autoSpaceDE w:val="0"/>
+              <w:autoSpaceDN w:val="0"/>
+              <w:adjustRightInd w:val="0"/>
+              <w:spacing w:line="240" w:lineRule="auto"/>
+              <w:jc w:val="center"/>
+              <w:rPr>
+                <w:rFonts w:ascii="Cambria" w:hAnsi="Cambria" w:cstheme="minorHAnsi"/>
+                <w:b/>
+                <w:bCs/>
+                <w:iCs/>
+              </w:rPr>
+            </w:pPr>
+            <w:r>
+              <w:rPr>
+                <w:rFonts w:ascii="Cambria" w:hAnsi="Cambria" w:cstheme="minorHAnsi"/>
+                <w:b/>
+                <w:bCs/>
+                <w:iCs/>
+              </w:rPr>
+              <w:t>Cannot Cut Regs</w:t>
+            </w:r>
+          </w:p>
+        </w:tc>
+      </w:tr>
+      <w:tr>
+        <w:tc>
+          <w:tcPr>
+            <w:tcW w:w="3486" w:type="dxa"/>
+            <w:tcBorders>
+              <w:top w:val="single" w:sz="4" w:space="0" w:color="auto"/>
+              <w:bottom w:val="single" w:sz="4" w:space="0" w:color="808080" w:themeColor="background1" w:themeShade="80"/>
+              <w:right w:val="single" w:sz="4" w:space="0" w:color="auto"/>
+            </w:tcBorders>
+          </w:tcPr>
+          <w:p>
+            <w:pPr>
+              <w:autoSpaceDE w:val="0"/>
+              <w:autoSpaceDN w:val="0"/>
+              <w:adjustRightInd w:val="0"/>
+              <w:spacing w:line="240" w:lineRule="auto"/>
+              <w:rPr>
+                <w:rFonts w:ascii="Cambria" w:hAnsi="Cambria" w:cstheme="minorHAnsi"/>
+                <w:b/>
+                <w:bCs/>
+                <w:iCs/>
+              </w:rPr>
+            </w:pPr>
+            <w:r>
+              <w:rPr>
+                <w:rFonts w:ascii="Cambria" w:hAnsi="Cambria" w:cstheme="minorHAnsi"/>
+                <w:b/>
+                <w:bCs/>
+                <w:iCs/>
+              </w:rPr>
+              <w:t>Not Personally Impacted</w:t>
+            </w:r>
+          </w:p>
+        </w:tc>
+        <w:tc>
+          <w:tcPr>
+            <w:tcW w:w="3486" w:type="dxa"/>
+            <w:tcBorders>
+              <w:top w:val="single" w:sz="4" w:space="0" w:color="auto"/>
+              <w:left w:val="single" w:sz="4" w:space="0" w:color="auto"/>
+              <w:bottom w:val="single" w:sz="4" w:space="0" w:color="808080" w:themeColor="background1" w:themeShade="80"/>
+              <w:right w:val="single" w:sz="4" w:space="0" w:color="808080" w:themeColor="background1" w:themeShade="80"/>
+            </w:tcBorders>
+          </w:tcPr>
+          <w:p>
+            <w:pPr>
+              <w:autoSpaceDE w:val="0"/>
+              <w:autoSpaceDN w:val="0"/>
+              <w:adjustRightInd w:val="0"/>
+              <w:spacing w:line="240" w:lineRule="auto"/>
+              <w:jc w:val="center"/>
+              <w:rPr>
+                <w:rFonts w:ascii="Cambria" w:hAnsi="Cambria" w:cstheme="minorHAnsi"/>
+                <w:iCs/>
+              </w:rPr>
+            </w:pPr>
+            <w:r>
+              <w:rPr>
+                <w:rFonts w:ascii="Cambria" w:hAnsi="Cambria" w:cstheme="minorHAnsi"/>
+                <w:iCs/>
+              </w:rPr>
+              <w:t>34</w:t>
+            </w:r>
+          </w:p>
+        </w:tc>
+        <w:tc>
+          <w:tcPr>
+            <w:tcW w:w="3487" w:type="dxa"/>
+            <w:tcBorders>
+              <w:top w:val="single" w:sz="4" w:space="0" w:color="auto"/>
+              <w:left w:val="single" w:sz="4" w:space="0" w:color="808080" w:themeColor="background1" w:themeShade="80"/>
+              <w:bottom w:val="single" w:sz="4" w:space="0" w:color="808080" w:themeColor="background1" w:themeShade="80"/>
+            </w:tcBorders>
+          </w:tcPr>
+          <w:p>
+            <w:pPr>
+              <w:autoSpaceDE w:val="0"/>
+              <w:autoSpaceDN w:val="0"/>
+              <w:adjustRightInd w:val="0"/>
+              <w:spacing w:line="240" w:lineRule="auto"/>
+              <w:jc w:val="center"/>
+              <w:rPr>
+                <w:rFonts w:ascii="Cambria" w:hAnsi="Cambria" w:cstheme="minorHAnsi"/>
+                <w:iCs/>
+              </w:rPr>
+            </w:pPr>
+            <w:r>
+              <w:rPr>
+                <w:rFonts w:ascii="Cambria" w:hAnsi="Cambria" w:cstheme="minorHAnsi"/>
+                <w:iCs/>
+              </w:rPr>
+              <w:t>14</w:t>
+            </w:r>
+          </w:p>
+        </w:tc>
+      </w:tr>
+      <w:tr>
+        <w:tc>
+          <w:tcPr>
+            <w:tcW w:w="3486" w:type="dxa"/>
+            <w:tcBorders>
+              <w:top w:val="single" w:sz="4" w:space="0" w:color="808080" w:themeColor="background1" w:themeShade="80"/>
+              <w:right w:val="single" w:sz="4" w:space="0" w:color="auto"/>
+            </w:tcBorders>
+          </w:tcPr>
+          <w:p>
+            <w:pPr>
+              <w:autoSpaceDE w:val="0"/>
+              <w:autoSpaceDN w:val="0"/>
+              <w:adjustRightInd w:val="0"/>
+              <w:spacing w:line="240" w:lineRule="auto"/>
+              <w:rPr>
+                <w:rFonts w:ascii="Cambria" w:hAnsi="Cambria" w:cstheme="minorHAnsi"/>
+                <w:b/>
+                <w:bCs/>
+                <w:iCs/>
+              </w:rPr>
+            </w:pPr>
+            <w:r>
+              <w:rPr>
+                <w:rFonts w:ascii="Cambria" w:hAnsi="Cambria" w:cstheme="minorHAnsi"/>
+                <w:b/>
+                <w:bCs/>
+                <w:iCs/>
+              </w:rPr>
+              <w:t>Personally Impacted</w:t>
+            </w:r>
+          </w:p>
+        </w:tc>
+        <w:tc>
+          <w:tcPr>
+            <w:tcW w:w="3486" w:type="dxa"/>
+            <w:tcBorders>
+              <w:top w:val="single" w:sz="4" w:space="0" w:color="808080" w:themeColor="background1" w:themeShade="80"/>
+              <w:left w:val="single" w:sz="4" w:space="0" w:color="auto"/>
+              <w:right w:val="single" w:sz="4" w:space="0" w:color="808080" w:themeColor="background1" w:themeShade="80"/>
+            </w:tcBorders>
+          </w:tcPr>
+          <w:p>
+            <w:pPr>
+              <w:autoSpaceDE w:val="0"/>
+              <w:autoSpaceDN w:val="0"/>
+              <w:adjustRightInd w:val="0"/>
+              <w:spacing w:line="240" w:lineRule="auto"/>
+              <w:jc w:val="center"/>
+              <w:rPr>
+                <w:rFonts w:ascii="Cambria" w:hAnsi="Cambria" w:cstheme="minorHAnsi"/>
+                <w:iCs/>
+              </w:rPr>
+            </w:pPr>
+            <w:r>
+              <w:rPr>
+                <w:rFonts w:ascii="Cambria" w:hAnsi="Cambria" w:cstheme="minorHAnsi"/>
+                <w:iCs/>
+              </w:rPr>
+              <w:t>36</w:t>
+            </w:r>
+          </w:p>
+        </w:tc>
+        <w:tc>
+          <w:tcPr>
+            <w:tcW w:w="3487" w:type="dxa"/>
+            <w:tcBorders>
+              <w:top w:val="single" w:sz="4" w:space="0" w:color="808080" w:themeColor="background1" w:themeShade="80"/>
+              <w:left w:val="single" w:sz="4" w:space="0" w:color="808080" w:themeColor="background1" w:themeShade="80"/>
+            </w:tcBorders>
+          </w:tcPr>
+          <w:p>
+            <w:pPr>
+              <w:autoSpaceDE w:val="0"/>
+              <w:autoSpaceDN w:val="0"/>
+              <w:adjustRightInd w:val="0"/>
+              <w:spacing w:line="240" w:lineRule="auto"/>
+              <w:jc w:val="center"/>
+              <w:rPr>
+                <w:rFonts w:ascii="Cambria" w:hAnsi="Cambria" w:cstheme="minorHAnsi"/>
+                <w:iCs/>
+              </w:rPr>
+            </w:pPr>
+            <w:r>
+              <w:rPr>
+                <w:rFonts w:ascii="Cambria" w:hAnsi="Cambria" w:cstheme="minorHAnsi"/>
+                <w:iCs/>
+              </w:rPr>
+              <w:t>17</w:t>
+            </w:r>
+          </w:p>
+        </w:tc>
+      </w:tr>
+    </w:tbl>
+    <w:p>
+      <w:pPr>
+        <w:autoSpaceDE w:val="0"/>
+        <w:autoSpaceDN w:val="0"/>
+        <w:adjustRightInd w:val="0"/>
+        <w:spacing w:line="240" w:lineRule="auto"/>
+        <w:rPr>
+          <w:rFonts w:ascii="Cambria" w:hAnsi="Cambria" w:cstheme="minorHAnsi"/>
+          <w:iCs/>
+        </w:rPr>
+      </w:pPr>
+    </w:p>
+    <w:p>
+      <w:pPr>
+        <w:autoSpaceDE w:val="0"/>
+        <w:autoSpaceDN w:val="0"/>
+        <w:adjustRightInd w:val="0"/>
+        <w:spacing w:line="240" w:lineRule="auto"/>
+        <w:ind w:left="1440"/>
+        <w:rPr>
+          <w:rFonts w:ascii="Cambria" w:hAnsi="Cambria" w:cstheme="minorHAnsi"/>
+          <w:iCs/>
+        </w:rPr>
+      </w:pPr>
+      <w:r>
+        <w:rPr>
+          <w:rFonts w:ascii="Cambria" w:hAnsi="Cambria" w:cstheme="minorHAnsi"/>
+          <w:iCs/>
+        </w:rPr>
+        <w:t>OR</w:t>
+      </w:r>
+      <w:r>
+        <w:rPr>
+          <w:rFonts w:ascii="Cambria" w:hAnsi="Cambria" w:cstheme="minorHAnsi"/>
+          <w:iCs/>
+          <w:vertAlign w:val="subscript"/>
+        </w:rPr>
+        <w:t>2</w:t>
+      </w:r>
+      <w:r>
+        <w:rPr>
+          <w:rFonts w:ascii="Cambria" w:hAnsi="Cambria" w:cstheme="minorHAnsi"/>
+          <w:iCs/>
+        </w:rPr>
+        <w:t xml:space="preserve"> = 1.15 (95% CI: 0.49-2.68), p = 0.75</w:t>
+      </w:r>
+    </w:p>
+    <w:p>
+      <w:pPr>
+        <w:autoSpaceDE w:val="0"/>
+        <w:autoSpaceDN w:val="0"/>
+        <w:adjustRightInd w:val="0"/>
+        <w:spacing w:line="240" w:lineRule="auto"/>
+        <w:rPr>
+          <w:rFonts w:ascii="Cambria" w:hAnsi="Cambria" w:cstheme="minorHAnsi"/>
+          <w:iCs/>
+        </w:rPr>
+      </w:pPr>
+    </w:p>
+    <w:p>
+      <w:pPr>
+        <w:autoSpaceDE w:val="0"/>
+        <w:autoSpaceDN w:val="0"/>
+        <w:adjustRightInd w:val="0"/>
+        <w:spacing w:line="240" w:lineRule="auto"/>
+        <w:rPr>
+          <w:rFonts w:ascii="Cambria" w:hAnsi="Cambria" w:cstheme="minorHAnsi"/>
+          <w:b/>
+          <w:bCs/>
+          <w:i/>
+        </w:rPr>
+      </w:pPr>
+      <w:r>
+        <w:rPr>
+          <w:rFonts w:ascii="Cambria" w:hAnsi="Cambria" w:cstheme="minorHAnsi"/>
+          <w:b/>
+          <w:bCs/>
+          <w:i/>
+        </w:rPr>
+        <w:t xml:space="preserve">Stratum </w:t>
+      </w:r>
+      <w:r>
+        <w:rPr>
+          <w:rFonts w:ascii="Cambria" w:hAnsi="Cambria" w:cstheme="minorHAnsi"/>
+          <w:b/>
+          <w:bCs/>
+          <w:i/>
+        </w:rPr>
+        <w:t>3</w:t>
+      </w:r>
+      <w:r>
+        <w:rPr>
+          <w:rFonts w:ascii="Cambria" w:hAnsi="Cambria" w:cstheme="minorHAnsi"/>
+          <w:b/>
+          <w:bCs/>
+          <w:i/>
+        </w:rPr>
+        <w:t>: N</w:t>
+      </w:r>
+      <w:r>
+        <w:rPr>
+          <w:rFonts w:ascii="Cambria" w:hAnsi="Cambria" w:cstheme="minorHAnsi"/>
+          <w:b/>
+          <w:bCs/>
+          <w:i/>
+        </w:rPr>
+        <w:t>o Evidence of Warming</w:t>
+      </w:r>
+      <w:r>
+        <w:rPr>
+          <w:rFonts w:ascii="Cambria" w:hAnsi="Cambria" w:cstheme="minorHAnsi"/>
+          <w:b/>
+          <w:bCs/>
+          <w:i/>
+        </w:rPr>
+        <w:t xml:space="preserve"> (n=</w:t>
+      </w:r>
+      <w:r>
+        <w:rPr>
+          <w:rFonts w:ascii="Cambria" w:hAnsi="Cambria" w:cstheme="minorHAnsi"/>
+          <w:b/>
+          <w:bCs/>
+          <w:i/>
+        </w:rPr>
+        <w:t>26</w:t>
+      </w:r>
+      <w:r>
+        <w:rPr>
+          <w:rFonts w:ascii="Cambria" w:hAnsi="Cambria" w:cstheme="minorHAnsi"/>
+          <w:b/>
+          <w:bCs/>
+          <w:i/>
+        </w:rPr>
+        <w:t>)</w:t>
+      </w:r>
+    </w:p>
+    <w:tbl>
+      <w:tblPr>
+        <w:tblStyle w:val="TableGrid"/>
+        <w:tblW w:w="0" w:type="auto"/>
+        <w:tblBorders>
+          <w:top w:val="none" w:sz="0" w:space="0" w:color="auto"/>
+          <w:left w:val="none" w:sz="0" w:space="0" w:color="auto"/>
+          <w:bottom w:val="none" w:sz="0" w:space="0" w:color="auto"/>
+          <w:right w:val="none" w:sz="0" w:space="0" w:color="auto"/>
+          <w:insideH w:val="none" w:sz="0" w:space="0" w:color="auto"/>
+          <w:insideV w:val="none" w:sz="0" w:space="0" w:color="auto"/>
+        </w:tblBorders>
+        <w:tblLook w:val="04A0" w:firstRow="1" w:lastRow="0" w:firstColumn="1" w:lastColumn="0" w:noHBand="0" w:noVBand="1"/>
+      </w:tblPr>
+      <w:tblGrid>
+        <w:gridCol w:w="3486"/>
+        <w:gridCol w:w="3486"/>
+        <w:gridCol w:w="3487"/>
+      </w:tblGrid>
+      <w:tr>
+        <w:tc>
+          <w:tcPr>
+            <w:tcW w:w="3486" w:type="dxa"/>
+            <w:tcBorders>
+              <w:bottom w:val="single" w:sz="4" w:space="0" w:color="auto"/>
+              <w:right w:val="single" w:sz="4" w:space="0" w:color="auto"/>
+            </w:tcBorders>
+          </w:tcPr>
+          <w:p>
+            <w:pPr>
+              <w:autoSpaceDE w:val="0"/>
+              <w:autoSpaceDN w:val="0"/>
+              <w:adjustRightInd w:val="0"/>
+              <w:spacing w:line="240" w:lineRule="auto"/>
+              <w:rPr>
+                <w:rFonts w:ascii="Cambria" w:hAnsi="Cambria" w:cstheme="minorHAnsi"/>
+                <w:iCs/>
+              </w:rPr>
+            </w:pPr>
+          </w:p>
+        </w:tc>
+        <w:tc>
+          <w:tcPr>
+            <w:tcW w:w="3486" w:type="dxa"/>
+            <w:tcBorders>
+              <w:left w:val="single" w:sz="4" w:space="0" w:color="auto"/>
+              <w:bottom w:val="single" w:sz="4" w:space="0" w:color="auto"/>
+              <w:right w:val="single" w:sz="4" w:space="0" w:color="808080" w:themeColor="background1" w:themeShade="80"/>
+            </w:tcBorders>
+          </w:tcPr>
+          <w:p>
+            <w:pPr>
+              <w:autoSpaceDE w:val="0"/>
+              <w:autoSpaceDN w:val="0"/>
+              <w:adjustRightInd w:val="0"/>
+              <w:spacing w:line="240" w:lineRule="auto"/>
+              <w:jc w:val="center"/>
+              <w:rPr>
+                <w:rFonts w:ascii="Cambria" w:hAnsi="Cambria" w:cstheme="minorHAnsi"/>
+                <w:b/>
+                <w:bCs/>
+                <w:iCs/>
+              </w:rPr>
+            </w:pPr>
+            <w:r>
+              <w:rPr>
+                <w:rFonts w:ascii="Cambria" w:hAnsi="Cambria" w:cstheme="minorHAnsi"/>
+                <w:b/>
+                <w:bCs/>
+                <w:iCs/>
+              </w:rPr>
+              <w:t>Can Cut Regs</w:t>
+            </w:r>
+          </w:p>
+        </w:tc>
+        <w:tc>
+          <w:tcPr>
+            <w:tcW w:w="3487" w:type="dxa"/>
+            <w:tcBorders>
+              <w:left w:val="single" w:sz="4" w:space="0" w:color="808080" w:themeColor="background1" w:themeShade="80"/>
+              <w:bottom w:val="single" w:sz="4" w:space="0" w:color="auto"/>
+            </w:tcBorders>
+          </w:tcPr>
+          <w:p>
+            <w:pPr>
+              <w:autoSpaceDE w:val="0"/>
+              <w:autoSpaceDN w:val="0"/>
+              <w:adjustRightInd w:val="0"/>
+              <w:spacing w:line="240" w:lineRule="auto"/>
+              <w:jc w:val="center"/>
+              <w:rPr>
+                <w:rFonts w:ascii="Cambria" w:hAnsi="Cambria" w:cstheme="minorHAnsi"/>
+                <w:b/>
+                <w:bCs/>
+                <w:iCs/>
+              </w:rPr>
+            </w:pPr>
+            <w:r>
+              <w:rPr>
+                <w:rFonts w:ascii="Cambria" w:hAnsi="Cambria" w:cstheme="minorHAnsi"/>
+                <w:b/>
+                <w:bCs/>
+                <w:iCs/>
+              </w:rPr>
+              <w:t>Cannot Cut Regs</w:t>
+            </w:r>
+          </w:p>
+        </w:tc>
+      </w:tr>
+      <w:tr>
+        <w:tc>
+          <w:tcPr>
+            <w:tcW w:w="3486" w:type="dxa"/>
+            <w:tcBorders>
+              <w:top w:val="single" w:sz="4" w:space="0" w:color="auto"/>
+              <w:bottom w:val="single" w:sz="4" w:space="0" w:color="808080" w:themeColor="background1" w:themeShade="80"/>
+              <w:right w:val="single" w:sz="4" w:space="0" w:color="auto"/>
+            </w:tcBorders>
+          </w:tcPr>
+          <w:p>
+            <w:pPr>
+              <w:autoSpaceDE w:val="0"/>
+              <w:autoSpaceDN w:val="0"/>
+              <w:adjustRightInd w:val="0"/>
+              <w:spacing w:line="240" w:lineRule="auto"/>
+              <w:rPr>
+                <w:rFonts w:ascii="Cambria" w:hAnsi="Cambria" w:cstheme="minorHAnsi"/>
+                <w:b/>
+                <w:bCs/>
+                <w:iCs/>
+              </w:rPr>
+            </w:pPr>
+            <w:r>
+              <w:rPr>
+                <w:rFonts w:ascii="Cambria" w:hAnsi="Cambria" w:cstheme="minorHAnsi"/>
+                <w:b/>
+                <w:bCs/>
+                <w:iCs/>
+              </w:rPr>
+              <w:t>Not Personally Impacted</w:t>
+            </w:r>
+          </w:p>
+        </w:tc>
+        <w:tc>
+          <w:tcPr>
+            <w:tcW w:w="3486" w:type="dxa"/>
+            <w:tcBorders>
+              <w:top w:val="single" w:sz="4" w:space="0" w:color="auto"/>
+              <w:left w:val="single" w:sz="4" w:space="0" w:color="auto"/>
+              <w:bottom w:val="single" w:sz="4" w:space="0" w:color="808080" w:themeColor="background1" w:themeShade="80"/>
+              <w:right w:val="single" w:sz="4" w:space="0" w:color="808080" w:themeColor="background1" w:themeShade="80"/>
+            </w:tcBorders>
+          </w:tcPr>
+          <w:p>
+            <w:pPr>
+              <w:autoSpaceDE w:val="0"/>
+              <w:autoSpaceDN w:val="0"/>
+              <w:adjustRightInd w:val="0"/>
+              <w:spacing w:line="240" w:lineRule="auto"/>
+              <w:jc w:val="center"/>
+              <w:rPr>
+                <w:rFonts w:ascii="Cambria" w:hAnsi="Cambria" w:cstheme="minorHAnsi"/>
+                <w:iCs/>
+              </w:rPr>
+            </w:pPr>
+            <w:r>
+              <w:rPr>
+                <w:rFonts w:ascii="Cambria" w:hAnsi="Cambria" w:cstheme="minorHAnsi"/>
+                <w:iCs/>
+              </w:rPr>
+              <w:t>8</w:t>
+            </w:r>
+          </w:p>
+        </w:tc>
+        <w:tc>
+          <w:tcPr>
+            <w:tcW w:w="3487" w:type="dxa"/>
+            <w:tcBorders>
+              <w:top w:val="single" w:sz="4" w:space="0" w:color="auto"/>
+              <w:left w:val="single" w:sz="4" w:space="0" w:color="808080" w:themeColor="background1" w:themeShade="80"/>
+              <w:bottom w:val="single" w:sz="4" w:space="0" w:color="808080" w:themeColor="background1" w:themeShade="80"/>
+            </w:tcBorders>
+          </w:tcPr>
+          <w:p>
+            <w:pPr>
+              <w:autoSpaceDE w:val="0"/>
+              <w:autoSpaceDN w:val="0"/>
+              <w:adjustRightInd w:val="0"/>
+              <w:spacing w:line="240" w:lineRule="auto"/>
+              <w:jc w:val="center"/>
+              <w:rPr>
+                <w:rFonts w:ascii="Cambria" w:hAnsi="Cambria" w:cstheme="minorHAnsi"/>
+                <w:iCs/>
+              </w:rPr>
+            </w:pPr>
+            <w:r>
+              <w:rPr>
+                <w:rFonts w:ascii="Cambria" w:hAnsi="Cambria" w:cstheme="minorHAnsi"/>
+                <w:iCs/>
+              </w:rPr>
+              <w:t>6</w:t>
+            </w:r>
+          </w:p>
+        </w:tc>
+      </w:tr>
+      <w:tr>
+        <w:tc>
+          <w:tcPr>
+            <w:tcW w:w="3486" w:type="dxa"/>
+            <w:tcBorders>
+              <w:top w:val="single" w:sz="4" w:space="0" w:color="808080" w:themeColor="background1" w:themeShade="80"/>
+              <w:right w:val="single" w:sz="4" w:space="0" w:color="auto"/>
+            </w:tcBorders>
+          </w:tcPr>
+          <w:p>
+            <w:pPr>
+              <w:autoSpaceDE w:val="0"/>
+              <w:autoSpaceDN w:val="0"/>
+              <w:adjustRightInd w:val="0"/>
+              <w:spacing w:line="240" w:lineRule="auto"/>
+              <w:rPr>
+                <w:rFonts w:ascii="Cambria" w:hAnsi="Cambria" w:cstheme="minorHAnsi"/>
+                <w:b/>
+                <w:bCs/>
+                <w:iCs/>
+              </w:rPr>
+            </w:pPr>
+            <w:r>
+              <w:rPr>
+                <w:rFonts w:ascii="Cambria" w:hAnsi="Cambria" w:cstheme="minorHAnsi"/>
+                <w:b/>
+                <w:bCs/>
+                <w:iCs/>
+              </w:rPr>
+              <w:t>Personally Impacted</w:t>
+            </w:r>
+          </w:p>
+        </w:tc>
+        <w:tc>
+          <w:tcPr>
+            <w:tcW w:w="3486" w:type="dxa"/>
+            <w:tcBorders>
+              <w:top w:val="single" w:sz="4" w:space="0" w:color="808080" w:themeColor="background1" w:themeShade="80"/>
+              <w:left w:val="single" w:sz="4" w:space="0" w:color="auto"/>
+              <w:right w:val="single" w:sz="4" w:space="0" w:color="808080" w:themeColor="background1" w:themeShade="80"/>
+            </w:tcBorders>
+          </w:tcPr>
+          <w:p>
+            <w:pPr>
+              <w:autoSpaceDE w:val="0"/>
+              <w:autoSpaceDN w:val="0"/>
+              <w:adjustRightInd w:val="0"/>
+              <w:spacing w:line="240" w:lineRule="auto"/>
+              <w:jc w:val="center"/>
+              <w:rPr>
+                <w:rFonts w:ascii="Cambria" w:hAnsi="Cambria" w:cstheme="minorHAnsi"/>
+                <w:iCs/>
+              </w:rPr>
+            </w:pPr>
+            <w:r>
+              <w:rPr>
+                <w:rFonts w:ascii="Cambria" w:hAnsi="Cambria" w:cstheme="minorHAnsi"/>
+                <w:iCs/>
+              </w:rPr>
+              <w:t>9</w:t>
+            </w:r>
+          </w:p>
+        </w:tc>
+        <w:tc>
+          <w:tcPr>
+            <w:tcW w:w="3487" w:type="dxa"/>
+            <w:tcBorders>
+              <w:top w:val="single" w:sz="4" w:space="0" w:color="808080" w:themeColor="background1" w:themeShade="80"/>
+              <w:left w:val="single" w:sz="4" w:space="0" w:color="808080" w:themeColor="background1" w:themeShade="80"/>
+            </w:tcBorders>
+          </w:tcPr>
+          <w:p>
+            <w:pPr>
+              <w:autoSpaceDE w:val="0"/>
+              <w:autoSpaceDN w:val="0"/>
+              <w:adjustRightInd w:val="0"/>
+              <w:spacing w:line="240" w:lineRule="auto"/>
+              <w:jc w:val="center"/>
+              <w:rPr>
+                <w:rFonts w:ascii="Cambria" w:hAnsi="Cambria" w:cstheme="minorHAnsi"/>
+                <w:iCs/>
+              </w:rPr>
+            </w:pPr>
+            <w:r>
+              <w:rPr>
+                <w:rFonts w:ascii="Cambria" w:hAnsi="Cambria" w:cstheme="minorHAnsi"/>
+                <w:iCs/>
+              </w:rPr>
+              <w:t>3</w:t>
+            </w:r>
+          </w:p>
+        </w:tc>
+      </w:tr>
+    </w:tbl>
+    <w:p>
+      <w:pPr>
+        <w:autoSpaceDE w:val="0"/>
+        <w:autoSpaceDN w:val="0"/>
+        <w:adjustRightInd w:val="0"/>
+        <w:spacing w:line="240" w:lineRule="auto"/>
+        <w:rPr>
+          <w:rFonts w:ascii="Cambria" w:hAnsi="Cambria" w:cstheme="minorHAnsi"/>
+          <w:iCs/>
+        </w:rPr>
+      </w:pPr>
+    </w:p>
+    <w:p>
+      <w:pPr>
+        <w:autoSpaceDE w:val="0"/>
+        <w:autoSpaceDN w:val="0"/>
+        <w:adjustRightInd w:val="0"/>
+        <w:spacing w:line="240" w:lineRule="auto"/>
+        <w:ind w:left="1440"/>
+        <w:rPr>
+          <w:rFonts w:ascii="Cambria" w:hAnsi="Cambria" w:cstheme="minorHAnsi"/>
+          <w:iCs/>
+        </w:rPr>
+      </w:pPr>
+      <w:r>
+        <w:rPr>
+          <w:rFonts w:ascii="Cambria" w:hAnsi="Cambria" w:cstheme="minorHAnsi"/>
+          <w:iCs/>
+        </w:rPr>
+        <w:t>OR</w:t>
+      </w:r>
+      <w:r>
+        <w:rPr>
+          <w:rFonts w:ascii="Cambria" w:hAnsi="Cambria" w:cstheme="minorHAnsi"/>
+          <w:iCs/>
+          <w:vertAlign w:val="subscript"/>
+        </w:rPr>
+        <w:t>3</w:t>
+      </w:r>
+      <w:r>
+        <w:rPr>
+          <w:rFonts w:ascii="Cambria" w:hAnsi="Cambria" w:cstheme="minorHAnsi"/>
+          <w:iCs/>
+        </w:rPr>
+        <w:t xml:space="preserve"> = 0.46 (95% CI: 0.06-3.07), p = 0.43</w:t>
+      </w:r>
+    </w:p>
+    <w:p>
+      <w:pPr>
+        <w:autoSpaceDE w:val="0"/>
+        <w:autoSpaceDN w:val="0"/>
+        <w:adjustRightInd w:val="0"/>
+        <w:spacing w:line="240" w:lineRule="auto"/>
+        <w:rPr>
+          <w:rFonts w:ascii="Cambria" w:hAnsi="Cambria" w:cstheme="minorHAnsi"/>
+          <w:iCs/>
+        </w:rPr>
+      </w:pPr>
+    </w:p>
+    <w:p>
+      <w:pPr>
+        <w:autoSpaceDE w:val="0"/>
+        <w:autoSpaceDN w:val="0"/>
+        <w:adjustRightInd w:val="0"/>
+        <w:spacing w:line="240" w:lineRule="auto"/>
+        <w:rPr>
+          <w:rFonts w:ascii="Cambria" w:hAnsi="Cambria" w:cstheme="minorHAnsi"/>
+          <w:iCs/>
+          <w:lang w:val="en-US"/>
+        </w:rPr>
+      </w:pPr>
+      <w:r>
+        <w:rPr>
+          <w:rFonts w:ascii="Cambria" w:hAnsi="Cambria" w:cstheme="minorHAnsi"/>
+          <w:iCs/>
+        </w:rPr>
+        <w:t>Despite the lack of significant heterogeneity, stratum-specific odds ratios were: Human-caused warming (OR = 1.51, 95% CI: 1.03-2.21), Natural patterns (OR = 1.15, 95% CI: 0.49-2.68), and No evidence (OR = 0.46, 95% CI: 0.06-3.07).</w:t>
+      </w:r>
+      <w:r>
+        <w:rPr>
+          <w:rFonts w:ascii="Cambria" w:hAnsi="Cambria" w:cstheme="minorHAnsi"/>
+          <w:iCs/>
+          <w:lang w:val="en-US"/>
+        </w:rPr>
+        <w:t xml:space="preserve"> </w:t>
+      </w:r>
+      <w:r>
+        <w:rPr>
+          <w:rFonts w:ascii="Cambria" w:hAnsi="Cambria" w:cstheme="minorHAnsi"/>
+          <w:iCs/>
+        </w:rPr>
+        <w:t xml:space="preserve">Among people who believe warming is human-caused, those personally impacted have 1.51 times higher odds of supporting strong regulations compared to those not impacted. This is statistically significant and suggests personal experience matters. Among people who believe warming is natural, those personally impacted have only 1.15 times higher odds of supporting regulations. The wide confidence interval (crosses 1.0) and high p-value confirm this is not significant. </w:t>
+      </w:r>
+      <w:r>
+        <w:rPr>
+          <w:rFonts w:ascii="Cambria" w:hAnsi="Cambria" w:cstheme="minorHAnsi"/>
+          <w:iCs/>
+        </w:rPr>
+        <w:t>Among climate skeptics, those personally impacted actually have lower odds (OR &lt; 1) of supporting regulations, though this isn't statistically significant due to the very small sample size (n=26).</w:t>
       </w:r>
     </w:p>
     <w:p>
@@ -2713,15 +3948,7 @@
           <w:rFonts w:ascii="Cambria" w:hAnsi="Cambria" w:cstheme="minorHAnsi"/>
           <w:iCs/>
         </w:rPr>
-        <w:t xml:space="preserve">This analysis examined whether personal experiences with climate change are associated with support for maintaining environmental regulations, and whether this relationship varies across different beliefs about global warming. Across descriptive and inferential analyses, respondents who felt personally impacted by climate change showed greater support for environmental regulations, as reflected by higher odds of believing that regulations cannot be cut without harming air and water quality. Although the crude association was statistically significant, adjustment for underlying beliefs </w:t>
-      </w:r>
-      <w:r>
-        <w:rPr>
-          <w:rFonts w:ascii="Cambria" w:hAnsi="Cambria" w:cstheme="minorHAnsi"/>
-          <w:iCs/>
-        </w:rPr>
-        <w:lastRenderedPageBreak/>
-        <w:t xml:space="preserve">about global warming reduced the strength of the association, and no statistically significant relationship remained after stratification. </w:t>
+        <w:t xml:space="preserve">This analysis examined whether personal experiences with climate change are associated with support for maintaining environmental regulations, and whether this relationship varies across different beliefs about global warming. Across descriptive and inferential analyses, respondents who felt personally impacted by climate change showed greater support for environmental regulations, as reflected by higher odds of believing that regulations cannot be cut without harming air and water quality. Although the crude association was statistically significant, adjustment for underlying beliefs about global warming reduced the strength of the association, and no statistically significant relationship remained after stratification. </w:t>
       </w:r>
       <w:r>
         <w:rPr>
@@ -2749,7 +3976,42 @@
           <w:rFonts w:ascii="Cambria" w:hAnsi="Cambria" w:cstheme="minorHAnsi"/>
           <w:iCs/>
         </w:rPr>
-        <w:t>Day test indicated that the association was consistent across climate-belief groups, suggesting that personal experience operates similarly regardless of one’s broader views about climate change. Overall, the findings underscore that personal climate impacts may shape environmental policy attitudes, but much of this relationship is intertwined with existing beliefs about global warming.</w:t>
+        <w:t>Day test indicated that the association was consistent across climate-belief groups, suggesting that personal experience operates similarly regardless of one’s broader views about climate change.</w:t>
+      </w:r>
+      <w:r>
+        <w:rPr>
+          <w:rFonts w:ascii="Cambria" w:hAnsi="Cambria" w:cstheme="minorHAnsi"/>
+          <w:iCs/>
+        </w:rPr>
+        <w:t xml:space="preserve"> W</w:t>
+      </w:r>
+      <w:r>
+        <w:rPr>
+          <w:rFonts w:ascii="Cambria" w:hAnsi="Cambria" w:cstheme="minorHAnsi"/>
+          <w:iCs/>
+        </w:rPr>
+        <w:t xml:space="preserve">hile the Breslow-Day test didn't reach significance, the stratum-specific ORs </w:t>
+      </w:r>
+      <w:r>
+        <w:rPr>
+          <w:rFonts w:ascii="Cambria" w:hAnsi="Cambria" w:cstheme="minorHAnsi"/>
+          <w:iCs/>
+        </w:rPr>
+        <w:t>suggest that</w:t>
+      </w:r>
+      <w:r>
+        <w:rPr>
+          <w:rFonts w:ascii="Cambria" w:hAnsi="Cambria" w:cstheme="minorHAnsi"/>
+          <w:iCs/>
+        </w:rPr>
+        <w:t xml:space="preserve"> personal climate impact only predicts regulation support among those who already attribute warming to human causes. </w:t>
+      </w:r>
+      <w:r>
+        <w:rPr>
+          <w:rFonts w:ascii="Cambria" w:hAnsi="Cambria" w:cstheme="minorHAnsi"/>
+          <w:iCs/>
+        </w:rPr>
+        <w:t>Overall, the findings underscore that personal climate impacts may shape environmental policy attitudes, but much of this relationship is intertwined with existing beliefs about global warming.</w:t>
       </w:r>
     </w:p>
     <w:p>
@@ -2810,9 +4072,15 @@
         <w:rPr>
           <w:rFonts w:ascii="Cambria" w:hAnsi="Cambria" w:cstheme="minorHAnsi"/>
           <w:iCs/>
-          <w:highlight w:val="yellow"/>
-        </w:rPr>
-        <w:t>Fourth, some strata in the 2×2×3 table contained small cell counts, which may affect precision of stratum-specific odds ratio estimates, even though exact methods were used when appropriate.</w:t>
+        </w:rPr>
+        <w:t>Third</w:t>
+      </w:r>
+      <w:r>
+        <w:rPr>
+          <w:rFonts w:ascii="Cambria" w:hAnsi="Cambria" w:cstheme="minorHAnsi"/>
+          <w:iCs/>
+        </w:rPr>
+        <w:t>, some strata contained small cell counts, which may affect precision of stratum-specific odds ratio estimates, even though exact methods were used when appropriate.</w:t>
       </w:r>
       <w:r>
         <w:rPr>
@@ -2841,6 +4109,7 @@
           <w:rFonts w:ascii="Cambria" w:hAnsi="Cambria" w:cstheme="minorHAnsi"/>
           <w:lang w:val="en-US"/>
         </w:rPr>
+        <w:lastRenderedPageBreak/>
         <w:t>Future Research Directions</w:t>
       </w:r>
     </w:p>
@@ -2983,59 +4252,15 @@
       <w:pPr>
         <w:rPr>
           <w:rFonts w:ascii="Cambria" w:hAnsi="Cambria" w:cstheme="minorHAnsi"/>
-          <w:i/>
-          <w:color w:val="FF0000"/>
-        </w:rPr>
-      </w:pPr>
-      <w:r>
-        <w:rPr>
-          <w:rFonts w:ascii="Cambria" w:hAnsi="Cambria" w:cstheme="minorHAnsi"/>
-          <w:i/>
-          <w:color w:val="FF0000"/>
-        </w:rPr>
-        <w:t xml:space="preserve">Write a short paragraph reflecting on your experience completing the final project. Consider addressing some of the following: What concepts from the course were most helpful in completing the analysis? How did the pieces of the course come together for you in this project? What aspects of the project were most challenging and how did you overcome them? If you had more time or resources, what would you do differently? How has this project influenced your understanding of </w:t>
-      </w:r>
-      <w:r>
-        <w:rPr>
-          <w:rFonts w:ascii="Cambria" w:hAnsi="Cambria" w:cstheme="minorHAnsi"/>
-          <w:i/>
-          <w:color w:val="FF0000"/>
-        </w:rPr>
-        <w:t>simple categorical variable regression</w:t>
-      </w:r>
-      <w:r>
-        <w:rPr>
-          <w:rFonts w:ascii="Cambria" w:hAnsi="Cambria" w:cstheme="minorHAnsi"/>
-          <w:i/>
-          <w:color w:val="FF0000"/>
-        </w:rPr>
-        <w:t xml:space="preserve"> analysis and its application in real-world research? </w:t>
-      </w:r>
-    </w:p>
-    <w:p>
-      <w:pPr>
-        <w:rPr>
-          <w:rFonts w:ascii="Cambria" w:hAnsi="Cambria" w:cstheme="minorHAnsi"/>
-          <w:i/>
-          <w:color w:val="FF0000"/>
-        </w:rPr>
-      </w:pPr>
-    </w:p>
-    <w:p>
-      <w:pPr>
-        <w:rPr>
-          <w:rFonts w:ascii="Cambria" w:hAnsi="Cambria" w:cstheme="minorHAnsi"/>
-          <w:i/>
-          <w:color w:val="FF0000"/>
-        </w:rPr>
-      </w:pPr>
-      <w:r>
-        <w:rPr>
-          <w:rFonts w:ascii="Cambria" w:hAnsi="Cambria" w:cstheme="minorHAnsi"/>
-          <w:i/>
-          <w:color w:val="FF0000"/>
-        </w:rPr>
-        <w:t xml:space="preserve">There are no right or wrong answers here; this is meant to be a personal reflection. </w:t>
+          <w:iCs/>
+        </w:rPr>
+      </w:pPr>
+      <w:r>
+        <w:rPr>
+          <w:rFonts w:ascii="Cambria" w:hAnsi="Cambria" w:cstheme="minorHAnsi"/>
+          <w:iCs/>
+        </w:rPr>
+        <w:t>Completing this project helped put into practice my understanding of categorical data methods, specifically how chi-square tests, logistic regression, and stratified analyses complement each other in evaluating simple associations. Ensuring that I was able to look at data top to bottom and put into practice model assumptions, and adjusting analyses when they didn’t meet assumptions (switching from chi-square to Fisher’s exact because cell counts were low), and then also interpreting odds ratios was fun to practice the math part and the research component together. One of the more challenging aspects was organizing the different statistical tests into a coherent narrative.. If I had more time, I would explore additional predictors or incorporate interaction terms to further explore the nuances of climate-related beliefs. Overall, this project was a fun way to build confidence in applying foundational regression tools to real-world survey data.</w:t>
       </w:r>
     </w:p>
     <w:p>
@@ -3103,7 +4328,14 @@
           <w:rFonts w:ascii="Cambria" w:hAnsi="Cambria" w:cstheme="minorHAnsi"/>
           <w:lang w:val="en-US"/>
         </w:rPr>
-        <w:t xml:space="preserve"> and AI Disclosure Statement</w:t>
+        <w:t xml:space="preserve"> </w:t>
+      </w:r>
+      <w:r>
+        <w:rPr>
+          <w:rFonts w:ascii="Cambria" w:hAnsi="Cambria" w:cstheme="minorHAnsi"/>
+          <w:lang w:val="en-US"/>
+        </w:rPr>
+        <w:t>and AI Disclosure Statement</w:t>
       </w:r>
     </w:p>
     <w:p>
@@ -3121,25 +4353,7 @@
           <w:b w:val="0"/>
           <w:bCs/>
         </w:rPr>
-        <w:t xml:space="preserve">Pew Research </w:t>
-      </w:r>
-      <w:proofErr w:type="spellStart"/>
-      <w:r>
-        <w:rPr>
-          <w:rFonts w:ascii="Cambria" w:hAnsi="Cambria"/>
-          <w:b w:val="0"/>
-          <w:bCs/>
-        </w:rPr>
-        <w:t>Center</w:t>
-      </w:r>
-      <w:proofErr w:type="spellEnd"/>
-      <w:r>
-        <w:rPr>
-          <w:rFonts w:ascii="Cambria" w:hAnsi="Cambria"/>
-          <w:b w:val="0"/>
-          <w:bCs/>
-        </w:rPr>
-        <w:t xml:space="preserve">. </w:t>
+        <w:t xml:space="preserve">Pew Research Center. </w:t>
       </w:r>
       <w:r>
         <w:rPr>
@@ -3156,25 +4370,25 @@
           <w:b w:val="0"/>
           <w:bCs/>
         </w:rPr>
-        <w:t xml:space="preserve">. Washington, DC: Pew Research </w:t>
-      </w:r>
-      <w:proofErr w:type="spellStart"/>
-      <w:r>
+        <w:t>. Washington, DC: Pew Research Center; 2018.</w:t>
+      </w:r>
+    </w:p>
+    <w:p>
+      <w:pPr>
+        <w:pStyle w:val="TableHeader"/>
         <w:rPr>
           <w:rFonts w:ascii="Cambria" w:hAnsi="Cambria"/>
           <w:b w:val="0"/>
           <w:bCs/>
         </w:rPr>
-        <w:t>Center</w:t>
-      </w:r>
-      <w:proofErr w:type="spellEnd"/>
+      </w:pPr>
       <w:r>
         <w:rPr>
           <w:rFonts w:ascii="Cambria" w:hAnsi="Cambria"/>
           <w:b w:val="0"/>
           <w:bCs/>
         </w:rPr>
-        <w:t>; 2018.</w:t>
+        <w:t>Materials used include the methodology report, questionnaire, and topline summary associated with Wave 33 of the ATP survey.</w:t>
       </w:r>
     </w:p>
     <w:p>
@@ -3192,26 +4406,23 @@
           <w:b w:val="0"/>
           <w:bCs/>
         </w:rPr>
-        <w:lastRenderedPageBreak/>
-        <w:t>Materials used include the methodology report, questionnaire, and topline summary associated with Wave 33 of the ATP survey.</w:t>
-      </w:r>
-    </w:p>
-    <w:p>
-      <w:pPr>
-        <w:pStyle w:val="TableHeader"/>
+        <w:t>I used ChatGPT</w:t>
+      </w:r>
+      <w:r>
         <w:rPr>
           <w:rFonts w:ascii="Cambria" w:hAnsi="Cambria"/>
           <w:b w:val="0"/>
           <w:bCs/>
         </w:rPr>
-      </w:pPr>
+        <w:t xml:space="preserve"> and Claude</w:t>
+      </w:r>
       <w:r>
         <w:rPr>
           <w:rFonts w:ascii="Cambria" w:hAnsi="Cambria"/>
           <w:b w:val="0"/>
           <w:bCs/>
         </w:rPr>
-        <w:t xml:space="preserve">I used ChatGPT to assist with debugging R code, clarifying error messages, and improving </w:t>
+        <w:t xml:space="preserve"> to assist with debugging R code, clarifying error messages, </w:t>
       </w:r>
       <w:r>
         <w:rPr>
@@ -3219,7 +4430,7 @@
           <w:b w:val="0"/>
           <w:bCs/>
         </w:rPr>
-        <w:t>formatting of tables for analytic results</w:t>
+        <w:t>specifically I had issues with small cell counts, and interpreting the error helped me to know to properly use Fisher’s Exact. I also, used ChatGPT to help</w:t>
       </w:r>
       <w:r>
         <w:rPr>
@@ -3227,8 +4438,50 @@
           <w:b w:val="0"/>
           <w:bCs/>
         </w:rPr>
+        <w:t xml:space="preserve"> </w:t>
+      </w:r>
+      <w:r>
+        <w:rPr>
+          <w:rFonts w:ascii="Cambria" w:hAnsi="Cambria"/>
+          <w:b w:val="0"/>
+          <w:bCs/>
+        </w:rPr>
+        <w:t>improve the</w:t>
+      </w:r>
+      <w:r>
+        <w:rPr>
+          <w:rFonts w:ascii="Cambria" w:hAnsi="Cambria"/>
+          <w:b w:val="0"/>
+          <w:bCs/>
+        </w:rPr>
+        <w:t xml:space="preserve"> </w:t>
+      </w:r>
+      <w:r>
+        <w:rPr>
+          <w:rFonts w:ascii="Cambria" w:hAnsi="Cambria"/>
+          <w:b w:val="0"/>
+          <w:bCs/>
+        </w:rPr>
+        <w:t>formatting of tables for professional reporting of results</w:t>
+      </w:r>
+      <w:r>
+        <w:rPr>
+          <w:rFonts w:ascii="Cambria" w:hAnsi="Cambria"/>
+          <w:b w:val="0"/>
+          <w:bCs/>
+        </w:rPr>
         <w:t xml:space="preserve">. I am responsible for all statistical approaches/model development and interpretation of results. </w:t>
       </w:r>
+    </w:p>
+    <w:p>
+      <w:pPr>
+        <w:pStyle w:val="TableHeader"/>
+        <w:rPr>
+          <w:rFonts w:ascii="Cambria" w:hAnsi="Cambria"/>
+          <w:b w:val="0"/>
+          <w:bCs/>
+        </w:rPr>
+      </w:pPr>
     </w:p>
     <w:p>
       <w:pPr>
@@ -6983,7 +8236,7 @@
     <w:lsdException w:name="Block Text" w:semiHidden="1" w:unhideWhenUsed="1"/>
     <w:lsdException w:name="Hyperlink" w:semiHidden="1" w:unhideWhenUsed="1"/>
     <w:lsdException w:name="FollowedHyperlink" w:semiHidden="1" w:unhideWhenUsed="1"/>
-    <w:lsdException w:name="Strong" w:qFormat="1"/>
+    <w:lsdException w:name="Strong" w:uiPriority="22" w:qFormat="1"/>
     <w:lsdException w:name="Emphasis" w:uiPriority="20" w:qFormat="1"/>
     <w:lsdException w:name="Document Map" w:semiHidden="1" w:unhideWhenUsed="1"/>
     <w:lsdException w:name="Plain Text" w:semiHidden="1" w:unhideWhenUsed="1"/>
@@ -7468,6 +8721,7 @@
   <w:style w:type="character" w:default="1" w:styleId="DefaultParagraphFont">
     <w:name w:val="Default Paragraph Font"/>
     <w:uiPriority w:val="1"/>
+    <w:semiHidden/>
     <w:unhideWhenUsed/>
   </w:style>
   <w:style w:type="table" w:default="1" w:styleId="TableNormal">
@@ -9359,6 +10613,29 @@
     <w:rPr>
       <w:i/>
       <w:iCs/>
+    </w:rPr>
+  </w:style>
+  <w:style w:type="character" w:styleId="Strong">
+    <w:name w:val="Strong"/>
+    <w:basedOn w:val="DefaultParagraphFont"/>
+    <w:uiPriority w:val="22"/>
+    <w:qFormat/>
+    <w:rsid w:val="00136F6C"/>
+    <w:rPr>
+      <w:b/>
+      <w:bCs/>
+    </w:rPr>
+  </w:style>
+  <w:style w:type="paragraph" w:customStyle="1" w:styleId="font-claude-response-body">
+    <w:name w:val="font-claude-response-body"/>
+    <w:basedOn w:val="Normal"/>
+    <w:rsid w:val="00136F6C"/>
+    <w:pPr>
+      <w:spacing w:before="100" w:beforeAutospacing="1" w:after="100" w:afterAutospacing="1" w:line="240" w:lineRule="auto"/>
+    </w:pPr>
+    <w:rPr>
+      <w:szCs w:val="24"/>
+      <w:lang w:val="en-US"/>
     </w:rPr>
   </w:style>
 </w:styles>

</xml_diff>